<commit_message>
Cambios al blogspot 25May
</commit_message>
<xml_diff>
--- a/Git.docx
+++ b/Git.docx
@@ -11898,6 +11898,3839 @@
     </w:p>
     <w:p>
       <w:pPr>
+        <w:pStyle w:val="Ttulo1"/>
+        <w:rPr>
+          <w:rFonts w:asciiTheme="minorHAnsi" w:hAnsiTheme="minorHAnsi" w:cstheme="minorHAnsi"/>
+          <w:sz w:val="28"/>
+          <w:szCs w:val="28"/>
+        </w:rPr>
+      </w:pPr>
+      <w:r>
+        <w:rPr>
+          <w:rFonts w:asciiTheme="minorHAnsi" w:hAnsiTheme="minorHAnsi" w:cstheme="minorHAnsi"/>
+          <w:sz w:val="28"/>
+          <w:szCs w:val="28"/>
+        </w:rPr>
+        <w:t xml:space="preserve">Git </w:t>
+      </w:r>
+      <w:proofErr w:type="spellStart"/>
+      <w:r>
+        <w:rPr>
+          <w:rFonts w:asciiTheme="minorHAnsi" w:hAnsiTheme="minorHAnsi" w:cstheme="minorHAnsi"/>
+          <w:sz w:val="28"/>
+          <w:szCs w:val="28"/>
+        </w:rPr>
+        <w:t>reset</w:t>
+      </w:r>
+      <w:proofErr w:type="spellEnd"/>
+      <w:r>
+        <w:rPr>
+          <w:rFonts w:asciiTheme="minorHAnsi" w:hAnsiTheme="minorHAnsi" w:cstheme="minorHAnsi"/>
+          <w:sz w:val="28"/>
+          <w:szCs w:val="28"/>
+        </w:rPr>
+        <w:t xml:space="preserve"> vs. Git </w:t>
+      </w:r>
+      <w:proofErr w:type="spellStart"/>
+      <w:r>
+        <w:rPr>
+          <w:rFonts w:asciiTheme="minorHAnsi" w:hAnsiTheme="minorHAnsi" w:cstheme="minorHAnsi"/>
+          <w:sz w:val="28"/>
+          <w:szCs w:val="28"/>
+        </w:rPr>
+        <w:t>rm</w:t>
+      </w:r>
+      <w:proofErr w:type="spellEnd"/>
+    </w:p>
+    <w:p>
+      <w:pPr>
+        <w:pStyle w:val="NormalWeb"/>
+        <w:rPr>
+          <w:rFonts w:asciiTheme="minorHAnsi" w:hAnsiTheme="minorHAnsi" w:cstheme="minorHAnsi"/>
+          <w:sz w:val="22"/>
+          <w:szCs w:val="22"/>
+        </w:rPr>
+      </w:pPr>
+      <w:r>
+        <w:rPr>
+          <w:rFonts w:asciiTheme="minorHAnsi" w:hAnsiTheme="minorHAnsi" w:cstheme="minorHAnsi"/>
+          <w:sz w:val="22"/>
+          <w:szCs w:val="22"/>
+        </w:rPr>
+        <w:t xml:space="preserve">Este comando nos ayuda a eliminar archivos de Git sin eliminar su historial del sistema de versiones. Esto quiere decir que si necesitamos recuperar el archivo solo debemos “viajar en el tiempo” y recuperar el último </w:t>
+      </w:r>
+      <w:proofErr w:type="spellStart"/>
+      <w:r>
+        <w:rPr>
+          <w:rFonts w:asciiTheme="minorHAnsi" w:hAnsiTheme="minorHAnsi" w:cstheme="minorHAnsi"/>
+          <w:sz w:val="22"/>
+          <w:szCs w:val="22"/>
+        </w:rPr>
+        <w:t>commit</w:t>
+      </w:r>
+      <w:proofErr w:type="spellEnd"/>
+      <w:r>
+        <w:rPr>
+          <w:rFonts w:asciiTheme="minorHAnsi" w:hAnsiTheme="minorHAnsi" w:cstheme="minorHAnsi"/>
+          <w:sz w:val="22"/>
+          <w:szCs w:val="22"/>
+        </w:rPr>
+        <w:t xml:space="preserve"> antes de borrar el archivo en cuestión.</w:t>
+      </w:r>
+    </w:p>
+    <w:p>
+      <w:pPr>
+        <w:pStyle w:val="NormalWeb"/>
+        <w:rPr>
+          <w:rFonts w:asciiTheme="minorHAnsi" w:hAnsiTheme="minorHAnsi" w:cstheme="minorHAnsi"/>
+          <w:sz w:val="22"/>
+          <w:szCs w:val="22"/>
+        </w:rPr>
+      </w:pPr>
+      <w:r>
+        <w:rPr>
+          <w:rFonts w:asciiTheme="minorHAnsi" w:hAnsiTheme="minorHAnsi" w:cstheme="minorHAnsi"/>
+          <w:sz w:val="22"/>
+          <w:szCs w:val="22"/>
+        </w:rPr>
+        <w:t xml:space="preserve">Recuerda que </w:t>
+      </w:r>
+      <w:proofErr w:type="spellStart"/>
+      <w:r>
+        <w:rPr>
+          <w:rStyle w:val="CdigoHTML"/>
+          <w:rFonts w:eastAsiaTheme="majorEastAsia"/>
+        </w:rPr>
+        <w:t>git</w:t>
+      </w:r>
+      <w:proofErr w:type="spellEnd"/>
+      <w:r>
+        <w:rPr>
+          <w:rStyle w:val="CdigoHTML"/>
+          <w:rFonts w:eastAsiaTheme="majorEastAsia"/>
+        </w:rPr>
+        <w:t xml:space="preserve"> </w:t>
+      </w:r>
+      <w:proofErr w:type="spellStart"/>
+      <w:r>
+        <w:rPr>
+          <w:rStyle w:val="CdigoHTML"/>
+          <w:rFonts w:eastAsiaTheme="majorEastAsia"/>
+        </w:rPr>
+        <w:t>rm</w:t>
+      </w:r>
+      <w:proofErr w:type="spellEnd"/>
+      <w:r>
+        <w:rPr>
+          <w:rFonts w:asciiTheme="minorHAnsi" w:hAnsiTheme="minorHAnsi" w:cstheme="minorHAnsi"/>
+          <w:sz w:val="20"/>
+          <w:szCs w:val="20"/>
+        </w:rPr>
+        <w:t xml:space="preserve"> </w:t>
+      </w:r>
+      <w:r>
+        <w:rPr>
+          <w:rFonts w:asciiTheme="minorHAnsi" w:hAnsiTheme="minorHAnsi" w:cstheme="minorHAnsi"/>
+          <w:sz w:val="22"/>
+          <w:szCs w:val="22"/>
+        </w:rPr>
+        <w:t xml:space="preserve">no puede usarse así nomás. Debemos usar uno de los </w:t>
+      </w:r>
+      <w:proofErr w:type="spellStart"/>
+      <w:r>
+        <w:rPr>
+          <w:rFonts w:asciiTheme="minorHAnsi" w:hAnsiTheme="minorHAnsi" w:cstheme="minorHAnsi"/>
+          <w:sz w:val="22"/>
+          <w:szCs w:val="22"/>
+        </w:rPr>
+        <w:t>flags</w:t>
+      </w:r>
+      <w:proofErr w:type="spellEnd"/>
+      <w:r>
+        <w:rPr>
+          <w:rFonts w:asciiTheme="minorHAnsi" w:hAnsiTheme="minorHAnsi" w:cstheme="minorHAnsi"/>
+          <w:sz w:val="22"/>
+          <w:szCs w:val="22"/>
+        </w:rPr>
+        <w:t xml:space="preserve"> para indicarle a Git cómo eliminar los archivos que ya no necesitamos en la última versión del proyecto:</w:t>
+      </w:r>
+    </w:p>
+    <w:p>
+      <w:pPr>
+        <w:numPr>
+          <w:ilvl w:val="0"/>
+          <w:numId w:val="17"/>
+        </w:numPr>
+        <w:spacing w:before="100" w:beforeAutospacing="1" w:after="100" w:afterAutospacing="1" w:line="240" w:lineRule="auto"/>
+      </w:pPr>
+      <w:proofErr w:type="spellStart"/>
+      <w:r>
+        <w:rPr>
+          <w:rStyle w:val="CdigoHTML"/>
+          <w:rFonts w:eastAsiaTheme="majorEastAsia"/>
+        </w:rPr>
+        <w:t>git</w:t>
+      </w:r>
+      <w:proofErr w:type="spellEnd"/>
+      <w:r>
+        <w:rPr>
+          <w:rStyle w:val="CdigoHTML"/>
+          <w:rFonts w:eastAsiaTheme="majorEastAsia"/>
+        </w:rPr>
+        <w:t xml:space="preserve"> </w:t>
+      </w:r>
+      <w:proofErr w:type="spellStart"/>
+      <w:r>
+        <w:rPr>
+          <w:rStyle w:val="CdigoHTML"/>
+          <w:rFonts w:eastAsiaTheme="majorEastAsia"/>
+        </w:rPr>
+        <w:t>rm</w:t>
+      </w:r>
+      <w:proofErr w:type="spellEnd"/>
+      <w:r>
+        <w:rPr>
+          <w:rStyle w:val="CdigoHTML"/>
+          <w:rFonts w:eastAsiaTheme="majorEastAsia"/>
+        </w:rPr>
+        <w:t xml:space="preserve"> --</w:t>
+      </w:r>
+      <w:proofErr w:type="spellStart"/>
+      <w:r>
+        <w:rPr>
+          <w:rStyle w:val="CdigoHTML"/>
+          <w:rFonts w:eastAsiaTheme="majorEastAsia"/>
+        </w:rPr>
+        <w:t>cached</w:t>
+      </w:r>
+      <w:proofErr w:type="spellEnd"/>
+      <w:r>
+        <w:t xml:space="preserve">: Elimina los archivos de nuestro repositorio local y del área de </w:t>
+      </w:r>
+      <w:proofErr w:type="spellStart"/>
+      <w:r>
+        <w:t>staging</w:t>
+      </w:r>
+      <w:proofErr w:type="spellEnd"/>
+      <w:r>
+        <w:t xml:space="preserve">, pero los mantiene en nuestro disco duro. Básicamente le dice a Git que deje de </w:t>
+      </w:r>
+      <w:proofErr w:type="spellStart"/>
+      <w:r>
+        <w:t>trackear</w:t>
+      </w:r>
+      <w:proofErr w:type="spellEnd"/>
+      <w:r>
+        <w:t xml:space="preserve"> el historial de cambios de estos archivos, por lo que pasaran a un estado </w:t>
+      </w:r>
+      <w:proofErr w:type="spellStart"/>
+      <w:r>
+        <w:rPr>
+          <w:rStyle w:val="CdigoHTML"/>
+          <w:rFonts w:eastAsiaTheme="majorEastAsia"/>
+        </w:rPr>
+        <w:t>untracked</w:t>
+      </w:r>
+      <w:proofErr w:type="spellEnd"/>
+      <w:r>
+        <w:t>.</w:t>
+      </w:r>
+    </w:p>
+    <w:p>
+      <w:pPr>
+        <w:numPr>
+          <w:ilvl w:val="0"/>
+          <w:numId w:val="17"/>
+        </w:numPr>
+        <w:spacing w:before="100" w:beforeAutospacing="1" w:after="100" w:afterAutospacing="1" w:line="240" w:lineRule="auto"/>
+      </w:pPr>
+      <w:proofErr w:type="spellStart"/>
+      <w:r>
+        <w:rPr>
+          <w:rStyle w:val="CdigoHTML"/>
+          <w:rFonts w:eastAsiaTheme="majorEastAsia"/>
+        </w:rPr>
+        <w:t>git</w:t>
+      </w:r>
+      <w:proofErr w:type="spellEnd"/>
+      <w:r>
+        <w:rPr>
+          <w:rStyle w:val="CdigoHTML"/>
+          <w:rFonts w:eastAsiaTheme="majorEastAsia"/>
+        </w:rPr>
+        <w:t xml:space="preserve"> </w:t>
+      </w:r>
+      <w:proofErr w:type="spellStart"/>
+      <w:r>
+        <w:rPr>
+          <w:rStyle w:val="CdigoHTML"/>
+          <w:rFonts w:eastAsiaTheme="majorEastAsia"/>
+        </w:rPr>
+        <w:t>rm</w:t>
+      </w:r>
+      <w:proofErr w:type="spellEnd"/>
+      <w:r>
+        <w:rPr>
+          <w:rStyle w:val="CdigoHTML"/>
+          <w:rFonts w:eastAsiaTheme="majorEastAsia"/>
+        </w:rPr>
+        <w:t xml:space="preserve"> --</w:t>
+      </w:r>
+      <w:proofErr w:type="spellStart"/>
+      <w:r>
+        <w:rPr>
+          <w:rStyle w:val="CdigoHTML"/>
+          <w:rFonts w:eastAsiaTheme="majorEastAsia"/>
+        </w:rPr>
+        <w:t>force</w:t>
+      </w:r>
+      <w:proofErr w:type="spellEnd"/>
+      <w:r>
+        <w:t>: Elimina los archivos de Git y del disco duro. Git siempre guarda todo, por lo que podemos acceder al registro de la existencia de los archivos, de modo que podremos recuperarlos si es necesario (pero debemos usar comandos más avanzados).</w:t>
+      </w:r>
+    </w:p>
+    <w:p>
+      <w:pPr>
+        <w:pStyle w:val="Ttulo2"/>
+      </w:pPr>
+      <w:proofErr w:type="spellStart"/>
+      <w:r>
+        <w:t>git</w:t>
+      </w:r>
+      <w:proofErr w:type="spellEnd"/>
+      <w:r>
+        <w:t xml:space="preserve"> </w:t>
+      </w:r>
+      <w:proofErr w:type="spellStart"/>
+      <w:r>
+        <w:t>reset</w:t>
+      </w:r>
+      <w:proofErr w:type="spellEnd"/>
+    </w:p>
+    <w:p>
+      <w:pPr>
+        <w:pStyle w:val="NormalWeb"/>
+        <w:rPr>
+          <w:rFonts w:asciiTheme="minorHAnsi" w:hAnsiTheme="minorHAnsi" w:cstheme="minorHAnsi"/>
+          <w:sz w:val="22"/>
+          <w:szCs w:val="22"/>
+        </w:rPr>
+      </w:pPr>
+      <w:r>
+        <w:rPr>
+          <w:rFonts w:asciiTheme="minorHAnsi" w:hAnsiTheme="minorHAnsi" w:cstheme="minorHAnsi"/>
+          <w:sz w:val="22"/>
+          <w:szCs w:val="22"/>
+        </w:rPr>
+        <w:t>Este comando nos ayuda a volver en el tiempo. Pero no como</w:t>
+      </w:r>
+      <w:r>
+        <w:rPr>
+          <w:sz w:val="22"/>
+          <w:szCs w:val="22"/>
+        </w:rPr>
+        <w:t xml:space="preserve"> </w:t>
+      </w:r>
+      <w:proofErr w:type="spellStart"/>
+      <w:r>
+        <w:rPr>
+          <w:rStyle w:val="CdigoHTML"/>
+          <w:rFonts w:eastAsiaTheme="majorEastAsia"/>
+        </w:rPr>
+        <w:t>git</w:t>
+      </w:r>
+      <w:proofErr w:type="spellEnd"/>
+      <w:r>
+        <w:rPr>
+          <w:rStyle w:val="CdigoHTML"/>
+          <w:rFonts w:eastAsiaTheme="majorEastAsia"/>
+        </w:rPr>
+        <w:t xml:space="preserve"> </w:t>
+      </w:r>
+      <w:proofErr w:type="spellStart"/>
+      <w:r>
+        <w:rPr>
+          <w:rStyle w:val="CdigoHTML"/>
+          <w:rFonts w:eastAsiaTheme="majorEastAsia"/>
+        </w:rPr>
+        <w:t>checkout</w:t>
+      </w:r>
+      <w:proofErr w:type="spellEnd"/>
+      <w:r>
+        <w:t xml:space="preserve"> </w:t>
+      </w:r>
+      <w:r>
+        <w:rPr>
+          <w:rFonts w:asciiTheme="minorHAnsi" w:hAnsiTheme="minorHAnsi" w:cstheme="minorHAnsi"/>
+          <w:sz w:val="22"/>
+          <w:szCs w:val="22"/>
+        </w:rPr>
+        <w:t>que nos deja ir, mirar, pasear y volver. Con</w:t>
+      </w:r>
+      <w:r>
+        <w:t xml:space="preserve"> </w:t>
+      </w:r>
+      <w:proofErr w:type="spellStart"/>
+      <w:r>
+        <w:rPr>
+          <w:rStyle w:val="CdigoHTML"/>
+          <w:rFonts w:eastAsiaTheme="majorEastAsia"/>
+        </w:rPr>
+        <w:t>git</w:t>
+      </w:r>
+      <w:proofErr w:type="spellEnd"/>
+      <w:r>
+        <w:rPr>
+          <w:rStyle w:val="CdigoHTML"/>
+          <w:rFonts w:eastAsiaTheme="majorEastAsia"/>
+        </w:rPr>
+        <w:t xml:space="preserve"> </w:t>
+      </w:r>
+      <w:proofErr w:type="spellStart"/>
+      <w:r>
+        <w:rPr>
+          <w:rStyle w:val="CdigoHTML"/>
+          <w:rFonts w:eastAsiaTheme="majorEastAsia"/>
+        </w:rPr>
+        <w:t>reset</w:t>
+      </w:r>
+      <w:proofErr w:type="spellEnd"/>
+      <w:r>
+        <w:t xml:space="preserve"> </w:t>
+      </w:r>
+      <w:r>
+        <w:rPr>
+          <w:rFonts w:asciiTheme="minorHAnsi" w:hAnsiTheme="minorHAnsi" w:cstheme="minorHAnsi"/>
+          <w:sz w:val="22"/>
+          <w:szCs w:val="22"/>
+        </w:rPr>
+        <w:t xml:space="preserve">volvemos al pasado sin la posibilidad de volver al futuro. Borramos la historia y la debemos </w:t>
+      </w:r>
+      <w:proofErr w:type="spellStart"/>
+      <w:r>
+        <w:rPr>
+          <w:rFonts w:asciiTheme="minorHAnsi" w:hAnsiTheme="minorHAnsi" w:cstheme="minorHAnsi"/>
+          <w:sz w:val="22"/>
+          <w:szCs w:val="22"/>
+        </w:rPr>
+        <w:t>sobreescribir</w:t>
+      </w:r>
+      <w:proofErr w:type="spellEnd"/>
+      <w:r>
+        <w:rPr>
+          <w:rFonts w:asciiTheme="minorHAnsi" w:hAnsiTheme="minorHAnsi" w:cstheme="minorHAnsi"/>
+          <w:sz w:val="22"/>
+          <w:szCs w:val="22"/>
+        </w:rPr>
+        <w:t>. No hay vuelta atrás.</w:t>
+      </w:r>
+    </w:p>
+    <w:p>
+      <w:pPr>
+        <w:pStyle w:val="NormalWeb"/>
+        <w:rPr>
+          <w:rFonts w:asciiTheme="minorHAnsi" w:hAnsiTheme="minorHAnsi" w:cstheme="minorHAnsi"/>
+          <w:sz w:val="22"/>
+          <w:szCs w:val="22"/>
+        </w:rPr>
+      </w:pPr>
+      <w:r>
+        <w:rPr>
+          <w:rFonts w:asciiTheme="minorHAnsi" w:hAnsiTheme="minorHAnsi" w:cstheme="minorHAnsi"/>
+          <w:sz w:val="22"/>
+          <w:szCs w:val="22"/>
+        </w:rPr>
+        <w:lastRenderedPageBreak/>
+        <w:t xml:space="preserve">Este comando es </w:t>
+      </w:r>
+      <w:r>
+        <w:rPr>
+          <w:rStyle w:val="Textoennegrita"/>
+          <w:rFonts w:asciiTheme="minorHAnsi" w:hAnsiTheme="minorHAnsi" w:cstheme="minorHAnsi"/>
+          <w:sz w:val="22"/>
+          <w:szCs w:val="22"/>
+        </w:rPr>
+        <w:t>muy peligroso</w:t>
+      </w:r>
+      <w:r>
+        <w:rPr>
+          <w:rFonts w:asciiTheme="minorHAnsi" w:hAnsiTheme="minorHAnsi" w:cstheme="minorHAnsi"/>
+          <w:sz w:val="22"/>
+          <w:szCs w:val="22"/>
+        </w:rPr>
+        <w:t xml:space="preserve"> y debemos emplearlo solo en caso de emergencia. Recuerda que debemos usar alguna de estas dos opciones:</w:t>
+      </w:r>
+    </w:p>
+    <w:p>
+      <w:pPr>
+        <w:pStyle w:val="NormalWeb"/>
+      </w:pPr>
+      <w:r>
+        <w:rPr>
+          <w:rFonts w:asciiTheme="minorHAnsi" w:hAnsiTheme="minorHAnsi" w:cstheme="minorHAnsi"/>
+          <w:sz w:val="22"/>
+          <w:szCs w:val="22"/>
+        </w:rPr>
+        <w:t>Hay dos formas de utilizar</w:t>
+      </w:r>
+      <w:r>
+        <w:rPr>
+          <w:sz w:val="22"/>
+          <w:szCs w:val="22"/>
+        </w:rPr>
+        <w:t xml:space="preserve"> </w:t>
+      </w:r>
+      <w:proofErr w:type="spellStart"/>
+      <w:r>
+        <w:rPr>
+          <w:rStyle w:val="CdigoHTML"/>
+          <w:rFonts w:eastAsiaTheme="majorEastAsia"/>
+        </w:rPr>
+        <w:t>git</w:t>
+      </w:r>
+      <w:proofErr w:type="spellEnd"/>
+      <w:r>
+        <w:rPr>
+          <w:rStyle w:val="CdigoHTML"/>
+          <w:rFonts w:eastAsiaTheme="majorEastAsia"/>
+        </w:rPr>
+        <w:t xml:space="preserve"> </w:t>
+      </w:r>
+      <w:proofErr w:type="spellStart"/>
+      <w:r>
+        <w:rPr>
+          <w:rStyle w:val="CdigoHTML"/>
+          <w:rFonts w:eastAsiaTheme="majorEastAsia"/>
+        </w:rPr>
+        <w:t>reset</w:t>
+      </w:r>
+      <w:proofErr w:type="spellEnd"/>
+      <w:r>
+        <w:t xml:space="preserve">: </w:t>
+      </w:r>
+      <w:r>
+        <w:rPr>
+          <w:rFonts w:asciiTheme="minorHAnsi" w:hAnsiTheme="minorHAnsi" w:cstheme="minorHAnsi"/>
+          <w:sz w:val="22"/>
+          <w:szCs w:val="22"/>
+        </w:rPr>
+        <w:t>con el argumento</w:t>
+      </w:r>
+      <w:r>
+        <w:rPr>
+          <w:sz w:val="22"/>
+          <w:szCs w:val="22"/>
+        </w:rPr>
+        <w:t xml:space="preserve"> </w:t>
+      </w:r>
+      <w:r>
+        <w:rPr>
+          <w:rStyle w:val="CdigoHTML"/>
+          <w:rFonts w:eastAsiaTheme="majorEastAsia"/>
+        </w:rPr>
+        <w:t>--</w:t>
+      </w:r>
+      <w:proofErr w:type="spellStart"/>
+      <w:r>
+        <w:rPr>
+          <w:rStyle w:val="CdigoHTML"/>
+          <w:rFonts w:eastAsiaTheme="majorEastAsia"/>
+        </w:rPr>
+        <w:t>hard</w:t>
+      </w:r>
+      <w:proofErr w:type="spellEnd"/>
+      <w:r>
+        <w:t xml:space="preserve">, </w:t>
+      </w:r>
+      <w:r>
+        <w:rPr>
+          <w:rFonts w:asciiTheme="minorHAnsi" w:hAnsiTheme="minorHAnsi" w:cstheme="minorHAnsi"/>
+          <w:sz w:val="22"/>
+          <w:szCs w:val="22"/>
+        </w:rPr>
+        <w:t xml:space="preserve">borrando toda la información que tengamos en el área de </w:t>
+      </w:r>
+      <w:proofErr w:type="spellStart"/>
+      <w:r>
+        <w:rPr>
+          <w:rFonts w:asciiTheme="minorHAnsi" w:hAnsiTheme="minorHAnsi" w:cstheme="minorHAnsi"/>
+          <w:sz w:val="22"/>
+          <w:szCs w:val="22"/>
+        </w:rPr>
+        <w:t>staging</w:t>
+      </w:r>
+      <w:proofErr w:type="spellEnd"/>
+      <w:r>
+        <w:rPr>
+          <w:rFonts w:asciiTheme="minorHAnsi" w:hAnsiTheme="minorHAnsi" w:cstheme="minorHAnsi"/>
+          <w:sz w:val="22"/>
+          <w:szCs w:val="22"/>
+        </w:rPr>
+        <w:t xml:space="preserve"> (y perdiendo todo para siempre). O, un poco más seguro, con el argumento</w:t>
+      </w:r>
+      <w:r>
+        <w:t xml:space="preserve"> </w:t>
+      </w:r>
+      <w:r>
+        <w:rPr>
+          <w:rStyle w:val="CdigoHTML"/>
+          <w:rFonts w:eastAsiaTheme="majorEastAsia"/>
+        </w:rPr>
+        <w:t>--</w:t>
+      </w:r>
+      <w:proofErr w:type="spellStart"/>
+      <w:r>
+        <w:rPr>
+          <w:rStyle w:val="CdigoHTML"/>
+          <w:rFonts w:eastAsiaTheme="majorEastAsia"/>
+        </w:rPr>
+        <w:t>soft</w:t>
+      </w:r>
+      <w:proofErr w:type="spellEnd"/>
+      <w:r>
+        <w:t xml:space="preserve">, </w:t>
+      </w:r>
+      <w:r>
+        <w:rPr>
+          <w:rFonts w:asciiTheme="minorHAnsi" w:hAnsiTheme="minorHAnsi" w:cstheme="minorHAnsi"/>
+          <w:sz w:val="22"/>
+          <w:szCs w:val="22"/>
+        </w:rPr>
+        <w:t xml:space="preserve">que mantiene allí los archivos del área de </w:t>
+      </w:r>
+      <w:proofErr w:type="spellStart"/>
+      <w:r>
+        <w:rPr>
+          <w:rFonts w:asciiTheme="minorHAnsi" w:hAnsiTheme="minorHAnsi" w:cstheme="minorHAnsi"/>
+          <w:sz w:val="22"/>
+          <w:szCs w:val="22"/>
+        </w:rPr>
+        <w:t>staging</w:t>
+      </w:r>
+      <w:proofErr w:type="spellEnd"/>
+      <w:r>
+        <w:rPr>
+          <w:rFonts w:asciiTheme="minorHAnsi" w:hAnsiTheme="minorHAnsi" w:cstheme="minorHAnsi"/>
+          <w:sz w:val="22"/>
+          <w:szCs w:val="22"/>
+        </w:rPr>
+        <w:t xml:space="preserve"> para que podamos aplicar nuestros últimos </w:t>
+      </w:r>
+      <w:proofErr w:type="gramStart"/>
+      <w:r>
+        <w:rPr>
+          <w:rFonts w:asciiTheme="minorHAnsi" w:hAnsiTheme="minorHAnsi" w:cstheme="minorHAnsi"/>
+          <w:sz w:val="22"/>
+          <w:szCs w:val="22"/>
+        </w:rPr>
+        <w:t>cambios</w:t>
+      </w:r>
+      <w:proofErr w:type="gramEnd"/>
+      <w:r>
+        <w:rPr>
+          <w:rFonts w:asciiTheme="minorHAnsi" w:hAnsiTheme="minorHAnsi" w:cstheme="minorHAnsi"/>
+          <w:sz w:val="22"/>
+          <w:szCs w:val="22"/>
+        </w:rPr>
+        <w:t xml:space="preserve"> pero desde un </w:t>
+      </w:r>
+      <w:proofErr w:type="spellStart"/>
+      <w:r>
+        <w:rPr>
+          <w:rFonts w:asciiTheme="minorHAnsi" w:hAnsiTheme="minorHAnsi" w:cstheme="minorHAnsi"/>
+          <w:sz w:val="22"/>
+          <w:szCs w:val="22"/>
+        </w:rPr>
+        <w:t>commit</w:t>
+      </w:r>
+      <w:proofErr w:type="spellEnd"/>
+      <w:r>
+        <w:rPr>
+          <w:rFonts w:asciiTheme="minorHAnsi" w:hAnsiTheme="minorHAnsi" w:cstheme="minorHAnsi"/>
+          <w:sz w:val="22"/>
+          <w:szCs w:val="22"/>
+        </w:rPr>
+        <w:t xml:space="preserve"> anterior</w:t>
+      </w:r>
+      <w:r>
+        <w:t>.</w:t>
+      </w:r>
+    </w:p>
+    <w:p>
+      <w:pPr>
+        <w:numPr>
+          <w:ilvl w:val="0"/>
+          <w:numId w:val="18"/>
+        </w:numPr>
+        <w:spacing w:before="100" w:beforeAutospacing="1" w:after="100" w:afterAutospacing="1" w:line="240" w:lineRule="auto"/>
+      </w:pPr>
+      <w:proofErr w:type="spellStart"/>
+      <w:r>
+        <w:rPr>
+          <w:rStyle w:val="CdigoHTML"/>
+          <w:rFonts w:eastAsiaTheme="majorEastAsia"/>
+        </w:rPr>
+        <w:t>git</w:t>
+      </w:r>
+      <w:proofErr w:type="spellEnd"/>
+      <w:r>
+        <w:rPr>
+          <w:rStyle w:val="CdigoHTML"/>
+          <w:rFonts w:eastAsiaTheme="majorEastAsia"/>
+        </w:rPr>
+        <w:t xml:space="preserve"> </w:t>
+      </w:r>
+      <w:proofErr w:type="spellStart"/>
+      <w:r>
+        <w:rPr>
+          <w:rStyle w:val="CdigoHTML"/>
+          <w:rFonts w:eastAsiaTheme="majorEastAsia"/>
+        </w:rPr>
+        <w:t>reset</w:t>
+      </w:r>
+      <w:proofErr w:type="spellEnd"/>
+      <w:r>
+        <w:rPr>
+          <w:rStyle w:val="CdigoHTML"/>
+          <w:rFonts w:eastAsiaTheme="majorEastAsia"/>
+        </w:rPr>
+        <w:t xml:space="preserve"> --</w:t>
+      </w:r>
+      <w:proofErr w:type="spellStart"/>
+      <w:r>
+        <w:rPr>
+          <w:rStyle w:val="CdigoHTML"/>
+          <w:rFonts w:eastAsiaTheme="majorEastAsia"/>
+        </w:rPr>
+        <w:t>soft</w:t>
+      </w:r>
+      <w:proofErr w:type="spellEnd"/>
+      <w:r>
+        <w:t xml:space="preserve">: Borramos todo el historial y los registros de </w:t>
+      </w:r>
+      <w:proofErr w:type="gramStart"/>
+      <w:r>
+        <w:t>Git</w:t>
+      </w:r>
+      <w:proofErr w:type="gramEnd"/>
+      <w:r>
+        <w:t xml:space="preserve"> pero guardamos los cambios que tengamos en </w:t>
+      </w:r>
+      <w:proofErr w:type="spellStart"/>
+      <w:r>
+        <w:t>Staging</w:t>
+      </w:r>
+      <w:proofErr w:type="spellEnd"/>
+      <w:r>
+        <w:t xml:space="preserve">, así podemos aplicar las últimas actualizaciones a un nuevo </w:t>
+      </w:r>
+      <w:proofErr w:type="spellStart"/>
+      <w:r>
+        <w:t>commit</w:t>
+      </w:r>
+      <w:proofErr w:type="spellEnd"/>
+      <w:r>
+        <w:t>.</w:t>
+      </w:r>
+    </w:p>
+    <w:p>
+      <w:pPr>
+        <w:numPr>
+          <w:ilvl w:val="0"/>
+          <w:numId w:val="18"/>
+        </w:numPr>
+        <w:spacing w:before="100" w:beforeAutospacing="1" w:after="100" w:afterAutospacing="1" w:line="240" w:lineRule="auto"/>
+      </w:pPr>
+      <w:r>
+        <w:rPr>
+          <w:rStyle w:val="CdigoHTML"/>
+          <w:rFonts w:eastAsiaTheme="majorEastAsia"/>
+          <w:lang w:val="en-US"/>
+        </w:rPr>
+        <w:t>git reset --hard</w:t>
+      </w:r>
+      <w:r>
+        <w:rPr>
+          <w:lang w:val="en-US"/>
+        </w:rPr>
+        <w:t xml:space="preserve">: Borra </w:t>
+      </w:r>
+      <w:proofErr w:type="spellStart"/>
+      <w:r>
+        <w:rPr>
+          <w:lang w:val="en-US"/>
+        </w:rPr>
+        <w:t>todo</w:t>
+      </w:r>
+      <w:proofErr w:type="spellEnd"/>
+      <w:r>
+        <w:rPr>
+          <w:lang w:val="en-US"/>
+        </w:rPr>
+        <w:t xml:space="preserve">. </w:t>
+      </w:r>
+      <w:r>
+        <w:t xml:space="preserve">Todo todito, absolutamente todo. Toda la información de los </w:t>
+      </w:r>
+      <w:proofErr w:type="spellStart"/>
+      <w:r>
+        <w:t>commits</w:t>
+      </w:r>
+      <w:proofErr w:type="spellEnd"/>
+      <w:r>
+        <w:t xml:space="preserve"> y del área de </w:t>
+      </w:r>
+      <w:proofErr w:type="spellStart"/>
+      <w:r>
+        <w:t>staging</w:t>
+      </w:r>
+      <w:proofErr w:type="spellEnd"/>
+      <w:r>
+        <w:t xml:space="preserve"> se borra del historial.</w:t>
+      </w:r>
+    </w:p>
+    <w:p>
+      <w:pPr>
+        <w:pStyle w:val="NormalWeb"/>
+      </w:pPr>
+      <w:r>
+        <w:rPr>
+          <w:rStyle w:val="Textoennegrita"/>
+        </w:rPr>
+        <w:t>¡Pero todavía falta algo!</w:t>
+      </w:r>
+    </w:p>
+    <w:p>
+      <w:pPr>
+        <w:numPr>
+          <w:ilvl w:val="0"/>
+          <w:numId w:val="19"/>
+        </w:numPr>
+        <w:spacing w:before="100" w:beforeAutospacing="1" w:after="100" w:afterAutospacing="1" w:line="240" w:lineRule="auto"/>
+      </w:pPr>
+      <w:proofErr w:type="spellStart"/>
+      <w:r>
+        <w:rPr>
+          <w:rStyle w:val="CdigoHTML"/>
+          <w:rFonts w:eastAsiaTheme="majorEastAsia"/>
+        </w:rPr>
+        <w:t>git</w:t>
+      </w:r>
+      <w:proofErr w:type="spellEnd"/>
+      <w:r>
+        <w:rPr>
+          <w:rStyle w:val="CdigoHTML"/>
+          <w:rFonts w:eastAsiaTheme="majorEastAsia"/>
+        </w:rPr>
+        <w:t xml:space="preserve"> </w:t>
+      </w:r>
+      <w:proofErr w:type="spellStart"/>
+      <w:r>
+        <w:rPr>
+          <w:rStyle w:val="CdigoHTML"/>
+          <w:rFonts w:eastAsiaTheme="majorEastAsia"/>
+        </w:rPr>
+        <w:t>reset</w:t>
+      </w:r>
+      <w:proofErr w:type="spellEnd"/>
+      <w:r>
+        <w:rPr>
+          <w:rStyle w:val="CdigoHTML"/>
+          <w:rFonts w:eastAsiaTheme="majorEastAsia"/>
+        </w:rPr>
+        <w:t xml:space="preserve"> HEAD</w:t>
+      </w:r>
+      <w:r>
+        <w:t xml:space="preserve">: Este es el comando para sacar archivos del área de </w:t>
+      </w:r>
+      <w:proofErr w:type="spellStart"/>
+      <w:r>
+        <w:t>staging</w:t>
+      </w:r>
+      <w:proofErr w:type="spellEnd"/>
+      <w:r>
+        <w:t xml:space="preserve">. No para borrarlos ni nada de eso, solo para que los últimos cambios de estos archivos no se envíen al último </w:t>
+      </w:r>
+      <w:proofErr w:type="spellStart"/>
+      <w:r>
+        <w:t>commit</w:t>
+      </w:r>
+      <w:proofErr w:type="spellEnd"/>
+      <w:r>
+        <w:t xml:space="preserve">, a menos que cambiemos de opinión y los incluyamos de nuevo en </w:t>
+      </w:r>
+      <w:proofErr w:type="spellStart"/>
+      <w:r>
+        <w:t>staging</w:t>
+      </w:r>
+      <w:proofErr w:type="spellEnd"/>
+      <w:r>
+        <w:t xml:space="preserve"> con </w:t>
+      </w:r>
+      <w:proofErr w:type="spellStart"/>
+      <w:r>
+        <w:rPr>
+          <w:rStyle w:val="CdigoHTML"/>
+          <w:rFonts w:eastAsiaTheme="majorEastAsia"/>
+        </w:rPr>
+        <w:t>git</w:t>
+      </w:r>
+      <w:proofErr w:type="spellEnd"/>
+      <w:r>
+        <w:rPr>
+          <w:rStyle w:val="CdigoHTML"/>
+          <w:rFonts w:eastAsiaTheme="majorEastAsia"/>
+        </w:rPr>
+        <w:t xml:space="preserve"> </w:t>
+      </w:r>
+      <w:proofErr w:type="spellStart"/>
+      <w:r>
+        <w:rPr>
+          <w:rStyle w:val="CdigoHTML"/>
+          <w:rFonts w:eastAsiaTheme="majorEastAsia"/>
+        </w:rPr>
+        <w:t>add</w:t>
+      </w:r>
+      <w:proofErr w:type="spellEnd"/>
+      <w:r>
+        <w:t>, por supuesto.</w:t>
+      </w:r>
+    </w:p>
+    <w:p>
+      <w:pPr>
+        <w:pStyle w:val="Ttulo1"/>
+        <w:rPr>
+          <w:rFonts w:asciiTheme="minorHAnsi" w:hAnsiTheme="minorHAnsi" w:cstheme="minorHAnsi"/>
+          <w:sz w:val="24"/>
+          <w:szCs w:val="24"/>
+        </w:rPr>
+      </w:pPr>
+      <w:r>
+        <w:rPr>
+          <w:rFonts w:asciiTheme="minorHAnsi" w:hAnsiTheme="minorHAnsi" w:cstheme="minorHAnsi"/>
+          <w:sz w:val="24"/>
+          <w:szCs w:val="24"/>
+        </w:rPr>
+        <w:t>¿Por qué esto es importante?</w:t>
+      </w:r>
+    </w:p>
+    <w:p>
+      <w:pPr>
+        <w:pStyle w:val="NormalWeb"/>
+        <w:rPr>
+          <w:rFonts w:asciiTheme="minorHAnsi" w:hAnsiTheme="minorHAnsi" w:cstheme="minorHAnsi"/>
+          <w:sz w:val="22"/>
+          <w:szCs w:val="22"/>
+        </w:rPr>
+      </w:pPr>
+      <w:r>
+        <w:rPr>
+          <w:rFonts w:asciiTheme="minorHAnsi" w:hAnsiTheme="minorHAnsi" w:cstheme="minorHAnsi"/>
+          <w:sz w:val="22"/>
+          <w:szCs w:val="22"/>
+        </w:rPr>
+        <w:t>Imagina el siguiente caso:</w:t>
+      </w:r>
+    </w:p>
+    <w:p>
+      <w:pPr>
+        <w:pStyle w:val="NormalWeb"/>
+        <w:rPr>
+          <w:rFonts w:asciiTheme="minorHAnsi" w:hAnsiTheme="minorHAnsi" w:cstheme="minorHAnsi"/>
+          <w:sz w:val="22"/>
+          <w:szCs w:val="22"/>
+        </w:rPr>
+      </w:pPr>
+      <w:r>
+        <w:rPr>
+          <w:rFonts w:asciiTheme="minorHAnsi" w:hAnsiTheme="minorHAnsi" w:cstheme="minorHAnsi"/>
+          <w:sz w:val="22"/>
+          <w:szCs w:val="22"/>
+        </w:rPr>
+        <w:t xml:space="preserve">Hacemos cambios en los archivos de un proyecto para una nueva actualización. Todos los archivos con cambios se mueven al área de </w:t>
+      </w:r>
+      <w:proofErr w:type="spellStart"/>
+      <w:r>
+        <w:rPr>
+          <w:rFonts w:asciiTheme="minorHAnsi" w:hAnsiTheme="minorHAnsi" w:cstheme="minorHAnsi"/>
+          <w:sz w:val="22"/>
+          <w:szCs w:val="22"/>
+        </w:rPr>
+        <w:t>staging</w:t>
+      </w:r>
+      <w:proofErr w:type="spellEnd"/>
+      <w:r>
+        <w:rPr>
+          <w:rFonts w:asciiTheme="minorHAnsi" w:hAnsiTheme="minorHAnsi" w:cstheme="minorHAnsi"/>
+          <w:sz w:val="22"/>
+          <w:szCs w:val="22"/>
+        </w:rPr>
+        <w:t xml:space="preserve"> con el comando</w:t>
+      </w:r>
+      <w:r>
+        <w:rPr>
+          <w:sz w:val="22"/>
+          <w:szCs w:val="22"/>
+        </w:rPr>
+        <w:t xml:space="preserve"> </w:t>
+      </w:r>
+      <w:proofErr w:type="spellStart"/>
+      <w:r>
+        <w:rPr>
+          <w:rStyle w:val="CdigoHTML"/>
+          <w:rFonts w:eastAsiaTheme="majorEastAsia"/>
+        </w:rPr>
+        <w:t>git</w:t>
+      </w:r>
+      <w:proofErr w:type="spellEnd"/>
+      <w:r>
+        <w:rPr>
+          <w:rStyle w:val="CdigoHTML"/>
+          <w:rFonts w:eastAsiaTheme="majorEastAsia"/>
+        </w:rPr>
+        <w:t xml:space="preserve"> </w:t>
+      </w:r>
+      <w:proofErr w:type="spellStart"/>
+      <w:r>
+        <w:rPr>
+          <w:rStyle w:val="CdigoHTML"/>
+          <w:rFonts w:eastAsiaTheme="majorEastAsia"/>
+        </w:rPr>
+        <w:t>add</w:t>
+      </w:r>
+      <w:proofErr w:type="spellEnd"/>
+      <w:r>
+        <w:t xml:space="preserve">. </w:t>
+      </w:r>
+      <w:r>
+        <w:rPr>
+          <w:rFonts w:asciiTheme="minorHAnsi" w:hAnsiTheme="minorHAnsi" w:cstheme="minorHAnsi"/>
+          <w:sz w:val="22"/>
+          <w:szCs w:val="22"/>
+        </w:rPr>
+        <w:t xml:space="preserve">Pero te das cuenta de que uno de esos archivos no está listo todavía. Actualizaste el archivo, pero ese cambio no debe ir en el próximo </w:t>
+      </w:r>
+      <w:proofErr w:type="spellStart"/>
+      <w:r>
+        <w:rPr>
+          <w:rFonts w:asciiTheme="minorHAnsi" w:hAnsiTheme="minorHAnsi" w:cstheme="minorHAnsi"/>
+          <w:sz w:val="22"/>
+          <w:szCs w:val="22"/>
+        </w:rPr>
+        <w:t>commit</w:t>
+      </w:r>
+      <w:proofErr w:type="spellEnd"/>
+      <w:r>
+        <w:rPr>
+          <w:rFonts w:asciiTheme="minorHAnsi" w:hAnsiTheme="minorHAnsi" w:cstheme="minorHAnsi"/>
+          <w:sz w:val="22"/>
+          <w:szCs w:val="22"/>
+        </w:rPr>
+        <w:t xml:space="preserve"> por ahora.</w:t>
+      </w:r>
+    </w:p>
+    <w:p>
+      <w:pPr>
+        <w:pStyle w:val="NormalWeb"/>
+        <w:rPr>
+          <w:rFonts w:asciiTheme="minorHAnsi" w:hAnsiTheme="minorHAnsi" w:cstheme="minorHAnsi"/>
+          <w:sz w:val="22"/>
+          <w:szCs w:val="22"/>
+        </w:rPr>
+      </w:pPr>
+      <w:r>
+        <w:rPr>
+          <w:rFonts w:asciiTheme="minorHAnsi" w:hAnsiTheme="minorHAnsi" w:cstheme="minorHAnsi"/>
+          <w:sz w:val="22"/>
+          <w:szCs w:val="22"/>
+        </w:rPr>
+        <w:t>¿Qué podemos hacer?</w:t>
+      </w:r>
+    </w:p>
+    <w:p>
+      <w:pPr>
+        <w:pStyle w:val="NormalWeb"/>
+        <w:rPr>
+          <w:rFonts w:asciiTheme="minorHAnsi" w:hAnsiTheme="minorHAnsi" w:cstheme="minorHAnsi"/>
+          <w:sz w:val="22"/>
+          <w:szCs w:val="22"/>
+        </w:rPr>
+      </w:pPr>
+      <w:r>
+        <w:rPr>
+          <w:rFonts w:asciiTheme="minorHAnsi" w:hAnsiTheme="minorHAnsi" w:cstheme="minorHAnsi"/>
+          <w:sz w:val="22"/>
+          <w:szCs w:val="22"/>
+        </w:rPr>
+        <w:t xml:space="preserve">Bueno, todos los cambios están en el área de </w:t>
+      </w:r>
+      <w:proofErr w:type="spellStart"/>
+      <w:r>
+        <w:rPr>
+          <w:rFonts w:asciiTheme="minorHAnsi" w:hAnsiTheme="minorHAnsi" w:cstheme="minorHAnsi"/>
+          <w:sz w:val="22"/>
+          <w:szCs w:val="22"/>
+        </w:rPr>
+        <w:t>Staging</w:t>
+      </w:r>
+      <w:proofErr w:type="spellEnd"/>
+      <w:r>
+        <w:rPr>
+          <w:rFonts w:asciiTheme="minorHAnsi" w:hAnsiTheme="minorHAnsi" w:cstheme="minorHAnsi"/>
+          <w:sz w:val="22"/>
+          <w:szCs w:val="22"/>
+        </w:rPr>
+        <w:t xml:space="preserve">, incluido el archivo con los cambios que no están listos. Esto significa que debemos sacar ese archivo de </w:t>
+      </w:r>
+      <w:proofErr w:type="spellStart"/>
+      <w:r>
+        <w:rPr>
+          <w:rFonts w:asciiTheme="minorHAnsi" w:hAnsiTheme="minorHAnsi" w:cstheme="minorHAnsi"/>
+          <w:sz w:val="22"/>
+          <w:szCs w:val="22"/>
+        </w:rPr>
+        <w:t>Staging</w:t>
+      </w:r>
+      <w:proofErr w:type="spellEnd"/>
+      <w:r>
+        <w:rPr>
+          <w:rFonts w:asciiTheme="minorHAnsi" w:hAnsiTheme="minorHAnsi" w:cstheme="minorHAnsi"/>
+          <w:sz w:val="22"/>
+          <w:szCs w:val="22"/>
+        </w:rPr>
+        <w:t xml:space="preserve"> para poder hacer </w:t>
+      </w:r>
+      <w:proofErr w:type="spellStart"/>
+      <w:r>
+        <w:rPr>
+          <w:rFonts w:asciiTheme="minorHAnsi" w:hAnsiTheme="minorHAnsi" w:cstheme="minorHAnsi"/>
+          <w:sz w:val="22"/>
+          <w:szCs w:val="22"/>
+        </w:rPr>
+        <w:t>commit</w:t>
+      </w:r>
+      <w:proofErr w:type="spellEnd"/>
+      <w:r>
+        <w:rPr>
+          <w:rFonts w:asciiTheme="minorHAnsi" w:hAnsiTheme="minorHAnsi" w:cstheme="minorHAnsi"/>
+          <w:sz w:val="22"/>
+          <w:szCs w:val="22"/>
+        </w:rPr>
+        <w:t xml:space="preserve"> de todos los demás.</w:t>
+      </w:r>
+    </w:p>
+    <w:p>
+      <w:pPr>
+        <w:pStyle w:val="NormalWeb"/>
+      </w:pPr>
+      <w:r>
+        <w:rPr>
+          <w:rFonts w:asciiTheme="minorHAnsi" w:hAnsiTheme="minorHAnsi" w:cstheme="minorHAnsi"/>
+          <w:sz w:val="22"/>
+          <w:szCs w:val="22"/>
+        </w:rPr>
+        <w:t>¡Al usar</w:t>
+      </w:r>
+      <w:r>
+        <w:rPr>
+          <w:sz w:val="22"/>
+          <w:szCs w:val="22"/>
+        </w:rPr>
+        <w:t xml:space="preserve"> </w:t>
+      </w:r>
+      <w:proofErr w:type="spellStart"/>
+      <w:r>
+        <w:rPr>
+          <w:rStyle w:val="CdigoHTML"/>
+          <w:rFonts w:eastAsiaTheme="majorEastAsia"/>
+        </w:rPr>
+        <w:t>git</w:t>
+      </w:r>
+      <w:proofErr w:type="spellEnd"/>
+      <w:r>
+        <w:rPr>
+          <w:rStyle w:val="CdigoHTML"/>
+          <w:rFonts w:eastAsiaTheme="majorEastAsia"/>
+        </w:rPr>
+        <w:t xml:space="preserve"> </w:t>
+      </w:r>
+      <w:proofErr w:type="spellStart"/>
+      <w:r>
+        <w:rPr>
+          <w:rStyle w:val="CdigoHTML"/>
+          <w:rFonts w:eastAsiaTheme="majorEastAsia"/>
+        </w:rPr>
+        <w:t>rm</w:t>
+      </w:r>
+      <w:proofErr w:type="spellEnd"/>
+      <w:r>
+        <w:t xml:space="preserve"> </w:t>
+      </w:r>
+      <w:r>
+        <w:rPr>
+          <w:rFonts w:asciiTheme="minorHAnsi" w:hAnsiTheme="minorHAnsi" w:cstheme="minorHAnsi"/>
+          <w:sz w:val="22"/>
+          <w:szCs w:val="22"/>
+        </w:rPr>
+        <w:t xml:space="preserve">lo que haremos será eliminar este archivo completamente de </w:t>
+      </w:r>
+      <w:proofErr w:type="spellStart"/>
+      <w:r>
+        <w:rPr>
+          <w:rFonts w:asciiTheme="minorHAnsi" w:hAnsiTheme="minorHAnsi" w:cstheme="minorHAnsi"/>
+          <w:sz w:val="22"/>
+          <w:szCs w:val="22"/>
+        </w:rPr>
+        <w:t>git</w:t>
+      </w:r>
+      <w:proofErr w:type="spellEnd"/>
+      <w:r>
+        <w:rPr>
+          <w:rFonts w:asciiTheme="minorHAnsi" w:hAnsiTheme="minorHAnsi" w:cstheme="minorHAnsi"/>
+          <w:sz w:val="22"/>
+          <w:szCs w:val="22"/>
+        </w:rPr>
+        <w:t xml:space="preserve">! Todavía tendremos el historial de cambios de este archivo, con la eliminación del archivo como su última actualización. Recuerda que en este caso no buscábamos eliminar un archivo, solo dejarlo como estaba y actualizarlo después, no en este </w:t>
+      </w:r>
+      <w:proofErr w:type="spellStart"/>
+      <w:r>
+        <w:rPr>
+          <w:rFonts w:asciiTheme="minorHAnsi" w:hAnsiTheme="minorHAnsi" w:cstheme="minorHAnsi"/>
+          <w:sz w:val="22"/>
+          <w:szCs w:val="22"/>
+        </w:rPr>
+        <w:t>commit</w:t>
+      </w:r>
+      <w:proofErr w:type="spellEnd"/>
+      <w:r>
+        <w:rPr>
+          <w:rFonts w:asciiTheme="minorHAnsi" w:hAnsiTheme="minorHAnsi" w:cstheme="minorHAnsi"/>
+          <w:sz w:val="22"/>
+          <w:szCs w:val="22"/>
+        </w:rPr>
+        <w:t>.</w:t>
+      </w:r>
+    </w:p>
+    <w:p>
+      <w:pPr>
+        <w:pStyle w:val="NormalWeb"/>
+        <w:rPr>
+          <w:rFonts w:asciiTheme="minorHAnsi" w:hAnsiTheme="minorHAnsi" w:cstheme="minorHAnsi"/>
+          <w:sz w:val="22"/>
+          <w:szCs w:val="22"/>
+        </w:rPr>
+      </w:pPr>
+      <w:r>
+        <w:rPr>
+          <w:rFonts w:asciiTheme="minorHAnsi" w:hAnsiTheme="minorHAnsi" w:cstheme="minorHAnsi"/>
+          <w:sz w:val="22"/>
+          <w:szCs w:val="22"/>
+        </w:rPr>
+        <w:t>En cambio, si usamos</w:t>
+      </w:r>
+      <w:r>
+        <w:rPr>
+          <w:sz w:val="22"/>
+          <w:szCs w:val="22"/>
+        </w:rPr>
+        <w:t xml:space="preserve"> </w:t>
+      </w:r>
+      <w:proofErr w:type="spellStart"/>
+      <w:r>
+        <w:rPr>
+          <w:rStyle w:val="CdigoHTML"/>
+          <w:rFonts w:eastAsiaTheme="majorEastAsia"/>
+        </w:rPr>
+        <w:t>git</w:t>
+      </w:r>
+      <w:proofErr w:type="spellEnd"/>
+      <w:r>
+        <w:rPr>
+          <w:rStyle w:val="CdigoHTML"/>
+          <w:rFonts w:eastAsiaTheme="majorEastAsia"/>
+        </w:rPr>
+        <w:t xml:space="preserve"> </w:t>
+      </w:r>
+      <w:proofErr w:type="spellStart"/>
+      <w:r>
+        <w:rPr>
+          <w:rStyle w:val="CdigoHTML"/>
+          <w:rFonts w:eastAsiaTheme="majorEastAsia"/>
+        </w:rPr>
+        <w:t>reset</w:t>
+      </w:r>
+      <w:proofErr w:type="spellEnd"/>
+      <w:r>
+        <w:rPr>
+          <w:rStyle w:val="CdigoHTML"/>
+          <w:rFonts w:eastAsiaTheme="majorEastAsia"/>
+        </w:rPr>
+        <w:t xml:space="preserve"> HEAD</w:t>
+      </w:r>
+      <w:r>
+        <w:rPr>
+          <w:rFonts w:asciiTheme="minorHAnsi" w:hAnsiTheme="minorHAnsi" w:cstheme="minorHAnsi"/>
+          <w:sz w:val="22"/>
+          <w:szCs w:val="22"/>
+        </w:rPr>
+        <w:t xml:space="preserve">, lo único que haremos será mover estos cambios de </w:t>
+      </w:r>
+      <w:proofErr w:type="spellStart"/>
+      <w:r>
+        <w:rPr>
+          <w:rFonts w:asciiTheme="minorHAnsi" w:hAnsiTheme="minorHAnsi" w:cstheme="minorHAnsi"/>
+          <w:sz w:val="22"/>
+          <w:szCs w:val="22"/>
+        </w:rPr>
+        <w:t>Staging</w:t>
+      </w:r>
+      <w:proofErr w:type="spellEnd"/>
+      <w:r>
+        <w:rPr>
+          <w:rFonts w:asciiTheme="minorHAnsi" w:hAnsiTheme="minorHAnsi" w:cstheme="minorHAnsi"/>
+          <w:sz w:val="22"/>
+          <w:szCs w:val="22"/>
+        </w:rPr>
+        <w:t xml:space="preserve"> a </w:t>
+      </w:r>
+      <w:proofErr w:type="spellStart"/>
+      <w:r>
+        <w:rPr>
+          <w:rFonts w:asciiTheme="minorHAnsi" w:hAnsiTheme="minorHAnsi" w:cstheme="minorHAnsi"/>
+          <w:sz w:val="22"/>
+          <w:szCs w:val="22"/>
+        </w:rPr>
+        <w:t>Unstaged</w:t>
+      </w:r>
+      <w:proofErr w:type="spellEnd"/>
+      <w:r>
+        <w:rPr>
+          <w:rFonts w:asciiTheme="minorHAnsi" w:hAnsiTheme="minorHAnsi" w:cstheme="minorHAnsi"/>
+          <w:sz w:val="22"/>
+          <w:szCs w:val="22"/>
+        </w:rPr>
+        <w:t xml:space="preserve">. Seguiremos teniendo los últimos cambios del archivo, el repositorio mantendrá el archivo (no con sus últimos cambios, pero sí con los últimos en los que hicimos </w:t>
+      </w:r>
+      <w:proofErr w:type="spellStart"/>
+      <w:r>
+        <w:rPr>
+          <w:rFonts w:asciiTheme="minorHAnsi" w:hAnsiTheme="minorHAnsi" w:cstheme="minorHAnsi"/>
+          <w:sz w:val="22"/>
+          <w:szCs w:val="22"/>
+        </w:rPr>
+        <w:t>commit</w:t>
+      </w:r>
+      <w:proofErr w:type="spellEnd"/>
+      <w:r>
+        <w:rPr>
+          <w:rFonts w:asciiTheme="minorHAnsi" w:hAnsiTheme="minorHAnsi" w:cstheme="minorHAnsi"/>
+          <w:sz w:val="22"/>
+          <w:szCs w:val="22"/>
+        </w:rPr>
+        <w:t>) y no habremos perdido nada.</w:t>
+      </w:r>
+    </w:p>
+    <w:p>
+      <w:pPr>
+        <w:pStyle w:val="NormalWeb"/>
+        <w:rPr>
+          <w:rFonts w:asciiTheme="minorHAnsi" w:hAnsiTheme="minorHAnsi" w:cstheme="minorHAnsi"/>
+          <w:sz w:val="22"/>
+          <w:szCs w:val="22"/>
+        </w:rPr>
+      </w:pPr>
+      <w:r>
+        <w:rPr>
+          <w:rStyle w:val="Textoennegrita"/>
+          <w:rFonts w:asciiTheme="minorHAnsi" w:hAnsiTheme="minorHAnsi" w:cstheme="minorHAnsi"/>
+          <w:sz w:val="22"/>
+          <w:szCs w:val="22"/>
+        </w:rPr>
+        <w:t>Conclusión</w:t>
+      </w:r>
+      <w:r>
+        <w:rPr>
+          <w:rFonts w:asciiTheme="minorHAnsi" w:hAnsiTheme="minorHAnsi" w:cstheme="minorHAnsi"/>
+          <w:sz w:val="22"/>
+          <w:szCs w:val="22"/>
+        </w:rPr>
+        <w:t>: Lo mejor que puedes hacer para salvar tu puesto y evitar un incendio en tu trabajo es conocer muy bien la diferencia y los riesgos de todos los comandos de Git.</w:t>
+      </w:r>
+    </w:p>
+    <w:p>
+      <w:pPr>
+        <w:pStyle w:val="Ttulo1"/>
+        <w:rPr>
+          <w:rFonts w:asciiTheme="minorHAnsi" w:hAnsiTheme="minorHAnsi" w:cstheme="minorHAnsi"/>
+          <w:sz w:val="28"/>
+          <w:szCs w:val="28"/>
+        </w:rPr>
+      </w:pPr>
+    </w:p>
+    <w:p>
+      <w:pPr>
+        <w:pStyle w:val="Ttulo1"/>
+        <w:rPr>
+          <w:rFonts w:asciiTheme="minorHAnsi" w:hAnsiTheme="minorHAnsi" w:cstheme="minorHAnsi"/>
+          <w:sz w:val="28"/>
+          <w:szCs w:val="28"/>
+        </w:rPr>
+      </w:pPr>
+      <w:r>
+        <w:rPr>
+          <w:rFonts w:asciiTheme="minorHAnsi" w:hAnsiTheme="minorHAnsi" w:cstheme="minorHAnsi"/>
+          <w:sz w:val="28"/>
+          <w:szCs w:val="28"/>
+        </w:rPr>
+        <w:lastRenderedPageBreak/>
+        <w:t>Flujo de trabajo básico con un repositorio remoto</w:t>
+      </w:r>
+    </w:p>
+    <w:p>
+      <w:pPr>
+        <w:pStyle w:val="NormalWeb"/>
+        <w:rPr>
+          <w:rFonts w:asciiTheme="minorHAnsi" w:hAnsiTheme="minorHAnsi" w:cstheme="minorHAnsi"/>
+        </w:rPr>
+      </w:pPr>
+      <w:r>
+        <w:rPr>
+          <w:rFonts w:asciiTheme="minorHAnsi" w:hAnsiTheme="minorHAnsi" w:cstheme="minorHAnsi"/>
+        </w:rPr>
+        <w:t>Cuando empiezas a trabajar en un entorno local, el proyecto vive únicamente en tu computadora. Esto significa que no hay forma de que otros miembros del equipo trabajen en él.</w:t>
+      </w:r>
+    </w:p>
+    <w:p>
+      <w:pPr>
+        <w:pStyle w:val="NormalWeb"/>
+        <w:rPr>
+          <w:rFonts w:asciiTheme="minorHAnsi" w:hAnsiTheme="minorHAnsi" w:cstheme="minorHAnsi"/>
+        </w:rPr>
+      </w:pPr>
+      <w:r>
+        <w:rPr>
+          <w:rFonts w:asciiTheme="minorHAnsi" w:hAnsiTheme="minorHAnsi" w:cstheme="minorHAnsi"/>
+        </w:rPr>
+        <w:t xml:space="preserve">Para solucionar esto, utilizamos los </w:t>
+      </w:r>
+      <w:r>
+        <w:rPr>
+          <w:rStyle w:val="Textoennegrita"/>
+          <w:rFonts w:asciiTheme="minorHAnsi" w:eastAsiaTheme="majorEastAsia" w:hAnsiTheme="minorHAnsi" w:cstheme="minorHAnsi"/>
+        </w:rPr>
+        <w:t>servidores remotos</w:t>
+      </w:r>
+      <w:r>
+        <w:rPr>
+          <w:rFonts w:asciiTheme="minorHAnsi" w:hAnsiTheme="minorHAnsi" w:cstheme="minorHAnsi"/>
+        </w:rPr>
+        <w:t>: un nuevo estado que deben seguir nuestros archivos para conectarse y trabajar con equipos de cualquier parte del mundo.</w:t>
+      </w:r>
+    </w:p>
+    <w:p>
+      <w:pPr>
+        <w:pStyle w:val="NormalWeb"/>
+        <w:rPr>
+          <w:rFonts w:asciiTheme="minorHAnsi" w:hAnsiTheme="minorHAnsi" w:cstheme="minorHAnsi"/>
+        </w:rPr>
+      </w:pPr>
+      <w:r>
+        <w:rPr>
+          <w:rFonts w:asciiTheme="minorHAnsi" w:hAnsiTheme="minorHAnsi" w:cstheme="minorHAnsi"/>
+        </w:rPr>
+        <w:t xml:space="preserve">Estos servidores remotos pueden estar alojados en GitHub, </w:t>
+      </w:r>
+      <w:proofErr w:type="spellStart"/>
+      <w:r>
+        <w:rPr>
+          <w:rFonts w:asciiTheme="minorHAnsi" w:hAnsiTheme="minorHAnsi" w:cstheme="minorHAnsi"/>
+        </w:rPr>
+        <w:t>GitLab</w:t>
+      </w:r>
+      <w:proofErr w:type="spellEnd"/>
+      <w:r>
+        <w:rPr>
+          <w:rFonts w:asciiTheme="minorHAnsi" w:hAnsiTheme="minorHAnsi" w:cstheme="minorHAnsi"/>
+        </w:rPr>
+        <w:t xml:space="preserve">, </w:t>
+      </w:r>
+      <w:proofErr w:type="spellStart"/>
+      <w:r>
+        <w:rPr>
+          <w:rFonts w:asciiTheme="minorHAnsi" w:hAnsiTheme="minorHAnsi" w:cstheme="minorHAnsi"/>
+        </w:rPr>
+        <w:t>BitBucket</w:t>
+      </w:r>
+      <w:proofErr w:type="spellEnd"/>
+      <w:r>
+        <w:rPr>
+          <w:rFonts w:asciiTheme="minorHAnsi" w:hAnsiTheme="minorHAnsi" w:cstheme="minorHAnsi"/>
+        </w:rPr>
+        <w:t>, entre otros. Lo que van a hacer es guardar el mismo repositorio que tienes en tu computadora y darnos una URL con la que todos podremos acceder a los archivos del proyecto. Así, el equipo podrá descargarlos, hacer cambios y volverlos a enviar al servidor remoto para que otras personas vean los cambios, comparen sus versiones y creen nuevas propuestas para el proyecto.</w:t>
+      </w:r>
+    </w:p>
+    <w:p>
+      <w:pPr>
+        <w:pStyle w:val="NormalWeb"/>
+        <w:rPr>
+          <w:rFonts w:asciiTheme="minorHAnsi" w:hAnsiTheme="minorHAnsi" w:cstheme="minorHAnsi"/>
+        </w:rPr>
+      </w:pPr>
+      <w:r>
+        <w:rPr>
+          <w:rFonts w:asciiTheme="minorHAnsi" w:hAnsiTheme="minorHAnsi" w:cstheme="minorHAnsi"/>
+        </w:rPr>
+        <w:t>Esto significa que debes aprender algunos nuevos comandos</w:t>
+      </w:r>
+    </w:p>
+    <w:p>
+      <w:pPr>
+        <w:pStyle w:val="Ttulo2"/>
+      </w:pPr>
+      <w:r>
+        <w:t>Comandos para trabajo remoto con GIT</w:t>
+      </w:r>
+    </w:p>
+    <w:p>
+      <w:pPr>
+        <w:numPr>
+          <w:ilvl w:val="0"/>
+          <w:numId w:val="20"/>
+        </w:numPr>
+        <w:spacing w:before="100" w:beforeAutospacing="1" w:after="100" w:afterAutospacing="1" w:line="240" w:lineRule="auto"/>
+      </w:pPr>
+      <w:proofErr w:type="spellStart"/>
+      <w:r>
+        <w:rPr>
+          <w:rStyle w:val="CdigoHTML"/>
+          <w:rFonts w:eastAsiaTheme="minorHAnsi"/>
+          <w:b/>
+          <w:bCs/>
+        </w:rPr>
+        <w:t>git</w:t>
+      </w:r>
+      <w:proofErr w:type="spellEnd"/>
+      <w:r>
+        <w:rPr>
+          <w:rStyle w:val="CdigoHTML"/>
+          <w:rFonts w:eastAsiaTheme="minorHAnsi"/>
+          <w:b/>
+          <w:bCs/>
+        </w:rPr>
+        <w:t xml:space="preserve"> clone </w:t>
+      </w:r>
+      <w:proofErr w:type="spellStart"/>
+      <w:r>
+        <w:rPr>
+          <w:rStyle w:val="CdigoHTML"/>
+          <w:rFonts w:eastAsiaTheme="minorHAnsi"/>
+          <w:b/>
+          <w:bCs/>
+        </w:rPr>
+        <w:t>url_del_servidor_remoto</w:t>
+      </w:r>
+      <w:proofErr w:type="spellEnd"/>
+      <w:r>
+        <w:t xml:space="preserve">: Nos permite descargar los archivos de la última versión de la rama principal y todo el historial de cambios en la </w:t>
+      </w:r>
+      <w:proofErr w:type="gramStart"/>
+      <w:r>
+        <w:t xml:space="preserve">carpeta </w:t>
+      </w:r>
+      <w:r>
+        <w:rPr>
+          <w:rStyle w:val="CdigoHTML"/>
+          <w:rFonts w:eastAsiaTheme="minorHAnsi"/>
+        </w:rPr>
+        <w:t>.</w:t>
+      </w:r>
+      <w:proofErr w:type="spellStart"/>
+      <w:r>
+        <w:rPr>
+          <w:rStyle w:val="CdigoHTML"/>
+          <w:rFonts w:eastAsiaTheme="minorHAnsi"/>
+        </w:rPr>
+        <w:t>git</w:t>
+      </w:r>
+      <w:proofErr w:type="spellEnd"/>
+      <w:proofErr w:type="gramEnd"/>
+      <w:r>
+        <w:t>.</w:t>
+      </w:r>
+    </w:p>
+    <w:p>
+      <w:pPr>
+        <w:numPr>
+          <w:ilvl w:val="0"/>
+          <w:numId w:val="20"/>
+        </w:numPr>
+        <w:spacing w:before="100" w:beforeAutospacing="1" w:after="100" w:afterAutospacing="1" w:line="240" w:lineRule="auto"/>
+      </w:pPr>
+      <w:proofErr w:type="spellStart"/>
+      <w:r>
+        <w:rPr>
+          <w:rStyle w:val="CdigoHTML"/>
+          <w:rFonts w:eastAsiaTheme="minorHAnsi"/>
+          <w:b/>
+          <w:bCs/>
+        </w:rPr>
+        <w:t>git</w:t>
+      </w:r>
+      <w:proofErr w:type="spellEnd"/>
+      <w:r>
+        <w:rPr>
+          <w:rStyle w:val="CdigoHTML"/>
+          <w:rFonts w:eastAsiaTheme="minorHAnsi"/>
+          <w:b/>
+          <w:bCs/>
+        </w:rPr>
+        <w:t xml:space="preserve"> </w:t>
+      </w:r>
+      <w:proofErr w:type="spellStart"/>
+      <w:r>
+        <w:rPr>
+          <w:rStyle w:val="CdigoHTML"/>
+          <w:rFonts w:eastAsiaTheme="minorHAnsi"/>
+          <w:b/>
+          <w:bCs/>
+        </w:rPr>
+        <w:t>push</w:t>
+      </w:r>
+      <w:proofErr w:type="spellEnd"/>
+      <w:r>
+        <w:t xml:space="preserve">: Luego de hacer </w:t>
+      </w:r>
+      <w:proofErr w:type="spellStart"/>
+      <w:r>
+        <w:rPr>
+          <w:rStyle w:val="CdigoHTML"/>
+          <w:rFonts w:eastAsiaTheme="minorHAnsi"/>
+        </w:rPr>
+        <w:t>git</w:t>
+      </w:r>
+      <w:proofErr w:type="spellEnd"/>
+      <w:r>
+        <w:rPr>
+          <w:rStyle w:val="CdigoHTML"/>
+          <w:rFonts w:eastAsiaTheme="minorHAnsi"/>
+        </w:rPr>
+        <w:t xml:space="preserve"> </w:t>
+      </w:r>
+      <w:proofErr w:type="spellStart"/>
+      <w:r>
+        <w:rPr>
+          <w:rStyle w:val="CdigoHTML"/>
+          <w:rFonts w:eastAsiaTheme="minorHAnsi"/>
+        </w:rPr>
+        <w:t>add</w:t>
+      </w:r>
+      <w:proofErr w:type="spellEnd"/>
+      <w:r>
+        <w:t xml:space="preserve"> y </w:t>
+      </w:r>
+      <w:proofErr w:type="spellStart"/>
+      <w:r>
+        <w:rPr>
+          <w:rStyle w:val="CdigoHTML"/>
+          <w:rFonts w:eastAsiaTheme="minorHAnsi"/>
+        </w:rPr>
+        <w:t>git</w:t>
+      </w:r>
+      <w:proofErr w:type="spellEnd"/>
+      <w:r>
+        <w:rPr>
+          <w:rStyle w:val="CdigoHTML"/>
+          <w:rFonts w:eastAsiaTheme="minorHAnsi"/>
+        </w:rPr>
+        <w:t xml:space="preserve"> </w:t>
+      </w:r>
+      <w:proofErr w:type="spellStart"/>
+      <w:r>
+        <w:rPr>
+          <w:rStyle w:val="CdigoHTML"/>
+          <w:rFonts w:eastAsiaTheme="minorHAnsi"/>
+        </w:rPr>
+        <w:t>commit</w:t>
+      </w:r>
+      <w:proofErr w:type="spellEnd"/>
+      <w:r>
+        <w:t xml:space="preserve"> debemos ejecutar este comando para mandar los cambios al servidor remoto.</w:t>
+      </w:r>
+    </w:p>
+    <w:p>
+      <w:pPr>
+        <w:numPr>
+          <w:ilvl w:val="0"/>
+          <w:numId w:val="20"/>
+        </w:numPr>
+        <w:spacing w:before="100" w:beforeAutospacing="1" w:after="100" w:afterAutospacing="1" w:line="240" w:lineRule="auto"/>
+      </w:pPr>
+      <w:proofErr w:type="spellStart"/>
+      <w:r>
+        <w:rPr>
+          <w:rStyle w:val="CdigoHTML"/>
+          <w:rFonts w:eastAsiaTheme="minorHAnsi"/>
+          <w:b/>
+          <w:bCs/>
+        </w:rPr>
+        <w:t>git</w:t>
+      </w:r>
+      <w:proofErr w:type="spellEnd"/>
+      <w:r>
+        <w:rPr>
+          <w:rStyle w:val="CdigoHTML"/>
+          <w:rFonts w:eastAsiaTheme="minorHAnsi"/>
+          <w:b/>
+          <w:bCs/>
+        </w:rPr>
+        <w:t xml:space="preserve"> </w:t>
+      </w:r>
+      <w:proofErr w:type="spellStart"/>
+      <w:r>
+        <w:rPr>
+          <w:rStyle w:val="CdigoHTML"/>
+          <w:rFonts w:eastAsiaTheme="minorHAnsi"/>
+          <w:b/>
+          <w:bCs/>
+        </w:rPr>
+        <w:t>fetch</w:t>
+      </w:r>
+      <w:proofErr w:type="spellEnd"/>
+      <w:r>
+        <w:t>: Lo usamos para traer actualizaciones del servidor remoto y guardarlas en nuestro repositorio local (en caso de que hayan, por supuesto).</w:t>
+      </w:r>
+    </w:p>
+    <w:p>
+      <w:pPr>
+        <w:numPr>
+          <w:ilvl w:val="0"/>
+          <w:numId w:val="20"/>
+        </w:numPr>
+        <w:spacing w:before="100" w:beforeAutospacing="1" w:after="100" w:afterAutospacing="1" w:line="240" w:lineRule="auto"/>
+      </w:pPr>
+      <w:proofErr w:type="spellStart"/>
+      <w:r>
+        <w:rPr>
+          <w:rStyle w:val="CdigoHTML"/>
+          <w:rFonts w:eastAsiaTheme="minorHAnsi"/>
+          <w:b/>
+          <w:bCs/>
+        </w:rPr>
+        <w:t>git</w:t>
+      </w:r>
+      <w:proofErr w:type="spellEnd"/>
+      <w:r>
+        <w:rPr>
+          <w:rStyle w:val="CdigoHTML"/>
+          <w:rFonts w:eastAsiaTheme="minorHAnsi"/>
+          <w:b/>
+          <w:bCs/>
+        </w:rPr>
+        <w:t xml:space="preserve"> </w:t>
+      </w:r>
+      <w:proofErr w:type="spellStart"/>
+      <w:r>
+        <w:rPr>
+          <w:rStyle w:val="CdigoHTML"/>
+          <w:rFonts w:eastAsiaTheme="minorHAnsi"/>
+          <w:b/>
+          <w:bCs/>
+        </w:rPr>
+        <w:t>merge</w:t>
+      </w:r>
+      <w:proofErr w:type="spellEnd"/>
+      <w:r>
+        <w:t xml:space="preserve">: También usamos el comando </w:t>
+      </w:r>
+      <w:proofErr w:type="spellStart"/>
+      <w:r>
+        <w:rPr>
+          <w:rStyle w:val="CdigoHTML"/>
+          <w:rFonts w:eastAsiaTheme="minorHAnsi"/>
+        </w:rPr>
+        <w:t>git</w:t>
+      </w:r>
+      <w:proofErr w:type="spellEnd"/>
+      <w:r>
+        <w:rPr>
+          <w:rStyle w:val="CdigoHTML"/>
+          <w:rFonts w:eastAsiaTheme="minorHAnsi"/>
+        </w:rPr>
+        <w:t xml:space="preserve"> </w:t>
+      </w:r>
+      <w:proofErr w:type="spellStart"/>
+      <w:r>
+        <w:rPr>
+          <w:rStyle w:val="CdigoHTML"/>
+          <w:rFonts w:eastAsiaTheme="minorHAnsi"/>
+        </w:rPr>
+        <w:t>merge</w:t>
+      </w:r>
+      <w:proofErr w:type="spellEnd"/>
+      <w:r>
+        <w:t xml:space="preserve"> con servidores remotos. Lo necesitamos para combinar los últimos cambios del servidor remoto y nuestro directorio de trabajo.</w:t>
+      </w:r>
+    </w:p>
+    <w:p>
+      <w:pPr>
+        <w:numPr>
+          <w:ilvl w:val="0"/>
+          <w:numId w:val="20"/>
+        </w:numPr>
+        <w:spacing w:before="100" w:beforeAutospacing="1" w:after="100" w:afterAutospacing="1" w:line="240" w:lineRule="auto"/>
+      </w:pPr>
+      <w:proofErr w:type="spellStart"/>
+      <w:r>
+        <w:rPr>
+          <w:rStyle w:val="CdigoHTML"/>
+          <w:rFonts w:eastAsiaTheme="minorHAnsi"/>
+          <w:b/>
+          <w:bCs/>
+        </w:rPr>
+        <w:t>git</w:t>
+      </w:r>
+      <w:proofErr w:type="spellEnd"/>
+      <w:r>
+        <w:rPr>
+          <w:rStyle w:val="CdigoHTML"/>
+          <w:rFonts w:eastAsiaTheme="minorHAnsi"/>
+          <w:b/>
+          <w:bCs/>
+        </w:rPr>
+        <w:t xml:space="preserve"> </w:t>
+      </w:r>
+      <w:proofErr w:type="spellStart"/>
+      <w:r>
+        <w:rPr>
+          <w:rStyle w:val="CdigoHTML"/>
+          <w:rFonts w:eastAsiaTheme="minorHAnsi"/>
+          <w:b/>
+          <w:bCs/>
+        </w:rPr>
+        <w:t>pull</w:t>
+      </w:r>
+      <w:proofErr w:type="spellEnd"/>
+      <w:r>
+        <w:t xml:space="preserve">: Básicamente, </w:t>
+      </w:r>
+      <w:proofErr w:type="spellStart"/>
+      <w:r>
+        <w:rPr>
+          <w:rStyle w:val="CdigoHTML"/>
+          <w:rFonts w:eastAsiaTheme="minorHAnsi"/>
+        </w:rPr>
+        <w:t>git</w:t>
+      </w:r>
+      <w:proofErr w:type="spellEnd"/>
+      <w:r>
+        <w:rPr>
+          <w:rStyle w:val="CdigoHTML"/>
+          <w:rFonts w:eastAsiaTheme="minorHAnsi"/>
+        </w:rPr>
+        <w:t xml:space="preserve"> </w:t>
+      </w:r>
+      <w:proofErr w:type="spellStart"/>
+      <w:r>
+        <w:rPr>
+          <w:rStyle w:val="CdigoHTML"/>
+          <w:rFonts w:eastAsiaTheme="minorHAnsi"/>
+        </w:rPr>
+        <w:t>fetch</w:t>
+      </w:r>
+      <w:proofErr w:type="spellEnd"/>
+      <w:r>
+        <w:t xml:space="preserve"> y </w:t>
+      </w:r>
+      <w:proofErr w:type="spellStart"/>
+      <w:r>
+        <w:rPr>
+          <w:rStyle w:val="CdigoHTML"/>
+          <w:rFonts w:eastAsiaTheme="minorHAnsi"/>
+        </w:rPr>
+        <w:t>git</w:t>
+      </w:r>
+      <w:proofErr w:type="spellEnd"/>
+      <w:r>
+        <w:rPr>
+          <w:rStyle w:val="CdigoHTML"/>
+          <w:rFonts w:eastAsiaTheme="minorHAnsi"/>
+        </w:rPr>
+        <w:t xml:space="preserve"> </w:t>
+      </w:r>
+      <w:proofErr w:type="spellStart"/>
+      <w:r>
+        <w:rPr>
+          <w:rStyle w:val="CdigoHTML"/>
+          <w:rFonts w:eastAsiaTheme="minorHAnsi"/>
+        </w:rPr>
+        <w:t>merge</w:t>
+      </w:r>
+      <w:proofErr w:type="spellEnd"/>
+      <w:r>
+        <w:t xml:space="preserve"> al mismo tiempo.</w:t>
+      </w:r>
+    </w:p>
+    <w:p>
+      <w:pPr>
+        <w:pStyle w:val="NormalWeb"/>
+      </w:pPr>
+      <w:r>
+        <w:t>Adicionalmente, tenemos otros comandos que nos sirven para trabajar en proyectos muy grandes:</w:t>
+      </w:r>
+    </w:p>
+    <w:p>
+      <w:pPr>
+        <w:numPr>
+          <w:ilvl w:val="0"/>
+          <w:numId w:val="21"/>
+        </w:numPr>
+        <w:spacing w:before="100" w:beforeAutospacing="1" w:after="100" w:afterAutospacing="1" w:line="240" w:lineRule="auto"/>
+      </w:pPr>
+      <w:proofErr w:type="spellStart"/>
+      <w:r>
+        <w:rPr>
+          <w:rStyle w:val="Textoennegrita"/>
+        </w:rPr>
+        <w:t>git</w:t>
+      </w:r>
+      <w:proofErr w:type="spellEnd"/>
+      <w:r>
+        <w:rPr>
+          <w:rStyle w:val="Textoennegrita"/>
+        </w:rPr>
+        <w:t xml:space="preserve"> log --</w:t>
+      </w:r>
+      <w:proofErr w:type="spellStart"/>
+      <w:proofErr w:type="gramStart"/>
+      <w:r>
+        <w:rPr>
+          <w:rStyle w:val="Textoennegrita"/>
+        </w:rPr>
+        <w:t>oneline</w:t>
+      </w:r>
+      <w:r>
+        <w:t>:Te</w:t>
+      </w:r>
+      <w:proofErr w:type="spellEnd"/>
+      <w:proofErr w:type="gramEnd"/>
+      <w:r>
+        <w:t xml:space="preserve"> muestra el id </w:t>
+      </w:r>
+      <w:proofErr w:type="spellStart"/>
+      <w:r>
+        <w:t>commit</w:t>
+      </w:r>
+      <w:proofErr w:type="spellEnd"/>
+      <w:r>
+        <w:t xml:space="preserve"> y el título del </w:t>
+      </w:r>
+      <w:proofErr w:type="spellStart"/>
+      <w:r>
+        <w:t>commit</w:t>
+      </w:r>
+      <w:proofErr w:type="spellEnd"/>
+      <w:r>
+        <w:t>.</w:t>
+      </w:r>
+    </w:p>
+    <w:p>
+      <w:pPr>
+        <w:numPr>
+          <w:ilvl w:val="0"/>
+          <w:numId w:val="21"/>
+        </w:numPr>
+        <w:spacing w:before="100" w:beforeAutospacing="1" w:after="100" w:afterAutospacing="1" w:line="240" w:lineRule="auto"/>
+      </w:pPr>
+      <w:proofErr w:type="spellStart"/>
+      <w:r>
+        <w:rPr>
+          <w:rStyle w:val="Textoennegrita"/>
+        </w:rPr>
+        <w:t>git</w:t>
+      </w:r>
+      <w:proofErr w:type="spellEnd"/>
+      <w:r>
+        <w:rPr>
+          <w:rStyle w:val="Textoennegrita"/>
+        </w:rPr>
+        <w:t xml:space="preserve"> log --</w:t>
+      </w:r>
+      <w:proofErr w:type="spellStart"/>
+      <w:r>
+        <w:rPr>
+          <w:rStyle w:val="Textoennegrita"/>
+        </w:rPr>
+        <w:t>decorate</w:t>
+      </w:r>
+      <w:proofErr w:type="spellEnd"/>
+      <w:r>
+        <w:t xml:space="preserve">: Te muestra donde se encuentra el head </w:t>
+      </w:r>
+      <w:proofErr w:type="spellStart"/>
+      <w:r>
+        <w:t>point</w:t>
+      </w:r>
+      <w:proofErr w:type="spellEnd"/>
+      <w:r>
+        <w:t xml:space="preserve"> en el log.</w:t>
+      </w:r>
+    </w:p>
+    <w:p>
+      <w:pPr>
+        <w:numPr>
+          <w:ilvl w:val="0"/>
+          <w:numId w:val="21"/>
+        </w:numPr>
+        <w:spacing w:before="100" w:beforeAutospacing="1" w:after="100" w:afterAutospacing="1" w:line="240" w:lineRule="auto"/>
+      </w:pPr>
+      <w:proofErr w:type="spellStart"/>
+      <w:r>
+        <w:rPr>
+          <w:rStyle w:val="Textoennegrita"/>
+        </w:rPr>
+        <w:t>git</w:t>
+      </w:r>
+      <w:proofErr w:type="spellEnd"/>
+      <w:r>
+        <w:rPr>
+          <w:rStyle w:val="Textoennegrita"/>
+        </w:rPr>
+        <w:t xml:space="preserve"> log --</w:t>
+      </w:r>
+      <w:proofErr w:type="spellStart"/>
+      <w:r>
+        <w:rPr>
+          <w:rStyle w:val="Textoennegrita"/>
+        </w:rPr>
+        <w:t>stat</w:t>
+      </w:r>
+      <w:proofErr w:type="spellEnd"/>
+      <w:r>
+        <w:t>: Explica el número de líneas que se cambiaron brevemente.</w:t>
+      </w:r>
+    </w:p>
+    <w:p>
+      <w:pPr>
+        <w:numPr>
+          <w:ilvl w:val="0"/>
+          <w:numId w:val="21"/>
+        </w:numPr>
+        <w:spacing w:before="100" w:beforeAutospacing="1" w:after="100" w:afterAutospacing="1" w:line="240" w:lineRule="auto"/>
+      </w:pPr>
+      <w:proofErr w:type="spellStart"/>
+      <w:r>
+        <w:rPr>
+          <w:rStyle w:val="Textoennegrita"/>
+        </w:rPr>
+        <w:t>git</w:t>
+      </w:r>
+      <w:proofErr w:type="spellEnd"/>
+      <w:r>
+        <w:rPr>
+          <w:rStyle w:val="Textoennegrita"/>
+        </w:rPr>
+        <w:t xml:space="preserve"> log -p</w:t>
+      </w:r>
+      <w:r>
+        <w:t>: Explica el número de líneas que se cambiaron y te muestra que se cambió en el contenido.</w:t>
+      </w:r>
+    </w:p>
+    <w:p>
+      <w:pPr>
+        <w:numPr>
+          <w:ilvl w:val="0"/>
+          <w:numId w:val="21"/>
+        </w:numPr>
+        <w:spacing w:before="100" w:beforeAutospacing="1" w:after="100" w:afterAutospacing="1" w:line="240" w:lineRule="auto"/>
+      </w:pPr>
+      <w:proofErr w:type="spellStart"/>
+      <w:r>
+        <w:rPr>
+          <w:rStyle w:val="Textoennegrita"/>
+        </w:rPr>
+        <w:t>git</w:t>
+      </w:r>
+      <w:proofErr w:type="spellEnd"/>
+      <w:r>
+        <w:rPr>
+          <w:rStyle w:val="Textoennegrita"/>
+        </w:rPr>
+        <w:t xml:space="preserve"> </w:t>
+      </w:r>
+      <w:proofErr w:type="spellStart"/>
+      <w:r>
+        <w:rPr>
+          <w:rStyle w:val="Textoennegrita"/>
+        </w:rPr>
+        <w:t>shortlog</w:t>
+      </w:r>
+      <w:proofErr w:type="spellEnd"/>
+      <w:r>
+        <w:t xml:space="preserve">: Indica que </w:t>
+      </w:r>
+      <w:proofErr w:type="spellStart"/>
+      <w:r>
+        <w:t>commits</w:t>
+      </w:r>
+      <w:proofErr w:type="spellEnd"/>
+      <w:r>
+        <w:t xml:space="preserve"> ha realizado un usuario, mostrando el usuario y el título de sus </w:t>
+      </w:r>
+      <w:proofErr w:type="spellStart"/>
+      <w:r>
+        <w:t>commits</w:t>
+      </w:r>
+      <w:proofErr w:type="spellEnd"/>
+      <w:r>
+        <w:t>.</w:t>
+      </w:r>
+    </w:p>
+    <w:p>
+      <w:pPr>
+        <w:numPr>
+          <w:ilvl w:val="0"/>
+          <w:numId w:val="21"/>
+        </w:numPr>
+        <w:spacing w:before="100" w:beforeAutospacing="1" w:after="100" w:afterAutospacing="1" w:line="240" w:lineRule="auto"/>
+        <w:rPr>
+          <w:lang w:val="en-US"/>
+        </w:rPr>
+      </w:pPr>
+      <w:r>
+        <w:rPr>
+          <w:rStyle w:val="Textoennegrita"/>
+          <w:lang w:val="en-US"/>
+        </w:rPr>
+        <w:t>git log --graph --</w:t>
+      </w:r>
+      <w:proofErr w:type="spellStart"/>
+      <w:r>
+        <w:rPr>
+          <w:rStyle w:val="Textoennegrita"/>
+          <w:lang w:val="en-US"/>
+        </w:rPr>
+        <w:t>oneline</w:t>
+      </w:r>
+      <w:proofErr w:type="spellEnd"/>
+      <w:r>
+        <w:rPr>
+          <w:rStyle w:val="Textoennegrita"/>
+          <w:lang w:val="en-US"/>
+        </w:rPr>
+        <w:t xml:space="preserve"> --decorate</w:t>
+      </w:r>
+      <w:r>
+        <w:rPr>
+          <w:lang w:val="en-US"/>
+        </w:rPr>
+        <w:t xml:space="preserve"> y</w:t>
+      </w:r>
+    </w:p>
+    <w:p>
+      <w:pPr>
+        <w:numPr>
+          <w:ilvl w:val="0"/>
+          <w:numId w:val="21"/>
+        </w:numPr>
+        <w:spacing w:before="100" w:beforeAutospacing="1" w:after="100" w:afterAutospacing="1" w:line="240" w:lineRule="auto"/>
+      </w:pPr>
+      <w:proofErr w:type="spellStart"/>
+      <w:r>
+        <w:rPr>
+          <w:rStyle w:val="Textoennegrita"/>
+        </w:rPr>
+        <w:t>git</w:t>
+      </w:r>
+      <w:proofErr w:type="spellEnd"/>
+      <w:r>
+        <w:rPr>
+          <w:rStyle w:val="Textoennegrita"/>
+        </w:rPr>
+        <w:t xml:space="preserve"> log --</w:t>
+      </w:r>
+      <w:proofErr w:type="spellStart"/>
+      <w:r>
+        <w:rPr>
+          <w:rStyle w:val="Textoennegrita"/>
+        </w:rPr>
+        <w:t>pretty</w:t>
+      </w:r>
+      <w:proofErr w:type="spellEnd"/>
+      <w:r>
+        <w:rPr>
+          <w:rStyle w:val="Textoennegrita"/>
+        </w:rPr>
+        <w:t>=</w:t>
+      </w:r>
+      <w:proofErr w:type="spellStart"/>
+      <w:r>
+        <w:rPr>
+          <w:rStyle w:val="Textoennegrita"/>
+        </w:rPr>
+        <w:t>format</w:t>
+      </w:r>
+      <w:proofErr w:type="spellEnd"/>
+      <w:r>
+        <w:rPr>
+          <w:rStyle w:val="Textoennegrita"/>
+        </w:rPr>
+        <w:t>:"%</w:t>
+      </w:r>
+      <w:proofErr w:type="spellStart"/>
+      <w:r>
+        <w:rPr>
+          <w:rStyle w:val="Textoennegrita"/>
+        </w:rPr>
+        <w:t>cn</w:t>
+      </w:r>
+      <w:proofErr w:type="spellEnd"/>
+      <w:r>
+        <w:rPr>
+          <w:rStyle w:val="Textoennegrita"/>
+        </w:rPr>
+        <w:t xml:space="preserve"> hizo un </w:t>
+      </w:r>
+      <w:proofErr w:type="spellStart"/>
+      <w:r>
+        <w:rPr>
+          <w:rStyle w:val="Textoennegrita"/>
+        </w:rPr>
+        <w:t>commit</w:t>
+      </w:r>
+      <w:proofErr w:type="spellEnd"/>
+      <w:r>
+        <w:rPr>
+          <w:rStyle w:val="Textoennegrita"/>
+        </w:rPr>
+        <w:t xml:space="preserve"> %h el </w:t>
+      </w:r>
+      <w:proofErr w:type="spellStart"/>
+      <w:r>
+        <w:rPr>
+          <w:rStyle w:val="Textoennegrita"/>
+        </w:rPr>
+        <w:t>dia</w:t>
+      </w:r>
+      <w:proofErr w:type="spellEnd"/>
+      <w:r>
+        <w:rPr>
+          <w:rStyle w:val="Textoennegrita"/>
+        </w:rPr>
+        <w:t xml:space="preserve"> %cd"</w:t>
+      </w:r>
+      <w:r>
+        <w:t xml:space="preserve">: Muestra mensajes personalizados de los </w:t>
+      </w:r>
+      <w:proofErr w:type="spellStart"/>
+      <w:r>
+        <w:t>commits</w:t>
+      </w:r>
+      <w:proofErr w:type="spellEnd"/>
+      <w:r>
+        <w:t>.</w:t>
+      </w:r>
+    </w:p>
+    <w:p>
+      <w:pPr>
+        <w:numPr>
+          <w:ilvl w:val="0"/>
+          <w:numId w:val="21"/>
+        </w:numPr>
+        <w:spacing w:before="100" w:beforeAutospacing="1" w:after="100" w:afterAutospacing="1" w:line="240" w:lineRule="auto"/>
+      </w:pPr>
+      <w:proofErr w:type="spellStart"/>
+      <w:r>
+        <w:rPr>
+          <w:rStyle w:val="Textoennegrita"/>
+        </w:rPr>
+        <w:t>git</w:t>
+      </w:r>
+      <w:proofErr w:type="spellEnd"/>
+      <w:r>
+        <w:rPr>
+          <w:rStyle w:val="Textoennegrita"/>
+        </w:rPr>
+        <w:t xml:space="preserve"> log -3</w:t>
+      </w:r>
+      <w:r>
+        <w:t xml:space="preserve">: Limitamos el número de </w:t>
+      </w:r>
+      <w:proofErr w:type="spellStart"/>
+      <w:r>
+        <w:t>commits</w:t>
+      </w:r>
+      <w:proofErr w:type="spellEnd"/>
+      <w:r>
+        <w:t>.</w:t>
+      </w:r>
+    </w:p>
+    <w:p>
+      <w:pPr>
+        <w:numPr>
+          <w:ilvl w:val="0"/>
+          <w:numId w:val="21"/>
+        </w:numPr>
+        <w:spacing w:before="100" w:beforeAutospacing="1" w:after="100" w:afterAutospacing="1" w:line="240" w:lineRule="auto"/>
+      </w:pPr>
+      <w:proofErr w:type="spellStart"/>
+      <w:r>
+        <w:rPr>
+          <w:rStyle w:val="Textoennegrita"/>
+        </w:rPr>
+        <w:t>git</w:t>
+      </w:r>
+      <w:proofErr w:type="spellEnd"/>
+      <w:r>
+        <w:rPr>
+          <w:rStyle w:val="Textoennegrita"/>
+        </w:rPr>
+        <w:t xml:space="preserve"> log --after</w:t>
+      </w:r>
+      <w:proofErr w:type="gramStart"/>
+      <w:r>
+        <w:rPr>
+          <w:rStyle w:val="Textoennegrita"/>
+        </w:rPr>
+        <w:t>=“</w:t>
+      </w:r>
+      <w:proofErr w:type="gramEnd"/>
+      <w:r>
+        <w:rPr>
+          <w:rStyle w:val="Textoennegrita"/>
+        </w:rPr>
+        <w:t>2018-1-2”</w:t>
+      </w:r>
+    </w:p>
+    <w:p>
+      <w:pPr>
+        <w:numPr>
+          <w:ilvl w:val="0"/>
+          <w:numId w:val="21"/>
+        </w:numPr>
+        <w:spacing w:before="100" w:beforeAutospacing="1" w:after="100" w:afterAutospacing="1" w:line="240" w:lineRule="auto"/>
+      </w:pPr>
+      <w:proofErr w:type="spellStart"/>
+      <w:r>
+        <w:rPr>
+          <w:rStyle w:val="Textoennegrita"/>
+        </w:rPr>
+        <w:t>git</w:t>
+      </w:r>
+      <w:proofErr w:type="spellEnd"/>
+      <w:r>
+        <w:rPr>
+          <w:rStyle w:val="Textoennegrita"/>
+        </w:rPr>
+        <w:t xml:space="preserve"> log --after</w:t>
+      </w:r>
+      <w:proofErr w:type="gramStart"/>
+      <w:r>
+        <w:rPr>
+          <w:rStyle w:val="Textoennegrita"/>
+        </w:rPr>
+        <w:t>=“</w:t>
+      </w:r>
+      <w:proofErr w:type="spellStart"/>
+      <w:proofErr w:type="gramEnd"/>
+      <w:r>
+        <w:rPr>
+          <w:rStyle w:val="Textoennegrita"/>
+        </w:rPr>
+        <w:t>today</w:t>
+      </w:r>
+      <w:proofErr w:type="spellEnd"/>
+      <w:r>
+        <w:rPr>
+          <w:rStyle w:val="Textoennegrita"/>
+        </w:rPr>
+        <w:t>”</w:t>
+      </w:r>
+      <w:r>
+        <w:t xml:space="preserve"> y</w:t>
+      </w:r>
+    </w:p>
+    <w:p>
+      <w:pPr>
+        <w:numPr>
+          <w:ilvl w:val="0"/>
+          <w:numId w:val="21"/>
+        </w:numPr>
+        <w:spacing w:before="100" w:beforeAutospacing="1" w:after="100" w:afterAutospacing="1" w:line="240" w:lineRule="auto"/>
+        <w:rPr>
+          <w:lang w:val="en-US"/>
+        </w:rPr>
+      </w:pPr>
+      <w:r>
+        <w:rPr>
+          <w:rStyle w:val="Textoennegrita"/>
+          <w:lang w:val="en-US"/>
+        </w:rPr>
+        <w:t>git log --after</w:t>
+      </w:r>
+      <w:proofErr w:type="gramStart"/>
+      <w:r>
+        <w:rPr>
+          <w:rStyle w:val="Textoennegrita"/>
+          <w:lang w:val="en-US"/>
+        </w:rPr>
+        <w:t>=“</w:t>
+      </w:r>
+      <w:proofErr w:type="gramEnd"/>
+      <w:r>
+        <w:rPr>
+          <w:rStyle w:val="Textoennegrita"/>
+          <w:lang w:val="en-US"/>
+        </w:rPr>
+        <w:t>2018-1-2” --before=“today”</w:t>
+      </w:r>
+      <w:r>
+        <w:rPr>
+          <w:lang w:val="en-US"/>
+        </w:rPr>
+        <w:t xml:space="preserve">: Commits para </w:t>
+      </w:r>
+      <w:proofErr w:type="spellStart"/>
+      <w:r>
+        <w:rPr>
+          <w:lang w:val="en-US"/>
+        </w:rPr>
+        <w:t>localizar</w:t>
+      </w:r>
+      <w:proofErr w:type="spellEnd"/>
+      <w:r>
+        <w:rPr>
+          <w:lang w:val="en-US"/>
+        </w:rPr>
+        <w:t xml:space="preserve"> </w:t>
+      </w:r>
+      <w:proofErr w:type="spellStart"/>
+      <w:r>
+        <w:rPr>
+          <w:lang w:val="en-US"/>
+        </w:rPr>
+        <w:t>por</w:t>
+      </w:r>
+      <w:proofErr w:type="spellEnd"/>
+      <w:r>
+        <w:rPr>
+          <w:lang w:val="en-US"/>
+        </w:rPr>
+        <w:t xml:space="preserve"> </w:t>
+      </w:r>
+      <w:proofErr w:type="spellStart"/>
+      <w:r>
+        <w:rPr>
+          <w:lang w:val="en-US"/>
+        </w:rPr>
+        <w:t>fechas</w:t>
+      </w:r>
+      <w:proofErr w:type="spellEnd"/>
+      <w:r>
+        <w:rPr>
+          <w:lang w:val="en-US"/>
+        </w:rPr>
+        <w:t>.</w:t>
+      </w:r>
+    </w:p>
+    <w:p>
+      <w:pPr>
+        <w:numPr>
+          <w:ilvl w:val="0"/>
+          <w:numId w:val="21"/>
+        </w:numPr>
+        <w:spacing w:before="100" w:beforeAutospacing="1" w:after="100" w:afterAutospacing="1" w:line="240" w:lineRule="auto"/>
+      </w:pPr>
+      <w:proofErr w:type="spellStart"/>
+      <w:r>
+        <w:rPr>
+          <w:rStyle w:val="Textoennegrita"/>
+        </w:rPr>
+        <w:lastRenderedPageBreak/>
+        <w:t>git</w:t>
+      </w:r>
+      <w:proofErr w:type="spellEnd"/>
+      <w:r>
+        <w:rPr>
+          <w:rStyle w:val="Textoennegrita"/>
+        </w:rPr>
+        <w:t xml:space="preserve"> log --</w:t>
+      </w:r>
+      <w:proofErr w:type="spellStart"/>
+      <w:r>
+        <w:rPr>
+          <w:rStyle w:val="Textoennegrita"/>
+        </w:rPr>
+        <w:t>author</w:t>
+      </w:r>
+      <w:proofErr w:type="spellEnd"/>
+      <w:proofErr w:type="gramStart"/>
+      <w:r>
+        <w:rPr>
+          <w:rStyle w:val="Textoennegrita"/>
+        </w:rPr>
+        <w:t>=“</w:t>
+      </w:r>
+      <w:proofErr w:type="spellStart"/>
+      <w:proofErr w:type="gramEnd"/>
+      <w:r>
+        <w:rPr>
+          <w:rStyle w:val="Textoennegrita"/>
+        </w:rPr>
+        <w:t>Name</w:t>
+      </w:r>
+      <w:proofErr w:type="spellEnd"/>
+      <w:r>
+        <w:rPr>
+          <w:rStyle w:val="Textoennegrita"/>
+        </w:rPr>
+        <w:t xml:space="preserve"> </w:t>
+      </w:r>
+      <w:proofErr w:type="spellStart"/>
+      <w:r>
+        <w:rPr>
+          <w:rStyle w:val="Textoennegrita"/>
+        </w:rPr>
+        <w:t>Author</w:t>
+      </w:r>
+      <w:proofErr w:type="spellEnd"/>
+      <w:r>
+        <w:rPr>
+          <w:rStyle w:val="Textoennegrita"/>
+        </w:rPr>
+        <w:t>”</w:t>
+      </w:r>
+      <w:r>
+        <w:t xml:space="preserve">: </w:t>
+      </w:r>
+      <w:proofErr w:type="spellStart"/>
+      <w:r>
+        <w:t>Commits</w:t>
+      </w:r>
+      <w:proofErr w:type="spellEnd"/>
+      <w:r>
+        <w:t xml:space="preserve"> hechos por autor que cumplan exactamente con el nombre.</w:t>
+      </w:r>
+    </w:p>
+    <w:p>
+      <w:pPr>
+        <w:numPr>
+          <w:ilvl w:val="0"/>
+          <w:numId w:val="21"/>
+        </w:numPr>
+        <w:spacing w:before="100" w:beforeAutospacing="1" w:after="100" w:afterAutospacing="1" w:line="240" w:lineRule="auto"/>
+      </w:pPr>
+      <w:proofErr w:type="spellStart"/>
+      <w:r>
+        <w:rPr>
+          <w:rStyle w:val="Textoennegrita"/>
+        </w:rPr>
+        <w:t>git</w:t>
+      </w:r>
+      <w:proofErr w:type="spellEnd"/>
+      <w:r>
+        <w:rPr>
+          <w:rStyle w:val="Textoennegrita"/>
+        </w:rPr>
+        <w:t xml:space="preserve"> log --grep</w:t>
+      </w:r>
+      <w:proofErr w:type="gramStart"/>
+      <w:r>
+        <w:rPr>
+          <w:rStyle w:val="Textoennegrita"/>
+        </w:rPr>
+        <w:t>=“</w:t>
+      </w:r>
+      <w:proofErr w:type="gramEnd"/>
+      <w:r>
+        <w:rPr>
+          <w:rStyle w:val="Textoennegrita"/>
+        </w:rPr>
+        <w:t>INVIE”</w:t>
+      </w:r>
+      <w:r>
+        <w:t xml:space="preserve">: Busca los </w:t>
+      </w:r>
+      <w:proofErr w:type="spellStart"/>
+      <w:r>
+        <w:t>commits</w:t>
+      </w:r>
+      <w:proofErr w:type="spellEnd"/>
+      <w:r>
+        <w:t xml:space="preserve"> que cumplan tal cual está escrito entre las comillas.</w:t>
+      </w:r>
+    </w:p>
+    <w:p>
+      <w:pPr>
+        <w:numPr>
+          <w:ilvl w:val="0"/>
+          <w:numId w:val="21"/>
+        </w:numPr>
+        <w:spacing w:before="100" w:beforeAutospacing="1" w:after="100" w:afterAutospacing="1" w:line="240" w:lineRule="auto"/>
+      </w:pPr>
+      <w:proofErr w:type="spellStart"/>
+      <w:r>
+        <w:rPr>
+          <w:rStyle w:val="Textoennegrita"/>
+        </w:rPr>
+        <w:t>git</w:t>
+      </w:r>
+      <w:proofErr w:type="spellEnd"/>
+      <w:r>
+        <w:rPr>
+          <w:rStyle w:val="Textoennegrita"/>
+        </w:rPr>
+        <w:t xml:space="preserve"> log --grep</w:t>
+      </w:r>
+      <w:proofErr w:type="gramStart"/>
+      <w:r>
+        <w:rPr>
+          <w:rStyle w:val="Textoennegrita"/>
+        </w:rPr>
+        <w:t>=“</w:t>
+      </w:r>
+      <w:proofErr w:type="gramEnd"/>
+      <w:r>
+        <w:rPr>
+          <w:rStyle w:val="Textoennegrita"/>
+        </w:rPr>
+        <w:t>INVIE” –i</w:t>
+      </w:r>
+      <w:r>
+        <w:t xml:space="preserve">: Busca los </w:t>
+      </w:r>
+      <w:proofErr w:type="spellStart"/>
+      <w:r>
+        <w:t>commits</w:t>
+      </w:r>
+      <w:proofErr w:type="spellEnd"/>
+      <w:r>
+        <w:t xml:space="preserve"> que cumplan sin importar mayúsculas o minúsculas.</w:t>
+      </w:r>
+    </w:p>
+    <w:p>
+      <w:pPr>
+        <w:numPr>
+          <w:ilvl w:val="0"/>
+          <w:numId w:val="21"/>
+        </w:numPr>
+        <w:spacing w:before="100" w:beforeAutospacing="1" w:after="100" w:afterAutospacing="1" w:line="240" w:lineRule="auto"/>
+      </w:pPr>
+      <w:proofErr w:type="spellStart"/>
+      <w:r>
+        <w:rPr>
+          <w:rStyle w:val="Textoennegrita"/>
+        </w:rPr>
+        <w:t>git</w:t>
+      </w:r>
+      <w:proofErr w:type="spellEnd"/>
+      <w:r>
+        <w:rPr>
+          <w:rStyle w:val="Textoennegrita"/>
+        </w:rPr>
+        <w:t xml:space="preserve"> log – index.html</w:t>
+      </w:r>
+      <w:r>
+        <w:t xml:space="preserve">: Busca los </w:t>
+      </w:r>
+      <w:proofErr w:type="spellStart"/>
+      <w:r>
+        <w:t>commits</w:t>
+      </w:r>
+      <w:proofErr w:type="spellEnd"/>
+      <w:r>
+        <w:t xml:space="preserve"> en un archivo en específico.</w:t>
+      </w:r>
+    </w:p>
+    <w:p>
+      <w:pPr>
+        <w:numPr>
+          <w:ilvl w:val="0"/>
+          <w:numId w:val="21"/>
+        </w:numPr>
+        <w:spacing w:before="100" w:beforeAutospacing="1" w:after="100" w:afterAutospacing="1" w:line="240" w:lineRule="auto"/>
+      </w:pPr>
+      <w:proofErr w:type="spellStart"/>
+      <w:r>
+        <w:rPr>
+          <w:rStyle w:val="Textoennegrita"/>
+        </w:rPr>
+        <w:t>git</w:t>
+      </w:r>
+      <w:proofErr w:type="spellEnd"/>
+      <w:r>
+        <w:rPr>
+          <w:rStyle w:val="Textoennegrita"/>
+        </w:rPr>
+        <w:t xml:space="preserve"> log -S “Por contenido”</w:t>
+      </w:r>
+      <w:r>
+        <w:t xml:space="preserve">: Buscar los </w:t>
+      </w:r>
+      <w:proofErr w:type="spellStart"/>
+      <w:r>
+        <w:t>commits</w:t>
+      </w:r>
+      <w:proofErr w:type="spellEnd"/>
+      <w:r>
+        <w:t xml:space="preserve"> con el contenido dentro del archivo.</w:t>
+      </w:r>
+    </w:p>
+    <w:p>
+      <w:pPr>
+        <w:numPr>
+          <w:ilvl w:val="0"/>
+          <w:numId w:val="21"/>
+        </w:numPr>
+        <w:spacing w:before="100" w:beforeAutospacing="1" w:after="100" w:afterAutospacing="1" w:line="240" w:lineRule="auto"/>
+      </w:pPr>
+      <w:proofErr w:type="spellStart"/>
+      <w:r>
+        <w:rPr>
+          <w:rStyle w:val="Textoennegrita"/>
+        </w:rPr>
+        <w:t>git</w:t>
+      </w:r>
+      <w:proofErr w:type="spellEnd"/>
+      <w:r>
+        <w:rPr>
+          <w:rStyle w:val="Textoennegrita"/>
+        </w:rPr>
+        <w:t xml:space="preserve"> log &gt; log.txt</w:t>
+      </w:r>
+      <w:r>
+        <w:t xml:space="preserve">: guardar los logs en un archivo </w:t>
+      </w:r>
+      <w:proofErr w:type="spellStart"/>
+      <w:r>
+        <w:t>txt</w:t>
+      </w:r>
+      <w:proofErr w:type="spellEnd"/>
+    </w:p>
+    <w:p>
+      <w:pPr>
+        <w:rPr>
+          <w:rFonts w:cstheme="minorHAnsi"/>
+        </w:rPr>
+      </w:pPr>
+      <w:r>
+        <w:rPr>
+          <w:noProof/>
+        </w:rPr>
+        <w:drawing>
+          <wp:inline distT="0" distB="0" distL="0" distR="0" wp14:anchorId="2C646D87" wp14:editId="61955240">
+            <wp:extent cx="4514850" cy="2429116"/>
+            <wp:effectExtent l="0" t="0" r="0" b="9525"/>
+            <wp:docPr id="4" name="Imagen 4"/>
+            <wp:cNvGraphicFramePr>
+              <a:graphicFrameLocks xmlns:a="http://schemas.openxmlformats.org/drawingml/2006/main" noChangeAspect="1"/>
+            </wp:cNvGraphicFramePr>
+            <a:graphic xmlns:a="http://schemas.openxmlformats.org/drawingml/2006/main">
+              <a:graphicData uri="http://schemas.openxmlformats.org/drawingml/2006/picture">
+                <pic:pic xmlns:pic="http://schemas.openxmlformats.org/drawingml/2006/picture">
+                  <pic:nvPicPr>
+                    <pic:cNvPr id="1" name=""/>
+                    <pic:cNvPicPr/>
+                  </pic:nvPicPr>
+                  <pic:blipFill rotWithShape="1">
+                    <a:blip r:embed="rId14"/>
+                    <a:srcRect l="2469" t="18204" r="34913" b="18579"/>
+                    <a:stretch/>
+                  </pic:blipFill>
+                  <pic:spPr bwMode="auto">
+                    <a:xfrm>
+                      <a:off x="0" y="0"/>
+                      <a:ext cx="4523581" cy="2433813"/>
+                    </a:xfrm>
+                    <a:prstGeom prst="rect">
+                      <a:avLst/>
+                    </a:prstGeom>
+                    <a:ln>
+                      <a:noFill/>
+                    </a:ln>
+                    <a:extLst>
+                      <a:ext uri="{53640926-AAD7-44D8-BBD7-CCE9431645EC}">
+                        <a14:shadowObscured xmlns:a14="http://schemas.microsoft.com/office/drawing/2010/main"/>
+                      </a:ext>
+                    </a:extLst>
+                  </pic:spPr>
+                </pic:pic>
+              </a:graphicData>
+            </a:graphic>
+          </wp:inline>
+        </w:drawing>
+      </w:r>
+    </w:p>
+    <w:p>
+      <w:pPr>
+        <w:rPr>
+          <w:rFonts w:cstheme="minorHAnsi"/>
+        </w:rPr>
+      </w:pPr>
+    </w:p>
+    <w:p>
+      <w:pPr>
+        <w:rPr>
+          <w:rFonts w:cstheme="minorHAnsi"/>
+        </w:rPr>
+      </w:pPr>
+      <w:r>
+        <w:rPr>
+          <w:noProof/>
+        </w:rPr>
+        <w:drawing>
+          <wp:inline distT="0" distB="0" distL="0" distR="0" wp14:anchorId="22531E68" wp14:editId="4E2F7032">
+            <wp:extent cx="4495800" cy="2554432"/>
+            <wp:effectExtent l="0" t="0" r="0" b="0"/>
+            <wp:docPr id="5" name="Imagen 5"/>
+            <wp:cNvGraphicFramePr>
+              <a:graphicFrameLocks xmlns:a="http://schemas.openxmlformats.org/drawingml/2006/main" noChangeAspect="1"/>
+            </wp:cNvGraphicFramePr>
+            <a:graphic xmlns:a="http://schemas.openxmlformats.org/drawingml/2006/main">
+              <a:graphicData uri="http://schemas.openxmlformats.org/drawingml/2006/picture">
+                <pic:pic xmlns:pic="http://schemas.openxmlformats.org/drawingml/2006/picture">
+                  <pic:nvPicPr>
+                    <pic:cNvPr id="1" name=""/>
+                    <pic:cNvPicPr/>
+                  </pic:nvPicPr>
+                  <pic:blipFill rotWithShape="1">
+                    <a:blip r:embed="rId15"/>
+                    <a:srcRect l="2469" t="18535" r="35442" b="15269"/>
+                    <a:stretch/>
+                  </pic:blipFill>
+                  <pic:spPr bwMode="auto">
+                    <a:xfrm>
+                      <a:off x="0" y="0"/>
+                      <a:ext cx="4509131" cy="2562006"/>
+                    </a:xfrm>
+                    <a:prstGeom prst="rect">
+                      <a:avLst/>
+                    </a:prstGeom>
+                    <a:ln>
+                      <a:noFill/>
+                    </a:ln>
+                    <a:extLst>
+                      <a:ext uri="{53640926-AAD7-44D8-BBD7-CCE9431645EC}">
+                        <a14:shadowObscured xmlns:a14="http://schemas.microsoft.com/office/drawing/2010/main"/>
+                      </a:ext>
+                    </a:extLst>
+                  </pic:spPr>
+                </pic:pic>
+              </a:graphicData>
+            </a:graphic>
+          </wp:inline>
+        </w:drawing>
+      </w:r>
+    </w:p>
+    <w:p>
+      <w:pPr>
+        <w:rPr>
+          <w:rFonts w:cstheme="minorHAnsi"/>
+        </w:rPr>
+      </w:pPr>
+    </w:p>
+    <w:p>
+      <w:pPr>
+        <w:rPr>
+          <w:rFonts w:cstheme="minorHAnsi"/>
+        </w:rPr>
+      </w:pPr>
+      <w:r>
+        <w:rPr>
+          <w:noProof/>
+        </w:rPr>
+        <w:lastRenderedPageBreak/>
+        <w:drawing>
+          <wp:inline distT="0" distB="0" distL="0" distR="0" wp14:anchorId="72D0C6CC" wp14:editId="2DA547ED">
+            <wp:extent cx="4191000" cy="2218765"/>
+            <wp:effectExtent l="0" t="0" r="0" b="0"/>
+            <wp:docPr id="6" name="Imagen 6"/>
+            <wp:cNvGraphicFramePr>
+              <a:graphicFrameLocks xmlns:a="http://schemas.openxmlformats.org/drawingml/2006/main" noChangeAspect="1"/>
+            </wp:cNvGraphicFramePr>
+            <a:graphic xmlns:a="http://schemas.openxmlformats.org/drawingml/2006/main">
+              <a:graphicData uri="http://schemas.openxmlformats.org/drawingml/2006/picture">
+                <pic:pic xmlns:pic="http://schemas.openxmlformats.org/drawingml/2006/picture">
+                  <pic:nvPicPr>
+                    <pic:cNvPr id="1" name=""/>
+                    <pic:cNvPicPr/>
+                  </pic:nvPicPr>
+                  <pic:blipFill rotWithShape="1">
+                    <a:blip r:embed="rId16"/>
+                    <a:srcRect l="2116" t="18866" r="34913" b="18579"/>
+                    <a:stretch/>
+                  </pic:blipFill>
+                  <pic:spPr bwMode="auto">
+                    <a:xfrm>
+                      <a:off x="0" y="0"/>
+                      <a:ext cx="4199408" cy="2223216"/>
+                    </a:xfrm>
+                    <a:prstGeom prst="rect">
+                      <a:avLst/>
+                    </a:prstGeom>
+                    <a:ln>
+                      <a:noFill/>
+                    </a:ln>
+                    <a:extLst>
+                      <a:ext uri="{53640926-AAD7-44D8-BBD7-CCE9431645EC}">
+                        <a14:shadowObscured xmlns:a14="http://schemas.microsoft.com/office/drawing/2010/main"/>
+                      </a:ext>
+                    </a:extLst>
+                  </pic:spPr>
+                </pic:pic>
+              </a:graphicData>
+            </a:graphic>
+          </wp:inline>
+        </w:drawing>
+      </w:r>
+    </w:p>
+    <w:p>
+      <w:pPr>
+        <w:rPr>
+          <w:rFonts w:cstheme="minorHAnsi"/>
+        </w:rPr>
+      </w:pPr>
+    </w:p>
+    <w:p>
+      <w:pPr>
+        <w:rPr>
+          <w:rFonts w:cstheme="minorHAnsi"/>
+        </w:rPr>
+      </w:pPr>
+      <w:r>
+        <w:rPr>
+          <w:noProof/>
+        </w:rPr>
+        <w:drawing>
+          <wp:inline distT="0" distB="0" distL="0" distR="0" wp14:anchorId="3DBD6A51" wp14:editId="5C682825">
+            <wp:extent cx="4191000" cy="2332280"/>
+            <wp:effectExtent l="0" t="0" r="0" b="0"/>
+            <wp:docPr id="7" name="Imagen 7"/>
+            <wp:cNvGraphicFramePr>
+              <a:graphicFrameLocks xmlns:a="http://schemas.openxmlformats.org/drawingml/2006/main" noChangeAspect="1"/>
+            </wp:cNvGraphicFramePr>
+            <a:graphic xmlns:a="http://schemas.openxmlformats.org/drawingml/2006/main">
+              <a:graphicData uri="http://schemas.openxmlformats.org/drawingml/2006/picture">
+                <pic:pic xmlns:pic="http://schemas.openxmlformats.org/drawingml/2006/picture">
+                  <pic:nvPicPr>
+                    <pic:cNvPr id="1" name=""/>
+                    <pic:cNvPicPr/>
+                  </pic:nvPicPr>
+                  <pic:blipFill rotWithShape="1">
+                    <a:blip r:embed="rId17"/>
+                    <a:srcRect l="2646" t="18866" r="34913" b="15931"/>
+                    <a:stretch/>
+                  </pic:blipFill>
+                  <pic:spPr bwMode="auto">
+                    <a:xfrm>
+                      <a:off x="0" y="0"/>
+                      <a:ext cx="4202156" cy="2338488"/>
+                    </a:xfrm>
+                    <a:prstGeom prst="rect">
+                      <a:avLst/>
+                    </a:prstGeom>
+                    <a:ln>
+                      <a:noFill/>
+                    </a:ln>
+                    <a:extLst>
+                      <a:ext uri="{53640926-AAD7-44D8-BBD7-CCE9431645EC}">
+                        <a14:shadowObscured xmlns:a14="http://schemas.microsoft.com/office/drawing/2010/main"/>
+                      </a:ext>
+                    </a:extLst>
+                  </pic:spPr>
+                </pic:pic>
+              </a:graphicData>
+            </a:graphic>
+          </wp:inline>
+        </w:drawing>
+      </w:r>
+    </w:p>
+    <w:p>
+      <w:pPr>
+        <w:rPr>
+          <w:rFonts w:cstheme="minorHAnsi"/>
+        </w:rPr>
+      </w:pPr>
+    </w:p>
+    <w:p>
+      <w:pPr>
+        <w:rPr>
+          <w:rFonts w:cstheme="minorHAnsi"/>
+        </w:rPr>
+      </w:pPr>
+      <w:r>
+        <w:rPr>
+          <w:noProof/>
+        </w:rPr>
+        <w:drawing>
+          <wp:inline distT="0" distB="0" distL="0" distR="0" wp14:anchorId="65796C17" wp14:editId="35ACECCA">
+            <wp:extent cx="4191000" cy="2172671"/>
+            <wp:effectExtent l="0" t="0" r="0" b="0"/>
+            <wp:docPr id="9" name="Imagen 9"/>
+            <wp:cNvGraphicFramePr>
+              <a:graphicFrameLocks xmlns:a="http://schemas.openxmlformats.org/drawingml/2006/main" noChangeAspect="1"/>
+            </wp:cNvGraphicFramePr>
+            <a:graphic xmlns:a="http://schemas.openxmlformats.org/drawingml/2006/main">
+              <a:graphicData uri="http://schemas.openxmlformats.org/drawingml/2006/picture">
+                <pic:pic xmlns:pic="http://schemas.openxmlformats.org/drawingml/2006/picture">
+                  <pic:nvPicPr>
+                    <pic:cNvPr id="1" name=""/>
+                    <pic:cNvPicPr/>
+                  </pic:nvPicPr>
+                  <pic:blipFill rotWithShape="1">
+                    <a:blip r:embed="rId18"/>
+                    <a:srcRect l="2470" t="19528" r="35265" b="19903"/>
+                    <a:stretch/>
+                  </pic:blipFill>
+                  <pic:spPr bwMode="auto">
+                    <a:xfrm>
+                      <a:off x="0" y="0"/>
+                      <a:ext cx="4199913" cy="2177292"/>
+                    </a:xfrm>
+                    <a:prstGeom prst="rect">
+                      <a:avLst/>
+                    </a:prstGeom>
+                    <a:ln>
+                      <a:noFill/>
+                    </a:ln>
+                    <a:extLst>
+                      <a:ext uri="{53640926-AAD7-44D8-BBD7-CCE9431645EC}">
+                        <a14:shadowObscured xmlns:a14="http://schemas.microsoft.com/office/drawing/2010/main"/>
+                      </a:ext>
+                    </a:extLst>
+                  </pic:spPr>
+                </pic:pic>
+              </a:graphicData>
+            </a:graphic>
+          </wp:inline>
+        </w:drawing>
+      </w:r>
+    </w:p>
+    <w:p>
+      <w:pPr>
+        <w:pStyle w:val="Ttulo1"/>
+        <w:rPr>
+          <w:rFonts w:asciiTheme="minorHAnsi" w:hAnsiTheme="minorHAnsi" w:cstheme="minorHAnsi"/>
+          <w:sz w:val="28"/>
+          <w:szCs w:val="28"/>
+        </w:rPr>
+      </w:pPr>
+      <w:r>
+        <w:rPr>
+          <w:rFonts w:asciiTheme="minorHAnsi" w:hAnsiTheme="minorHAnsi" w:cstheme="minorHAnsi"/>
+          <w:sz w:val="28"/>
+          <w:szCs w:val="28"/>
+        </w:rPr>
+        <w:t xml:space="preserve">Introducción a las ramas o </w:t>
+      </w:r>
+      <w:proofErr w:type="spellStart"/>
+      <w:r>
+        <w:rPr>
+          <w:rFonts w:asciiTheme="minorHAnsi" w:hAnsiTheme="minorHAnsi" w:cstheme="minorHAnsi"/>
+          <w:sz w:val="28"/>
+          <w:szCs w:val="28"/>
+        </w:rPr>
+        <w:t>branches</w:t>
+      </w:r>
+      <w:proofErr w:type="spellEnd"/>
+      <w:r>
+        <w:rPr>
+          <w:rFonts w:asciiTheme="minorHAnsi" w:hAnsiTheme="minorHAnsi" w:cstheme="minorHAnsi"/>
+          <w:sz w:val="28"/>
+          <w:szCs w:val="28"/>
+        </w:rPr>
+        <w:t xml:space="preserve"> de Git</w:t>
+      </w:r>
+    </w:p>
+    <w:p>
+      <w:pPr>
+        <w:pStyle w:val="NormalWeb"/>
+        <w:rPr>
+          <w:rFonts w:asciiTheme="minorHAnsi" w:hAnsiTheme="minorHAnsi" w:cstheme="minorHAnsi"/>
+        </w:rPr>
+      </w:pPr>
+      <w:r>
+        <w:rPr>
+          <w:rFonts w:asciiTheme="minorHAnsi" w:hAnsiTheme="minorHAnsi" w:cstheme="minorHAnsi"/>
+        </w:rPr>
+        <w:t>Las ramas son la forma de hacer cambios en nuestro proyecto sin afectar el flujo de trabajo de la rama principal. Esto porque queremos trabajar una parte muy específica de la aplicación o simplemente experimentar.</w:t>
+      </w:r>
+    </w:p>
+    <w:p>
+      <w:pPr>
+        <w:pStyle w:val="NormalWeb"/>
+      </w:pPr>
+      <w:r>
+        <w:rPr>
+          <w:rFonts w:asciiTheme="minorHAnsi" w:hAnsiTheme="minorHAnsi" w:cstheme="minorHAnsi"/>
+          <w:sz w:val="22"/>
+          <w:szCs w:val="22"/>
+        </w:rPr>
+        <w:t xml:space="preserve">La cabecera o </w:t>
+      </w:r>
+      <w:r>
+        <w:rPr>
+          <w:rStyle w:val="CdigoHTML"/>
+          <w:rFonts w:asciiTheme="minorHAnsi" w:eastAsiaTheme="majorEastAsia" w:hAnsiTheme="minorHAnsi" w:cstheme="minorHAnsi"/>
+          <w:sz w:val="22"/>
+          <w:szCs w:val="22"/>
+        </w:rPr>
+        <w:t>HEAD</w:t>
+      </w:r>
+      <w:r>
+        <w:rPr>
+          <w:rFonts w:asciiTheme="minorHAnsi" w:hAnsiTheme="minorHAnsi" w:cstheme="minorHAnsi"/>
+          <w:sz w:val="22"/>
+          <w:szCs w:val="22"/>
+        </w:rPr>
+        <w:t xml:space="preserve"> representan la rama y el </w:t>
+      </w:r>
+      <w:proofErr w:type="spellStart"/>
+      <w:r>
+        <w:rPr>
+          <w:rFonts w:asciiTheme="minorHAnsi" w:hAnsiTheme="minorHAnsi" w:cstheme="minorHAnsi"/>
+          <w:sz w:val="22"/>
+          <w:szCs w:val="22"/>
+        </w:rPr>
+        <w:t>commit</w:t>
+      </w:r>
+      <w:proofErr w:type="spellEnd"/>
+      <w:r>
+        <w:rPr>
+          <w:rFonts w:asciiTheme="minorHAnsi" w:hAnsiTheme="minorHAnsi" w:cstheme="minorHAnsi"/>
+          <w:sz w:val="22"/>
+          <w:szCs w:val="22"/>
+        </w:rPr>
+        <w:t xml:space="preserve"> de esa rama donde estamos trabajando. Por defecto, esta cabecera aparecerá en el último </w:t>
+      </w:r>
+      <w:proofErr w:type="spellStart"/>
+      <w:r>
+        <w:rPr>
+          <w:rFonts w:asciiTheme="minorHAnsi" w:hAnsiTheme="minorHAnsi" w:cstheme="minorHAnsi"/>
+          <w:sz w:val="22"/>
+          <w:szCs w:val="22"/>
+        </w:rPr>
+        <w:t>commit</w:t>
+      </w:r>
+      <w:proofErr w:type="spellEnd"/>
+      <w:r>
+        <w:rPr>
+          <w:rFonts w:asciiTheme="minorHAnsi" w:hAnsiTheme="minorHAnsi" w:cstheme="minorHAnsi"/>
+          <w:sz w:val="22"/>
+          <w:szCs w:val="22"/>
+        </w:rPr>
+        <w:t xml:space="preserve"> de nuestra rama principal. Pero </w:t>
+      </w:r>
+      <w:r>
+        <w:rPr>
+          <w:rFonts w:asciiTheme="minorHAnsi" w:hAnsiTheme="minorHAnsi" w:cstheme="minorHAnsi"/>
+          <w:sz w:val="22"/>
+          <w:szCs w:val="22"/>
+        </w:rPr>
+        <w:lastRenderedPageBreak/>
+        <w:t>podemos cambiarlo al crear una rama</w:t>
+      </w:r>
+      <w:r>
+        <w:t xml:space="preserve"> (</w:t>
+      </w:r>
+      <w:proofErr w:type="spellStart"/>
+      <w:r>
+        <w:rPr>
+          <w:rStyle w:val="CdigoHTML"/>
+          <w:rFonts w:eastAsiaTheme="majorEastAsia"/>
+        </w:rPr>
+        <w:t>git</w:t>
+      </w:r>
+      <w:proofErr w:type="spellEnd"/>
+      <w:r>
+        <w:rPr>
+          <w:rStyle w:val="CdigoHTML"/>
+          <w:rFonts w:eastAsiaTheme="majorEastAsia"/>
+        </w:rPr>
+        <w:t xml:space="preserve"> </w:t>
+      </w:r>
+      <w:proofErr w:type="spellStart"/>
+      <w:r>
+        <w:rPr>
+          <w:rStyle w:val="CdigoHTML"/>
+          <w:rFonts w:eastAsiaTheme="majorEastAsia"/>
+        </w:rPr>
+        <w:t>branch</w:t>
+      </w:r>
+      <w:proofErr w:type="spellEnd"/>
+      <w:r>
+        <w:rPr>
+          <w:rStyle w:val="CdigoHTML"/>
+          <w:rFonts w:eastAsiaTheme="majorEastAsia"/>
+        </w:rPr>
+        <w:t xml:space="preserve"> rama</w:t>
+      </w:r>
+      <w:r>
+        <w:t xml:space="preserve">, </w:t>
+      </w:r>
+      <w:proofErr w:type="spellStart"/>
+      <w:r>
+        <w:rPr>
+          <w:rStyle w:val="CdigoHTML"/>
+          <w:rFonts w:eastAsiaTheme="majorEastAsia"/>
+        </w:rPr>
+        <w:t>git</w:t>
+      </w:r>
+      <w:proofErr w:type="spellEnd"/>
+      <w:r>
+        <w:rPr>
+          <w:rStyle w:val="CdigoHTML"/>
+          <w:rFonts w:eastAsiaTheme="majorEastAsia"/>
+        </w:rPr>
+        <w:t xml:space="preserve"> </w:t>
+      </w:r>
+      <w:proofErr w:type="spellStart"/>
+      <w:r>
+        <w:rPr>
+          <w:rStyle w:val="CdigoHTML"/>
+          <w:rFonts w:eastAsiaTheme="majorEastAsia"/>
+        </w:rPr>
+        <w:t>checkout</w:t>
+      </w:r>
+      <w:proofErr w:type="spellEnd"/>
+      <w:r>
+        <w:rPr>
+          <w:rStyle w:val="CdigoHTML"/>
+          <w:rFonts w:eastAsiaTheme="majorEastAsia"/>
+        </w:rPr>
+        <w:t xml:space="preserve"> -b rama</w:t>
+      </w:r>
+      <w:r>
+        <w:t xml:space="preserve">) </w:t>
+      </w:r>
+      <w:r>
+        <w:rPr>
+          <w:rFonts w:asciiTheme="minorHAnsi" w:hAnsiTheme="minorHAnsi" w:cstheme="minorHAnsi"/>
+          <w:sz w:val="22"/>
+          <w:szCs w:val="22"/>
+        </w:rPr>
+        <w:t xml:space="preserve">o movernos en el tiempo a cualquier otro </w:t>
+      </w:r>
+      <w:proofErr w:type="spellStart"/>
+      <w:r>
+        <w:rPr>
+          <w:rFonts w:asciiTheme="minorHAnsi" w:hAnsiTheme="minorHAnsi" w:cstheme="minorHAnsi"/>
+          <w:sz w:val="22"/>
+          <w:szCs w:val="22"/>
+        </w:rPr>
+        <w:t>commit</w:t>
+      </w:r>
+      <w:proofErr w:type="spellEnd"/>
+      <w:r>
+        <w:rPr>
+          <w:rFonts w:asciiTheme="minorHAnsi" w:hAnsiTheme="minorHAnsi" w:cstheme="minorHAnsi"/>
+          <w:sz w:val="22"/>
+          <w:szCs w:val="22"/>
+        </w:rPr>
+        <w:t xml:space="preserve"> de cualquier otra rama con los comandos</w:t>
+      </w:r>
+      <w:r>
+        <w:t xml:space="preserve"> (</w:t>
+      </w:r>
+      <w:proofErr w:type="spellStart"/>
+      <w:r>
+        <w:rPr>
+          <w:rStyle w:val="CdigoHTML"/>
+          <w:rFonts w:eastAsiaTheme="majorEastAsia"/>
+        </w:rPr>
+        <w:t>git</w:t>
+      </w:r>
+      <w:proofErr w:type="spellEnd"/>
+      <w:r>
+        <w:rPr>
+          <w:rStyle w:val="CdigoHTML"/>
+          <w:rFonts w:eastAsiaTheme="majorEastAsia"/>
+        </w:rPr>
+        <w:t xml:space="preserve"> </w:t>
+      </w:r>
+      <w:proofErr w:type="spellStart"/>
+      <w:r>
+        <w:rPr>
+          <w:rStyle w:val="CdigoHTML"/>
+          <w:rFonts w:eastAsiaTheme="majorEastAsia"/>
+        </w:rPr>
+        <w:t>reset</w:t>
+      </w:r>
+      <w:proofErr w:type="spellEnd"/>
+      <w:r>
+        <w:rPr>
+          <w:rStyle w:val="CdigoHTML"/>
+          <w:rFonts w:eastAsiaTheme="majorEastAsia"/>
+        </w:rPr>
+        <w:t xml:space="preserve"> id-</w:t>
+      </w:r>
+      <w:proofErr w:type="spellStart"/>
+      <w:r>
+        <w:rPr>
+          <w:rStyle w:val="CdigoHTML"/>
+          <w:rFonts w:eastAsiaTheme="majorEastAsia"/>
+        </w:rPr>
+        <w:t>commit</w:t>
+      </w:r>
+      <w:proofErr w:type="spellEnd"/>
+      <w:r>
+        <w:t xml:space="preserve">, </w:t>
+      </w:r>
+      <w:proofErr w:type="spellStart"/>
+      <w:r>
+        <w:rPr>
+          <w:rStyle w:val="CdigoHTML"/>
+          <w:rFonts w:eastAsiaTheme="majorEastAsia"/>
+        </w:rPr>
+        <w:t>git</w:t>
+      </w:r>
+      <w:proofErr w:type="spellEnd"/>
+      <w:r>
+        <w:rPr>
+          <w:rStyle w:val="CdigoHTML"/>
+          <w:rFonts w:eastAsiaTheme="majorEastAsia"/>
+        </w:rPr>
+        <w:t xml:space="preserve"> </w:t>
+      </w:r>
+      <w:proofErr w:type="spellStart"/>
+      <w:r>
+        <w:rPr>
+          <w:rStyle w:val="CdigoHTML"/>
+          <w:rFonts w:eastAsiaTheme="majorEastAsia"/>
+        </w:rPr>
+        <w:t>checkout</w:t>
+      </w:r>
+      <w:proofErr w:type="spellEnd"/>
+      <w:r>
+        <w:rPr>
+          <w:rStyle w:val="CdigoHTML"/>
+          <w:rFonts w:eastAsiaTheme="majorEastAsia"/>
+        </w:rPr>
+        <w:t xml:space="preserve"> rama-o-id-</w:t>
+      </w:r>
+      <w:proofErr w:type="spellStart"/>
+      <w:r>
+        <w:rPr>
+          <w:rStyle w:val="CdigoHTML"/>
+          <w:rFonts w:eastAsiaTheme="majorEastAsia"/>
+        </w:rPr>
+        <w:t>commit</w:t>
+      </w:r>
+      <w:proofErr w:type="spellEnd"/>
+      <w:r>
+        <w:t>).</w:t>
+      </w:r>
+    </w:p>
+    <w:p>
+      <w:pPr>
+        <w:pStyle w:val="Ttulo2"/>
+      </w:pPr>
+      <w:r>
+        <w:t>Cómo funcionan las ramas en GIT</w:t>
+      </w:r>
+    </w:p>
+    <w:p>
+      <w:pPr>
+        <w:pStyle w:val="NormalWeb"/>
+        <w:rPr>
+          <w:rFonts w:asciiTheme="minorHAnsi" w:hAnsiTheme="minorHAnsi" w:cstheme="minorHAnsi"/>
+          <w:sz w:val="22"/>
+          <w:szCs w:val="22"/>
+        </w:rPr>
+      </w:pPr>
+      <w:r>
+        <w:rPr>
+          <w:rFonts w:asciiTheme="minorHAnsi" w:hAnsiTheme="minorHAnsi" w:cstheme="minorHAnsi"/>
+          <w:sz w:val="22"/>
+          <w:szCs w:val="22"/>
+        </w:rPr>
+        <w:t>Las ramas son la manera de hacer cambios en nuestro proyecto sin afectar el flujo de trabajo de la rama principal. Esto porque queremos trabajar una parte muy específica de la aplicación o simplemente experimentar.</w:t>
+      </w:r>
+    </w:p>
+    <w:p>
+      <w:pPr>
+        <w:pStyle w:val="NormalWeb"/>
+        <w:numPr>
+          <w:ilvl w:val="0"/>
+          <w:numId w:val="22"/>
+        </w:numPr>
+        <w:rPr>
+          <w:rFonts w:asciiTheme="minorHAnsi" w:hAnsiTheme="minorHAnsi" w:cstheme="minorHAnsi"/>
+          <w:sz w:val="22"/>
+          <w:szCs w:val="22"/>
+        </w:rPr>
+      </w:pPr>
+      <w:proofErr w:type="spellStart"/>
+      <w:r>
+        <w:rPr>
+          <w:rStyle w:val="Textoennegrita"/>
+          <w:rFonts w:asciiTheme="minorHAnsi" w:hAnsiTheme="minorHAnsi" w:cstheme="minorHAnsi"/>
+          <w:sz w:val="22"/>
+          <w:szCs w:val="22"/>
+        </w:rPr>
+        <w:t>git</w:t>
+      </w:r>
+      <w:proofErr w:type="spellEnd"/>
+      <w:r>
+        <w:rPr>
+          <w:rStyle w:val="Textoennegrita"/>
+          <w:rFonts w:asciiTheme="minorHAnsi" w:hAnsiTheme="minorHAnsi" w:cstheme="minorHAnsi"/>
+          <w:sz w:val="22"/>
+          <w:szCs w:val="22"/>
+        </w:rPr>
+        <w:t xml:space="preserve"> </w:t>
+      </w:r>
+      <w:proofErr w:type="spellStart"/>
+      <w:r>
+        <w:rPr>
+          <w:rStyle w:val="Textoennegrita"/>
+          <w:rFonts w:asciiTheme="minorHAnsi" w:hAnsiTheme="minorHAnsi" w:cstheme="minorHAnsi"/>
+          <w:sz w:val="22"/>
+          <w:szCs w:val="22"/>
+        </w:rPr>
+        <w:t>branch</w:t>
+      </w:r>
+      <w:proofErr w:type="spellEnd"/>
+      <w:r>
+        <w:rPr>
+          <w:rStyle w:val="Textoennegrita"/>
+          <w:rFonts w:asciiTheme="minorHAnsi" w:hAnsiTheme="minorHAnsi" w:cstheme="minorHAnsi"/>
+          <w:sz w:val="22"/>
+          <w:szCs w:val="22"/>
+        </w:rPr>
+        <w:t xml:space="preserve"> -nombre de la rama-</w:t>
+      </w:r>
+      <w:r>
+        <w:rPr>
+          <w:rFonts w:asciiTheme="minorHAnsi" w:hAnsiTheme="minorHAnsi" w:cstheme="minorHAnsi"/>
+          <w:sz w:val="22"/>
+          <w:szCs w:val="22"/>
+        </w:rPr>
+        <w:t>: Con este comando se genera una nueva rama.</w:t>
+      </w:r>
+    </w:p>
+    <w:p>
+      <w:pPr>
+        <w:pStyle w:val="NormalWeb"/>
+        <w:numPr>
+          <w:ilvl w:val="0"/>
+          <w:numId w:val="22"/>
+        </w:numPr>
+        <w:rPr>
+          <w:rFonts w:asciiTheme="minorHAnsi" w:hAnsiTheme="minorHAnsi" w:cstheme="minorHAnsi"/>
+          <w:sz w:val="22"/>
+          <w:szCs w:val="22"/>
+        </w:rPr>
+      </w:pPr>
+      <w:proofErr w:type="spellStart"/>
+      <w:r>
+        <w:rPr>
+          <w:rStyle w:val="Textoennegrita"/>
+          <w:rFonts w:asciiTheme="minorHAnsi" w:hAnsiTheme="minorHAnsi" w:cstheme="minorHAnsi"/>
+          <w:sz w:val="22"/>
+          <w:szCs w:val="22"/>
+        </w:rPr>
+        <w:t>git</w:t>
+      </w:r>
+      <w:proofErr w:type="spellEnd"/>
+      <w:r>
+        <w:rPr>
+          <w:rStyle w:val="Textoennegrita"/>
+          <w:rFonts w:asciiTheme="minorHAnsi" w:hAnsiTheme="minorHAnsi" w:cstheme="minorHAnsi"/>
+          <w:sz w:val="22"/>
+          <w:szCs w:val="22"/>
+        </w:rPr>
+        <w:t xml:space="preserve"> </w:t>
+      </w:r>
+      <w:proofErr w:type="spellStart"/>
+      <w:r>
+        <w:rPr>
+          <w:rStyle w:val="Textoennegrita"/>
+          <w:rFonts w:asciiTheme="minorHAnsi" w:hAnsiTheme="minorHAnsi" w:cstheme="minorHAnsi"/>
+          <w:sz w:val="22"/>
+          <w:szCs w:val="22"/>
+        </w:rPr>
+        <w:t>checkout</w:t>
+      </w:r>
+      <w:proofErr w:type="spellEnd"/>
+      <w:r>
+        <w:rPr>
+          <w:rStyle w:val="Textoennegrita"/>
+          <w:rFonts w:asciiTheme="minorHAnsi" w:hAnsiTheme="minorHAnsi" w:cstheme="minorHAnsi"/>
+          <w:sz w:val="22"/>
+          <w:szCs w:val="22"/>
+        </w:rPr>
+        <w:t xml:space="preserve"> -nombre de la rama-</w:t>
+      </w:r>
+      <w:r>
+        <w:rPr>
+          <w:rFonts w:asciiTheme="minorHAnsi" w:hAnsiTheme="minorHAnsi" w:cstheme="minorHAnsi"/>
+          <w:sz w:val="22"/>
+          <w:szCs w:val="22"/>
+        </w:rPr>
+        <w:t>: Con este comando puedes saltar de una rama a otra.</w:t>
+      </w:r>
+    </w:p>
+    <w:p>
+      <w:pPr>
+        <w:pStyle w:val="NormalWeb"/>
+        <w:numPr>
+          <w:ilvl w:val="0"/>
+          <w:numId w:val="22"/>
+        </w:numPr>
+        <w:rPr>
+          <w:rFonts w:asciiTheme="minorHAnsi" w:hAnsiTheme="minorHAnsi" w:cstheme="minorHAnsi"/>
+          <w:sz w:val="22"/>
+          <w:szCs w:val="22"/>
+        </w:rPr>
+      </w:pPr>
+      <w:proofErr w:type="spellStart"/>
+      <w:r>
+        <w:rPr>
+          <w:rStyle w:val="Textoennegrita"/>
+          <w:rFonts w:asciiTheme="minorHAnsi" w:hAnsiTheme="minorHAnsi" w:cstheme="minorHAnsi"/>
+          <w:sz w:val="22"/>
+          <w:szCs w:val="22"/>
+        </w:rPr>
+        <w:t>git</w:t>
+      </w:r>
+      <w:proofErr w:type="spellEnd"/>
+      <w:r>
+        <w:rPr>
+          <w:rStyle w:val="Textoennegrita"/>
+          <w:rFonts w:asciiTheme="minorHAnsi" w:hAnsiTheme="minorHAnsi" w:cstheme="minorHAnsi"/>
+          <w:sz w:val="22"/>
+          <w:szCs w:val="22"/>
+        </w:rPr>
+        <w:t xml:space="preserve"> </w:t>
+      </w:r>
+      <w:proofErr w:type="spellStart"/>
+      <w:r>
+        <w:rPr>
+          <w:rStyle w:val="Textoennegrita"/>
+          <w:rFonts w:asciiTheme="minorHAnsi" w:hAnsiTheme="minorHAnsi" w:cstheme="minorHAnsi"/>
+          <w:sz w:val="22"/>
+          <w:szCs w:val="22"/>
+        </w:rPr>
+        <w:t>checkout</w:t>
+      </w:r>
+      <w:proofErr w:type="spellEnd"/>
+      <w:r>
+        <w:rPr>
+          <w:rStyle w:val="Textoennegrita"/>
+          <w:rFonts w:asciiTheme="minorHAnsi" w:hAnsiTheme="minorHAnsi" w:cstheme="minorHAnsi"/>
+          <w:sz w:val="22"/>
+          <w:szCs w:val="22"/>
+        </w:rPr>
+        <w:t xml:space="preserve"> -b rama</w:t>
+      </w:r>
+      <w:r>
+        <w:rPr>
+          <w:rFonts w:asciiTheme="minorHAnsi" w:hAnsiTheme="minorHAnsi" w:cstheme="minorHAnsi"/>
+          <w:sz w:val="22"/>
+          <w:szCs w:val="22"/>
+        </w:rPr>
+        <w:t xml:space="preserve">: Genera una rama y nos mueve a ella automáticamente, Es decir, es la combinación de </w:t>
+      </w:r>
+      <w:proofErr w:type="spellStart"/>
+      <w:r>
+        <w:rPr>
+          <w:rFonts w:asciiTheme="minorHAnsi" w:hAnsiTheme="minorHAnsi" w:cstheme="minorHAnsi"/>
+          <w:sz w:val="22"/>
+          <w:szCs w:val="22"/>
+        </w:rPr>
+        <w:t>git</w:t>
+      </w:r>
+      <w:proofErr w:type="spellEnd"/>
+      <w:r>
+        <w:rPr>
+          <w:rFonts w:asciiTheme="minorHAnsi" w:hAnsiTheme="minorHAnsi" w:cstheme="minorHAnsi"/>
+          <w:sz w:val="22"/>
+          <w:szCs w:val="22"/>
+        </w:rPr>
+        <w:t xml:space="preserve"> </w:t>
+      </w:r>
+      <w:proofErr w:type="spellStart"/>
+      <w:r>
+        <w:rPr>
+          <w:rFonts w:asciiTheme="minorHAnsi" w:hAnsiTheme="minorHAnsi" w:cstheme="minorHAnsi"/>
+          <w:sz w:val="22"/>
+          <w:szCs w:val="22"/>
+        </w:rPr>
+        <w:t>brach</w:t>
+      </w:r>
+      <w:proofErr w:type="spellEnd"/>
+      <w:r>
+        <w:rPr>
+          <w:rFonts w:asciiTheme="minorHAnsi" w:hAnsiTheme="minorHAnsi" w:cstheme="minorHAnsi"/>
+          <w:sz w:val="22"/>
+          <w:szCs w:val="22"/>
+        </w:rPr>
+        <w:t xml:space="preserve"> y </w:t>
+      </w:r>
+      <w:proofErr w:type="spellStart"/>
+      <w:r>
+        <w:rPr>
+          <w:rFonts w:asciiTheme="minorHAnsi" w:hAnsiTheme="minorHAnsi" w:cstheme="minorHAnsi"/>
+          <w:sz w:val="22"/>
+          <w:szCs w:val="22"/>
+        </w:rPr>
+        <w:t>git</w:t>
+      </w:r>
+      <w:proofErr w:type="spellEnd"/>
+      <w:r>
+        <w:rPr>
+          <w:rFonts w:asciiTheme="minorHAnsi" w:hAnsiTheme="minorHAnsi" w:cstheme="minorHAnsi"/>
+          <w:sz w:val="22"/>
+          <w:szCs w:val="22"/>
+        </w:rPr>
+        <w:t xml:space="preserve"> </w:t>
+      </w:r>
+      <w:proofErr w:type="spellStart"/>
+      <w:r>
+        <w:rPr>
+          <w:rFonts w:asciiTheme="minorHAnsi" w:hAnsiTheme="minorHAnsi" w:cstheme="minorHAnsi"/>
+          <w:sz w:val="22"/>
+          <w:szCs w:val="22"/>
+        </w:rPr>
+        <w:t>checkout</w:t>
+      </w:r>
+      <w:proofErr w:type="spellEnd"/>
+      <w:r>
+        <w:rPr>
+          <w:rFonts w:asciiTheme="minorHAnsi" w:hAnsiTheme="minorHAnsi" w:cstheme="minorHAnsi"/>
+          <w:sz w:val="22"/>
+          <w:szCs w:val="22"/>
+        </w:rPr>
+        <w:t xml:space="preserve"> al mismo tiempo.</w:t>
+      </w:r>
+    </w:p>
+    <w:p>
+      <w:pPr>
+        <w:pStyle w:val="NormalWeb"/>
+        <w:numPr>
+          <w:ilvl w:val="0"/>
+          <w:numId w:val="22"/>
+        </w:numPr>
+        <w:rPr>
+          <w:rFonts w:asciiTheme="minorHAnsi" w:hAnsiTheme="minorHAnsi" w:cstheme="minorHAnsi"/>
+          <w:sz w:val="22"/>
+          <w:szCs w:val="22"/>
+        </w:rPr>
+      </w:pPr>
+      <w:proofErr w:type="spellStart"/>
+      <w:r>
+        <w:rPr>
+          <w:rStyle w:val="Textoennegrita"/>
+          <w:rFonts w:asciiTheme="minorHAnsi" w:hAnsiTheme="minorHAnsi" w:cstheme="minorHAnsi"/>
+          <w:sz w:val="22"/>
+          <w:szCs w:val="22"/>
+        </w:rPr>
+        <w:t>git</w:t>
+      </w:r>
+      <w:proofErr w:type="spellEnd"/>
+      <w:r>
+        <w:rPr>
+          <w:rStyle w:val="Textoennegrita"/>
+          <w:rFonts w:asciiTheme="minorHAnsi" w:hAnsiTheme="minorHAnsi" w:cstheme="minorHAnsi"/>
+          <w:sz w:val="22"/>
+          <w:szCs w:val="22"/>
+        </w:rPr>
+        <w:t xml:space="preserve"> </w:t>
+      </w:r>
+      <w:proofErr w:type="spellStart"/>
+      <w:r>
+        <w:rPr>
+          <w:rStyle w:val="Textoennegrita"/>
+          <w:rFonts w:asciiTheme="minorHAnsi" w:hAnsiTheme="minorHAnsi" w:cstheme="minorHAnsi"/>
+          <w:sz w:val="22"/>
+          <w:szCs w:val="22"/>
+        </w:rPr>
+        <w:t>reset</w:t>
+      </w:r>
+      <w:proofErr w:type="spellEnd"/>
+      <w:r>
+        <w:rPr>
+          <w:rStyle w:val="Textoennegrita"/>
+          <w:rFonts w:asciiTheme="minorHAnsi" w:hAnsiTheme="minorHAnsi" w:cstheme="minorHAnsi"/>
+          <w:sz w:val="22"/>
+          <w:szCs w:val="22"/>
+        </w:rPr>
+        <w:t xml:space="preserve"> id-</w:t>
+      </w:r>
+      <w:proofErr w:type="spellStart"/>
+      <w:r>
+        <w:rPr>
+          <w:rStyle w:val="Textoennegrita"/>
+          <w:rFonts w:asciiTheme="minorHAnsi" w:hAnsiTheme="minorHAnsi" w:cstheme="minorHAnsi"/>
+          <w:sz w:val="22"/>
+          <w:szCs w:val="22"/>
+        </w:rPr>
+        <w:t>commit</w:t>
+      </w:r>
+      <w:proofErr w:type="spellEnd"/>
+      <w:r>
+        <w:rPr>
+          <w:rFonts w:asciiTheme="minorHAnsi" w:hAnsiTheme="minorHAnsi" w:cstheme="minorHAnsi"/>
+          <w:sz w:val="22"/>
+          <w:szCs w:val="22"/>
+        </w:rPr>
+        <w:t xml:space="preserve">: Nos lleva a cualquier </w:t>
+      </w:r>
+      <w:proofErr w:type="spellStart"/>
+      <w:r>
+        <w:rPr>
+          <w:rFonts w:asciiTheme="minorHAnsi" w:hAnsiTheme="minorHAnsi" w:cstheme="minorHAnsi"/>
+          <w:sz w:val="22"/>
+          <w:szCs w:val="22"/>
+        </w:rPr>
+        <w:t>commit</w:t>
+      </w:r>
+      <w:proofErr w:type="spellEnd"/>
+      <w:r>
+        <w:rPr>
+          <w:rFonts w:asciiTheme="minorHAnsi" w:hAnsiTheme="minorHAnsi" w:cstheme="minorHAnsi"/>
+          <w:sz w:val="22"/>
+          <w:szCs w:val="22"/>
+        </w:rPr>
+        <w:t xml:space="preserve"> no importa la rama, ya que identificamos el id del tag., eliminando el historial de los </w:t>
+      </w:r>
+      <w:proofErr w:type="spellStart"/>
+      <w:r>
+        <w:rPr>
+          <w:rFonts w:asciiTheme="minorHAnsi" w:hAnsiTheme="minorHAnsi" w:cstheme="minorHAnsi"/>
+          <w:sz w:val="22"/>
+          <w:szCs w:val="22"/>
+        </w:rPr>
+        <w:t>commit</w:t>
+      </w:r>
+      <w:proofErr w:type="spellEnd"/>
+      <w:r>
+        <w:rPr>
+          <w:rFonts w:asciiTheme="minorHAnsi" w:hAnsiTheme="minorHAnsi" w:cstheme="minorHAnsi"/>
+          <w:sz w:val="22"/>
+          <w:szCs w:val="22"/>
+        </w:rPr>
+        <w:t xml:space="preserve"> posteriores al tag seleccionado.</w:t>
+      </w:r>
+    </w:p>
+    <w:p>
+      <w:pPr>
+        <w:pStyle w:val="NormalWeb"/>
+        <w:numPr>
+          <w:ilvl w:val="0"/>
+          <w:numId w:val="22"/>
+        </w:numPr>
+        <w:rPr>
+          <w:rFonts w:asciiTheme="minorHAnsi" w:hAnsiTheme="minorHAnsi" w:cstheme="minorHAnsi"/>
+          <w:sz w:val="22"/>
+          <w:szCs w:val="22"/>
+        </w:rPr>
+      </w:pPr>
+      <w:proofErr w:type="spellStart"/>
+      <w:r>
+        <w:rPr>
+          <w:rStyle w:val="Textoennegrita"/>
+          <w:rFonts w:asciiTheme="minorHAnsi" w:hAnsiTheme="minorHAnsi" w:cstheme="minorHAnsi"/>
+          <w:sz w:val="22"/>
+          <w:szCs w:val="22"/>
+        </w:rPr>
+        <w:t>git</w:t>
+      </w:r>
+      <w:proofErr w:type="spellEnd"/>
+      <w:r>
+        <w:rPr>
+          <w:rStyle w:val="Textoennegrita"/>
+          <w:rFonts w:asciiTheme="minorHAnsi" w:hAnsiTheme="minorHAnsi" w:cstheme="minorHAnsi"/>
+          <w:sz w:val="22"/>
+          <w:szCs w:val="22"/>
+        </w:rPr>
+        <w:t xml:space="preserve"> </w:t>
+      </w:r>
+      <w:proofErr w:type="spellStart"/>
+      <w:r>
+        <w:rPr>
+          <w:rStyle w:val="Textoennegrita"/>
+          <w:rFonts w:asciiTheme="minorHAnsi" w:hAnsiTheme="minorHAnsi" w:cstheme="minorHAnsi"/>
+          <w:sz w:val="22"/>
+          <w:szCs w:val="22"/>
+        </w:rPr>
+        <w:t>checkout</w:t>
+      </w:r>
+      <w:proofErr w:type="spellEnd"/>
+      <w:r>
+        <w:rPr>
+          <w:rStyle w:val="Textoennegrita"/>
+          <w:rFonts w:asciiTheme="minorHAnsi" w:hAnsiTheme="minorHAnsi" w:cstheme="minorHAnsi"/>
+          <w:sz w:val="22"/>
+          <w:szCs w:val="22"/>
+        </w:rPr>
+        <w:t xml:space="preserve"> rama-o-id-</w:t>
+      </w:r>
+      <w:proofErr w:type="spellStart"/>
+      <w:r>
+        <w:rPr>
+          <w:rStyle w:val="Textoennegrita"/>
+          <w:rFonts w:asciiTheme="minorHAnsi" w:hAnsiTheme="minorHAnsi" w:cstheme="minorHAnsi"/>
+          <w:sz w:val="22"/>
+          <w:szCs w:val="22"/>
+        </w:rPr>
+        <w:t>commit</w:t>
+      </w:r>
+      <w:proofErr w:type="spellEnd"/>
+      <w:r>
+        <w:rPr>
+          <w:rFonts w:asciiTheme="minorHAnsi" w:hAnsiTheme="minorHAnsi" w:cstheme="minorHAnsi"/>
+          <w:sz w:val="22"/>
+          <w:szCs w:val="22"/>
+        </w:rPr>
+        <w:t xml:space="preserve">: Nos lleva a cualquier </w:t>
+      </w:r>
+      <w:proofErr w:type="spellStart"/>
+      <w:r>
+        <w:rPr>
+          <w:rFonts w:asciiTheme="minorHAnsi" w:hAnsiTheme="minorHAnsi" w:cstheme="minorHAnsi"/>
+          <w:sz w:val="22"/>
+          <w:szCs w:val="22"/>
+        </w:rPr>
+        <w:t>commit</w:t>
+      </w:r>
+      <w:proofErr w:type="spellEnd"/>
+      <w:r>
+        <w:rPr>
+          <w:rFonts w:asciiTheme="minorHAnsi" w:hAnsiTheme="minorHAnsi" w:cstheme="minorHAnsi"/>
+          <w:sz w:val="22"/>
+          <w:szCs w:val="22"/>
+        </w:rPr>
+        <w:t xml:space="preserve"> sin borrar los </w:t>
+      </w:r>
+      <w:proofErr w:type="spellStart"/>
+      <w:r>
+        <w:rPr>
+          <w:rFonts w:asciiTheme="minorHAnsi" w:hAnsiTheme="minorHAnsi" w:cstheme="minorHAnsi"/>
+          <w:sz w:val="22"/>
+          <w:szCs w:val="22"/>
+        </w:rPr>
+        <w:t>commit</w:t>
+      </w:r>
+      <w:proofErr w:type="spellEnd"/>
+      <w:r>
+        <w:rPr>
+          <w:rFonts w:asciiTheme="minorHAnsi" w:hAnsiTheme="minorHAnsi" w:cstheme="minorHAnsi"/>
+          <w:sz w:val="22"/>
+          <w:szCs w:val="22"/>
+        </w:rPr>
+        <w:t xml:space="preserve"> posteriores al tag seleccionado.</w:t>
+      </w:r>
+    </w:p>
+    <w:p>
+      <w:pPr>
+        <w:rPr>
+          <w:rFonts w:cstheme="minorHAnsi"/>
+        </w:rPr>
+      </w:pPr>
+    </w:p>
+    <w:p>
+      <w:pPr>
         <w:rPr>
           <w:rFonts w:cstheme="minorHAnsi"/>
         </w:rPr>
@@ -12198,9 +16031,9 @@
     </w:lvl>
   </w:abstractNum>
   <w:abstractNum w:abstractNumId="2" w15:restartNumberingAfterBreak="0">
-    <w:nsid w:val="19255F24"/>
+    <w:nsid w:val="12A33315"/>
     <w:multiLevelType w:val="multilevel"/>
-    <w:tmpl w:val="5B34548C"/>
+    <w:tmpl w:val="D5C2F1E0"/>
     <w:lvl w:ilvl="0">
       <w:start w:val="1"/>
       <w:numFmt w:val="bullet"/>
@@ -12339,9 +16172,9 @@
     </w:lvl>
   </w:abstractNum>
   <w:abstractNum w:abstractNumId="3" w15:restartNumberingAfterBreak="0">
-    <w:nsid w:val="24CE3E01"/>
+    <w:nsid w:val="19255F24"/>
     <w:multiLevelType w:val="multilevel"/>
-    <w:tmpl w:val="EB3E3D7E"/>
+    <w:tmpl w:val="5B34548C"/>
     <w:lvl w:ilvl="0">
       <w:start w:val="1"/>
       <w:numFmt w:val="bullet"/>
@@ -12480,9 +16313,9 @@
     </w:lvl>
   </w:abstractNum>
   <w:abstractNum w:abstractNumId="4" w15:restartNumberingAfterBreak="0">
-    <w:nsid w:val="2B423A81"/>
+    <w:nsid w:val="1E0C7014"/>
     <w:multiLevelType w:val="multilevel"/>
-    <w:tmpl w:val="2806F444"/>
+    <w:tmpl w:val="198A3F66"/>
     <w:lvl w:ilvl="0">
       <w:start w:val="1"/>
       <w:numFmt w:val="bullet"/>
@@ -12621,9 +16454,9 @@
     </w:lvl>
   </w:abstractNum>
   <w:abstractNum w:abstractNumId="5" w15:restartNumberingAfterBreak="0">
-    <w:nsid w:val="30B83648"/>
+    <w:nsid w:val="24CE3E01"/>
     <w:multiLevelType w:val="multilevel"/>
-    <w:tmpl w:val="71B46238"/>
+    <w:tmpl w:val="EB3E3D7E"/>
     <w:lvl w:ilvl="0">
       <w:start w:val="1"/>
       <w:numFmt w:val="bullet"/>
@@ -12762,9 +16595,9 @@
     </w:lvl>
   </w:abstractNum>
   <w:abstractNum w:abstractNumId="6" w15:restartNumberingAfterBreak="0">
-    <w:nsid w:val="34347E03"/>
+    <w:nsid w:val="2604313E"/>
     <w:multiLevelType w:val="multilevel"/>
-    <w:tmpl w:val="3C225578"/>
+    <w:tmpl w:val="87F0888C"/>
     <w:lvl w:ilvl="0">
       <w:start w:val="1"/>
       <w:numFmt w:val="bullet"/>
@@ -12903,9 +16736,9 @@
     </w:lvl>
   </w:abstractNum>
   <w:abstractNum w:abstractNumId="7" w15:restartNumberingAfterBreak="0">
-    <w:nsid w:val="37DE6E23"/>
+    <w:nsid w:val="2B423A81"/>
     <w:multiLevelType w:val="multilevel"/>
-    <w:tmpl w:val="0B4E1634"/>
+    <w:tmpl w:val="2806F444"/>
     <w:lvl w:ilvl="0">
       <w:start w:val="1"/>
       <w:numFmt w:val="bullet"/>
@@ -13044,9 +16877,9 @@
     </w:lvl>
   </w:abstractNum>
   <w:abstractNum w:abstractNumId="8" w15:restartNumberingAfterBreak="0">
-    <w:nsid w:val="460C0017"/>
+    <w:nsid w:val="30B83648"/>
     <w:multiLevelType w:val="multilevel"/>
-    <w:tmpl w:val="48E4E702"/>
+    <w:tmpl w:val="71B46238"/>
     <w:lvl w:ilvl="0">
       <w:start w:val="1"/>
       <w:numFmt w:val="bullet"/>
@@ -13185,9 +17018,9 @@
     </w:lvl>
   </w:abstractNum>
   <w:abstractNum w:abstractNumId="9" w15:restartNumberingAfterBreak="0">
-    <w:nsid w:val="4B873582"/>
+    <w:nsid w:val="34347E03"/>
     <w:multiLevelType w:val="multilevel"/>
-    <w:tmpl w:val="0ACED20C"/>
+    <w:tmpl w:val="3C225578"/>
     <w:lvl w:ilvl="0">
       <w:start w:val="1"/>
       <w:numFmt w:val="bullet"/>
@@ -13326,9 +17159,9 @@
     </w:lvl>
   </w:abstractNum>
   <w:abstractNum w:abstractNumId="10" w15:restartNumberingAfterBreak="0">
-    <w:nsid w:val="4FF94EA8"/>
+    <w:nsid w:val="360E64C1"/>
     <w:multiLevelType w:val="multilevel"/>
-    <w:tmpl w:val="860886D8"/>
+    <w:tmpl w:val="1450BC94"/>
     <w:lvl w:ilvl="0">
       <w:start w:val="1"/>
       <w:numFmt w:val="bullet"/>
@@ -13467,9 +17300,9 @@
     </w:lvl>
   </w:abstractNum>
   <w:abstractNum w:abstractNumId="11" w15:restartNumberingAfterBreak="0">
-    <w:nsid w:val="5C2A0754"/>
+    <w:nsid w:val="37DE6E23"/>
     <w:multiLevelType w:val="multilevel"/>
-    <w:tmpl w:val="8E0E5504"/>
+    <w:tmpl w:val="0B4E1634"/>
     <w:lvl w:ilvl="0">
       <w:start w:val="1"/>
       <w:numFmt w:val="bullet"/>
@@ -13608,9 +17441,9 @@
     </w:lvl>
   </w:abstractNum>
   <w:abstractNum w:abstractNumId="12" w15:restartNumberingAfterBreak="0">
-    <w:nsid w:val="5D4A244C"/>
+    <w:nsid w:val="460C0017"/>
     <w:multiLevelType w:val="multilevel"/>
-    <w:tmpl w:val="4D1456F4"/>
+    <w:tmpl w:val="48E4E702"/>
     <w:lvl w:ilvl="0">
       <w:start w:val="1"/>
       <w:numFmt w:val="bullet"/>
@@ -13749,9 +17582,9 @@
     </w:lvl>
   </w:abstractNum>
   <w:abstractNum w:abstractNumId="13" w15:restartNumberingAfterBreak="0">
-    <w:nsid w:val="60F30F49"/>
+    <w:nsid w:val="49A63466"/>
     <w:multiLevelType w:val="multilevel"/>
-    <w:tmpl w:val="12189A16"/>
+    <w:tmpl w:val="BA689F52"/>
     <w:lvl w:ilvl="0">
       <w:start w:val="1"/>
       <w:numFmt w:val="bullet"/>
@@ -13890,9 +17723,9 @@
     </w:lvl>
   </w:abstractNum>
   <w:abstractNum w:abstractNumId="14" w15:restartNumberingAfterBreak="0">
-    <w:nsid w:val="6DC567D5"/>
+    <w:nsid w:val="4B873582"/>
     <w:multiLevelType w:val="multilevel"/>
-    <w:tmpl w:val="3BE62EA0"/>
+    <w:tmpl w:val="0ACED20C"/>
     <w:lvl w:ilvl="0">
       <w:start w:val="1"/>
       <w:numFmt w:val="bullet"/>
@@ -14031,9 +17864,9 @@
     </w:lvl>
   </w:abstractNum>
   <w:abstractNum w:abstractNumId="15" w15:restartNumberingAfterBreak="0">
-    <w:nsid w:val="799F1BD0"/>
+    <w:nsid w:val="4FF94EA8"/>
     <w:multiLevelType w:val="multilevel"/>
-    <w:tmpl w:val="7A5C7FE8"/>
+    <w:tmpl w:val="860886D8"/>
     <w:lvl w:ilvl="0">
       <w:start w:val="1"/>
       <w:numFmt w:val="bullet"/>
@@ -14171,53 +18004,917 @@
       </w:rPr>
     </w:lvl>
   </w:abstractNum>
+  <w:abstractNum w:abstractNumId="16" w15:restartNumberingAfterBreak="0">
+    <w:nsid w:val="59D16D54"/>
+    <w:multiLevelType w:val="multilevel"/>
+    <w:tmpl w:val="05F4BC7A"/>
+    <w:lvl w:ilvl="0">
+      <w:start w:val="1"/>
+      <w:numFmt w:val="bullet"/>
+      <w:lvlText w:val=""/>
+      <w:lvlJc w:val="left"/>
+      <w:pPr>
+        <w:tabs>
+          <w:tab w:val="num" w:pos="720"/>
+        </w:tabs>
+        <w:ind w:left="720" w:hanging="360"/>
+      </w:pPr>
+      <w:rPr>
+        <w:rFonts w:ascii="Symbol" w:hAnsi="Symbol" w:hint="default"/>
+        <w:sz w:val="20"/>
+      </w:rPr>
+    </w:lvl>
+    <w:lvl w:ilvl="1" w:tentative="1">
+      <w:numFmt w:val="bullet"/>
+      <w:lvlText w:val="o"/>
+      <w:lvlJc w:val="left"/>
+      <w:pPr>
+        <w:tabs>
+          <w:tab w:val="num" w:pos="1440"/>
+        </w:tabs>
+        <w:ind w:left="1440" w:hanging="360"/>
+      </w:pPr>
+      <w:rPr>
+        <w:rFonts w:ascii="Courier New" w:hAnsi="Courier New" w:hint="default"/>
+        <w:sz w:val="20"/>
+      </w:rPr>
+    </w:lvl>
+    <w:lvl w:ilvl="2" w:tentative="1">
+      <w:numFmt w:val="bullet"/>
+      <w:lvlText w:val=""/>
+      <w:lvlJc w:val="left"/>
+      <w:pPr>
+        <w:tabs>
+          <w:tab w:val="num" w:pos="2160"/>
+        </w:tabs>
+        <w:ind w:left="2160" w:hanging="360"/>
+      </w:pPr>
+      <w:rPr>
+        <w:rFonts w:ascii="Wingdings" w:hAnsi="Wingdings" w:hint="default"/>
+        <w:sz w:val="20"/>
+      </w:rPr>
+    </w:lvl>
+    <w:lvl w:ilvl="3" w:tentative="1">
+      <w:numFmt w:val="bullet"/>
+      <w:lvlText w:val=""/>
+      <w:lvlJc w:val="left"/>
+      <w:pPr>
+        <w:tabs>
+          <w:tab w:val="num" w:pos="2880"/>
+        </w:tabs>
+        <w:ind w:left="2880" w:hanging="360"/>
+      </w:pPr>
+      <w:rPr>
+        <w:rFonts w:ascii="Wingdings" w:hAnsi="Wingdings" w:hint="default"/>
+        <w:sz w:val="20"/>
+      </w:rPr>
+    </w:lvl>
+    <w:lvl w:ilvl="4" w:tentative="1">
+      <w:numFmt w:val="bullet"/>
+      <w:lvlText w:val=""/>
+      <w:lvlJc w:val="left"/>
+      <w:pPr>
+        <w:tabs>
+          <w:tab w:val="num" w:pos="3600"/>
+        </w:tabs>
+        <w:ind w:left="3600" w:hanging="360"/>
+      </w:pPr>
+      <w:rPr>
+        <w:rFonts w:ascii="Wingdings" w:hAnsi="Wingdings" w:hint="default"/>
+        <w:sz w:val="20"/>
+      </w:rPr>
+    </w:lvl>
+    <w:lvl w:ilvl="5" w:tentative="1">
+      <w:numFmt w:val="bullet"/>
+      <w:lvlText w:val=""/>
+      <w:lvlJc w:val="left"/>
+      <w:pPr>
+        <w:tabs>
+          <w:tab w:val="num" w:pos="4320"/>
+        </w:tabs>
+        <w:ind w:left="4320" w:hanging="360"/>
+      </w:pPr>
+      <w:rPr>
+        <w:rFonts w:ascii="Wingdings" w:hAnsi="Wingdings" w:hint="default"/>
+        <w:sz w:val="20"/>
+      </w:rPr>
+    </w:lvl>
+    <w:lvl w:ilvl="6" w:tentative="1">
+      <w:numFmt w:val="bullet"/>
+      <w:lvlText w:val=""/>
+      <w:lvlJc w:val="left"/>
+      <w:pPr>
+        <w:tabs>
+          <w:tab w:val="num" w:pos="5040"/>
+        </w:tabs>
+        <w:ind w:left="5040" w:hanging="360"/>
+      </w:pPr>
+      <w:rPr>
+        <w:rFonts w:ascii="Wingdings" w:hAnsi="Wingdings" w:hint="default"/>
+        <w:sz w:val="20"/>
+      </w:rPr>
+    </w:lvl>
+    <w:lvl w:ilvl="7" w:tentative="1">
+      <w:numFmt w:val="bullet"/>
+      <w:lvlText w:val=""/>
+      <w:lvlJc w:val="left"/>
+      <w:pPr>
+        <w:tabs>
+          <w:tab w:val="num" w:pos="5760"/>
+        </w:tabs>
+        <w:ind w:left="5760" w:hanging="360"/>
+      </w:pPr>
+      <w:rPr>
+        <w:rFonts w:ascii="Wingdings" w:hAnsi="Wingdings" w:hint="default"/>
+        <w:sz w:val="20"/>
+      </w:rPr>
+    </w:lvl>
+    <w:lvl w:ilvl="8" w:tentative="1">
+      <w:numFmt w:val="bullet"/>
+      <w:lvlText w:val=""/>
+      <w:lvlJc w:val="left"/>
+      <w:pPr>
+        <w:tabs>
+          <w:tab w:val="num" w:pos="6480"/>
+        </w:tabs>
+        <w:ind w:left="6480" w:hanging="360"/>
+      </w:pPr>
+      <w:rPr>
+        <w:rFonts w:ascii="Wingdings" w:hAnsi="Wingdings" w:hint="default"/>
+        <w:sz w:val="20"/>
+      </w:rPr>
+    </w:lvl>
+  </w:abstractNum>
+  <w:abstractNum w:abstractNumId="17" w15:restartNumberingAfterBreak="0">
+    <w:nsid w:val="5C2A0754"/>
+    <w:multiLevelType w:val="multilevel"/>
+    <w:tmpl w:val="8E0E5504"/>
+    <w:lvl w:ilvl="0">
+      <w:start w:val="1"/>
+      <w:numFmt w:val="bullet"/>
+      <w:lvlText w:val=""/>
+      <w:lvlJc w:val="left"/>
+      <w:pPr>
+        <w:tabs>
+          <w:tab w:val="num" w:pos="720"/>
+        </w:tabs>
+        <w:ind w:left="720" w:hanging="360"/>
+      </w:pPr>
+      <w:rPr>
+        <w:rFonts w:ascii="Symbol" w:hAnsi="Symbol" w:hint="default"/>
+        <w:sz w:val="20"/>
+      </w:rPr>
+    </w:lvl>
+    <w:lvl w:ilvl="1" w:tentative="1">
+      <w:numFmt w:val="bullet"/>
+      <w:lvlText w:val="o"/>
+      <w:lvlJc w:val="left"/>
+      <w:pPr>
+        <w:tabs>
+          <w:tab w:val="num" w:pos="1440"/>
+        </w:tabs>
+        <w:ind w:left="1440" w:hanging="360"/>
+      </w:pPr>
+      <w:rPr>
+        <w:rFonts w:ascii="Courier New" w:hAnsi="Courier New" w:hint="default"/>
+        <w:sz w:val="20"/>
+      </w:rPr>
+    </w:lvl>
+    <w:lvl w:ilvl="2" w:tentative="1">
+      <w:numFmt w:val="bullet"/>
+      <w:lvlText w:val=""/>
+      <w:lvlJc w:val="left"/>
+      <w:pPr>
+        <w:tabs>
+          <w:tab w:val="num" w:pos="2160"/>
+        </w:tabs>
+        <w:ind w:left="2160" w:hanging="360"/>
+      </w:pPr>
+      <w:rPr>
+        <w:rFonts w:ascii="Wingdings" w:hAnsi="Wingdings" w:hint="default"/>
+        <w:sz w:val="20"/>
+      </w:rPr>
+    </w:lvl>
+    <w:lvl w:ilvl="3" w:tentative="1">
+      <w:numFmt w:val="bullet"/>
+      <w:lvlText w:val=""/>
+      <w:lvlJc w:val="left"/>
+      <w:pPr>
+        <w:tabs>
+          <w:tab w:val="num" w:pos="2880"/>
+        </w:tabs>
+        <w:ind w:left="2880" w:hanging="360"/>
+      </w:pPr>
+      <w:rPr>
+        <w:rFonts w:ascii="Wingdings" w:hAnsi="Wingdings" w:hint="default"/>
+        <w:sz w:val="20"/>
+      </w:rPr>
+    </w:lvl>
+    <w:lvl w:ilvl="4" w:tentative="1">
+      <w:numFmt w:val="bullet"/>
+      <w:lvlText w:val=""/>
+      <w:lvlJc w:val="left"/>
+      <w:pPr>
+        <w:tabs>
+          <w:tab w:val="num" w:pos="3600"/>
+        </w:tabs>
+        <w:ind w:left="3600" w:hanging="360"/>
+      </w:pPr>
+      <w:rPr>
+        <w:rFonts w:ascii="Wingdings" w:hAnsi="Wingdings" w:hint="default"/>
+        <w:sz w:val="20"/>
+      </w:rPr>
+    </w:lvl>
+    <w:lvl w:ilvl="5" w:tentative="1">
+      <w:numFmt w:val="bullet"/>
+      <w:lvlText w:val=""/>
+      <w:lvlJc w:val="left"/>
+      <w:pPr>
+        <w:tabs>
+          <w:tab w:val="num" w:pos="4320"/>
+        </w:tabs>
+        <w:ind w:left="4320" w:hanging="360"/>
+      </w:pPr>
+      <w:rPr>
+        <w:rFonts w:ascii="Wingdings" w:hAnsi="Wingdings" w:hint="default"/>
+        <w:sz w:val="20"/>
+      </w:rPr>
+    </w:lvl>
+    <w:lvl w:ilvl="6" w:tentative="1">
+      <w:numFmt w:val="bullet"/>
+      <w:lvlText w:val=""/>
+      <w:lvlJc w:val="left"/>
+      <w:pPr>
+        <w:tabs>
+          <w:tab w:val="num" w:pos="5040"/>
+        </w:tabs>
+        <w:ind w:left="5040" w:hanging="360"/>
+      </w:pPr>
+      <w:rPr>
+        <w:rFonts w:ascii="Wingdings" w:hAnsi="Wingdings" w:hint="default"/>
+        <w:sz w:val="20"/>
+      </w:rPr>
+    </w:lvl>
+    <w:lvl w:ilvl="7" w:tentative="1">
+      <w:numFmt w:val="bullet"/>
+      <w:lvlText w:val=""/>
+      <w:lvlJc w:val="left"/>
+      <w:pPr>
+        <w:tabs>
+          <w:tab w:val="num" w:pos="5760"/>
+        </w:tabs>
+        <w:ind w:left="5760" w:hanging="360"/>
+      </w:pPr>
+      <w:rPr>
+        <w:rFonts w:ascii="Wingdings" w:hAnsi="Wingdings" w:hint="default"/>
+        <w:sz w:val="20"/>
+      </w:rPr>
+    </w:lvl>
+    <w:lvl w:ilvl="8" w:tentative="1">
+      <w:numFmt w:val="bullet"/>
+      <w:lvlText w:val=""/>
+      <w:lvlJc w:val="left"/>
+      <w:pPr>
+        <w:tabs>
+          <w:tab w:val="num" w:pos="6480"/>
+        </w:tabs>
+        <w:ind w:left="6480" w:hanging="360"/>
+      </w:pPr>
+      <w:rPr>
+        <w:rFonts w:ascii="Wingdings" w:hAnsi="Wingdings" w:hint="default"/>
+        <w:sz w:val="20"/>
+      </w:rPr>
+    </w:lvl>
+  </w:abstractNum>
+  <w:abstractNum w:abstractNumId="18" w15:restartNumberingAfterBreak="0">
+    <w:nsid w:val="5D4A244C"/>
+    <w:multiLevelType w:val="multilevel"/>
+    <w:tmpl w:val="4D1456F4"/>
+    <w:lvl w:ilvl="0">
+      <w:start w:val="1"/>
+      <w:numFmt w:val="bullet"/>
+      <w:lvlText w:val=""/>
+      <w:lvlJc w:val="left"/>
+      <w:pPr>
+        <w:tabs>
+          <w:tab w:val="num" w:pos="720"/>
+        </w:tabs>
+        <w:ind w:left="720" w:hanging="360"/>
+      </w:pPr>
+      <w:rPr>
+        <w:rFonts w:ascii="Symbol" w:hAnsi="Symbol" w:hint="default"/>
+        <w:sz w:val="20"/>
+      </w:rPr>
+    </w:lvl>
+    <w:lvl w:ilvl="1" w:tentative="1">
+      <w:numFmt w:val="bullet"/>
+      <w:lvlText w:val="o"/>
+      <w:lvlJc w:val="left"/>
+      <w:pPr>
+        <w:tabs>
+          <w:tab w:val="num" w:pos="1440"/>
+        </w:tabs>
+        <w:ind w:left="1440" w:hanging="360"/>
+      </w:pPr>
+      <w:rPr>
+        <w:rFonts w:ascii="Courier New" w:hAnsi="Courier New" w:hint="default"/>
+        <w:sz w:val="20"/>
+      </w:rPr>
+    </w:lvl>
+    <w:lvl w:ilvl="2" w:tentative="1">
+      <w:numFmt w:val="bullet"/>
+      <w:lvlText w:val=""/>
+      <w:lvlJc w:val="left"/>
+      <w:pPr>
+        <w:tabs>
+          <w:tab w:val="num" w:pos="2160"/>
+        </w:tabs>
+        <w:ind w:left="2160" w:hanging="360"/>
+      </w:pPr>
+      <w:rPr>
+        <w:rFonts w:ascii="Wingdings" w:hAnsi="Wingdings" w:hint="default"/>
+        <w:sz w:val="20"/>
+      </w:rPr>
+    </w:lvl>
+    <w:lvl w:ilvl="3" w:tentative="1">
+      <w:numFmt w:val="bullet"/>
+      <w:lvlText w:val=""/>
+      <w:lvlJc w:val="left"/>
+      <w:pPr>
+        <w:tabs>
+          <w:tab w:val="num" w:pos="2880"/>
+        </w:tabs>
+        <w:ind w:left="2880" w:hanging="360"/>
+      </w:pPr>
+      <w:rPr>
+        <w:rFonts w:ascii="Wingdings" w:hAnsi="Wingdings" w:hint="default"/>
+        <w:sz w:val="20"/>
+      </w:rPr>
+    </w:lvl>
+    <w:lvl w:ilvl="4" w:tentative="1">
+      <w:numFmt w:val="bullet"/>
+      <w:lvlText w:val=""/>
+      <w:lvlJc w:val="left"/>
+      <w:pPr>
+        <w:tabs>
+          <w:tab w:val="num" w:pos="3600"/>
+        </w:tabs>
+        <w:ind w:left="3600" w:hanging="360"/>
+      </w:pPr>
+      <w:rPr>
+        <w:rFonts w:ascii="Wingdings" w:hAnsi="Wingdings" w:hint="default"/>
+        <w:sz w:val="20"/>
+      </w:rPr>
+    </w:lvl>
+    <w:lvl w:ilvl="5" w:tentative="1">
+      <w:numFmt w:val="bullet"/>
+      <w:lvlText w:val=""/>
+      <w:lvlJc w:val="left"/>
+      <w:pPr>
+        <w:tabs>
+          <w:tab w:val="num" w:pos="4320"/>
+        </w:tabs>
+        <w:ind w:left="4320" w:hanging="360"/>
+      </w:pPr>
+      <w:rPr>
+        <w:rFonts w:ascii="Wingdings" w:hAnsi="Wingdings" w:hint="default"/>
+        <w:sz w:val="20"/>
+      </w:rPr>
+    </w:lvl>
+    <w:lvl w:ilvl="6" w:tentative="1">
+      <w:numFmt w:val="bullet"/>
+      <w:lvlText w:val=""/>
+      <w:lvlJc w:val="left"/>
+      <w:pPr>
+        <w:tabs>
+          <w:tab w:val="num" w:pos="5040"/>
+        </w:tabs>
+        <w:ind w:left="5040" w:hanging="360"/>
+      </w:pPr>
+      <w:rPr>
+        <w:rFonts w:ascii="Wingdings" w:hAnsi="Wingdings" w:hint="default"/>
+        <w:sz w:val="20"/>
+      </w:rPr>
+    </w:lvl>
+    <w:lvl w:ilvl="7" w:tentative="1">
+      <w:numFmt w:val="bullet"/>
+      <w:lvlText w:val=""/>
+      <w:lvlJc w:val="left"/>
+      <w:pPr>
+        <w:tabs>
+          <w:tab w:val="num" w:pos="5760"/>
+        </w:tabs>
+        <w:ind w:left="5760" w:hanging="360"/>
+      </w:pPr>
+      <w:rPr>
+        <w:rFonts w:ascii="Wingdings" w:hAnsi="Wingdings" w:hint="default"/>
+        <w:sz w:val="20"/>
+      </w:rPr>
+    </w:lvl>
+    <w:lvl w:ilvl="8" w:tentative="1">
+      <w:numFmt w:val="bullet"/>
+      <w:lvlText w:val=""/>
+      <w:lvlJc w:val="left"/>
+      <w:pPr>
+        <w:tabs>
+          <w:tab w:val="num" w:pos="6480"/>
+        </w:tabs>
+        <w:ind w:left="6480" w:hanging="360"/>
+      </w:pPr>
+      <w:rPr>
+        <w:rFonts w:ascii="Wingdings" w:hAnsi="Wingdings" w:hint="default"/>
+        <w:sz w:val="20"/>
+      </w:rPr>
+    </w:lvl>
+  </w:abstractNum>
+  <w:abstractNum w:abstractNumId="19" w15:restartNumberingAfterBreak="0">
+    <w:nsid w:val="60F30F49"/>
+    <w:multiLevelType w:val="multilevel"/>
+    <w:tmpl w:val="12189A16"/>
+    <w:lvl w:ilvl="0">
+      <w:start w:val="1"/>
+      <w:numFmt w:val="bullet"/>
+      <w:lvlText w:val=""/>
+      <w:lvlJc w:val="left"/>
+      <w:pPr>
+        <w:tabs>
+          <w:tab w:val="num" w:pos="720"/>
+        </w:tabs>
+        <w:ind w:left="720" w:hanging="360"/>
+      </w:pPr>
+      <w:rPr>
+        <w:rFonts w:ascii="Symbol" w:hAnsi="Symbol" w:hint="default"/>
+        <w:sz w:val="20"/>
+      </w:rPr>
+    </w:lvl>
+    <w:lvl w:ilvl="1" w:tentative="1">
+      <w:numFmt w:val="bullet"/>
+      <w:lvlText w:val="o"/>
+      <w:lvlJc w:val="left"/>
+      <w:pPr>
+        <w:tabs>
+          <w:tab w:val="num" w:pos="1440"/>
+        </w:tabs>
+        <w:ind w:left="1440" w:hanging="360"/>
+      </w:pPr>
+      <w:rPr>
+        <w:rFonts w:ascii="Courier New" w:hAnsi="Courier New" w:hint="default"/>
+        <w:sz w:val="20"/>
+      </w:rPr>
+    </w:lvl>
+    <w:lvl w:ilvl="2" w:tentative="1">
+      <w:numFmt w:val="bullet"/>
+      <w:lvlText w:val=""/>
+      <w:lvlJc w:val="left"/>
+      <w:pPr>
+        <w:tabs>
+          <w:tab w:val="num" w:pos="2160"/>
+        </w:tabs>
+        <w:ind w:left="2160" w:hanging="360"/>
+      </w:pPr>
+      <w:rPr>
+        <w:rFonts w:ascii="Wingdings" w:hAnsi="Wingdings" w:hint="default"/>
+        <w:sz w:val="20"/>
+      </w:rPr>
+    </w:lvl>
+    <w:lvl w:ilvl="3" w:tentative="1">
+      <w:numFmt w:val="bullet"/>
+      <w:lvlText w:val=""/>
+      <w:lvlJc w:val="left"/>
+      <w:pPr>
+        <w:tabs>
+          <w:tab w:val="num" w:pos="2880"/>
+        </w:tabs>
+        <w:ind w:left="2880" w:hanging="360"/>
+      </w:pPr>
+      <w:rPr>
+        <w:rFonts w:ascii="Wingdings" w:hAnsi="Wingdings" w:hint="default"/>
+        <w:sz w:val="20"/>
+      </w:rPr>
+    </w:lvl>
+    <w:lvl w:ilvl="4" w:tentative="1">
+      <w:numFmt w:val="bullet"/>
+      <w:lvlText w:val=""/>
+      <w:lvlJc w:val="left"/>
+      <w:pPr>
+        <w:tabs>
+          <w:tab w:val="num" w:pos="3600"/>
+        </w:tabs>
+        <w:ind w:left="3600" w:hanging="360"/>
+      </w:pPr>
+      <w:rPr>
+        <w:rFonts w:ascii="Wingdings" w:hAnsi="Wingdings" w:hint="default"/>
+        <w:sz w:val="20"/>
+      </w:rPr>
+    </w:lvl>
+    <w:lvl w:ilvl="5" w:tentative="1">
+      <w:numFmt w:val="bullet"/>
+      <w:lvlText w:val=""/>
+      <w:lvlJc w:val="left"/>
+      <w:pPr>
+        <w:tabs>
+          <w:tab w:val="num" w:pos="4320"/>
+        </w:tabs>
+        <w:ind w:left="4320" w:hanging="360"/>
+      </w:pPr>
+      <w:rPr>
+        <w:rFonts w:ascii="Wingdings" w:hAnsi="Wingdings" w:hint="default"/>
+        <w:sz w:val="20"/>
+      </w:rPr>
+    </w:lvl>
+    <w:lvl w:ilvl="6" w:tentative="1">
+      <w:numFmt w:val="bullet"/>
+      <w:lvlText w:val=""/>
+      <w:lvlJc w:val="left"/>
+      <w:pPr>
+        <w:tabs>
+          <w:tab w:val="num" w:pos="5040"/>
+        </w:tabs>
+        <w:ind w:left="5040" w:hanging="360"/>
+      </w:pPr>
+      <w:rPr>
+        <w:rFonts w:ascii="Wingdings" w:hAnsi="Wingdings" w:hint="default"/>
+        <w:sz w:val="20"/>
+      </w:rPr>
+    </w:lvl>
+    <w:lvl w:ilvl="7" w:tentative="1">
+      <w:numFmt w:val="bullet"/>
+      <w:lvlText w:val=""/>
+      <w:lvlJc w:val="left"/>
+      <w:pPr>
+        <w:tabs>
+          <w:tab w:val="num" w:pos="5760"/>
+        </w:tabs>
+        <w:ind w:left="5760" w:hanging="360"/>
+      </w:pPr>
+      <w:rPr>
+        <w:rFonts w:ascii="Wingdings" w:hAnsi="Wingdings" w:hint="default"/>
+        <w:sz w:val="20"/>
+      </w:rPr>
+    </w:lvl>
+    <w:lvl w:ilvl="8" w:tentative="1">
+      <w:numFmt w:val="bullet"/>
+      <w:lvlText w:val=""/>
+      <w:lvlJc w:val="left"/>
+      <w:pPr>
+        <w:tabs>
+          <w:tab w:val="num" w:pos="6480"/>
+        </w:tabs>
+        <w:ind w:left="6480" w:hanging="360"/>
+      </w:pPr>
+      <w:rPr>
+        <w:rFonts w:ascii="Wingdings" w:hAnsi="Wingdings" w:hint="default"/>
+        <w:sz w:val="20"/>
+      </w:rPr>
+    </w:lvl>
+  </w:abstractNum>
+  <w:abstractNum w:abstractNumId="20" w15:restartNumberingAfterBreak="0">
+    <w:nsid w:val="6DC567D5"/>
+    <w:multiLevelType w:val="multilevel"/>
+    <w:tmpl w:val="3BE62EA0"/>
+    <w:lvl w:ilvl="0">
+      <w:start w:val="1"/>
+      <w:numFmt w:val="bullet"/>
+      <w:lvlText w:val=""/>
+      <w:lvlJc w:val="left"/>
+      <w:pPr>
+        <w:tabs>
+          <w:tab w:val="num" w:pos="720"/>
+        </w:tabs>
+        <w:ind w:left="720" w:hanging="360"/>
+      </w:pPr>
+      <w:rPr>
+        <w:rFonts w:ascii="Symbol" w:hAnsi="Symbol" w:hint="default"/>
+        <w:sz w:val="20"/>
+      </w:rPr>
+    </w:lvl>
+    <w:lvl w:ilvl="1" w:tentative="1">
+      <w:numFmt w:val="bullet"/>
+      <w:lvlText w:val="o"/>
+      <w:lvlJc w:val="left"/>
+      <w:pPr>
+        <w:tabs>
+          <w:tab w:val="num" w:pos="1440"/>
+        </w:tabs>
+        <w:ind w:left="1440" w:hanging="360"/>
+      </w:pPr>
+      <w:rPr>
+        <w:rFonts w:ascii="Courier New" w:hAnsi="Courier New" w:hint="default"/>
+        <w:sz w:val="20"/>
+      </w:rPr>
+    </w:lvl>
+    <w:lvl w:ilvl="2" w:tentative="1">
+      <w:numFmt w:val="bullet"/>
+      <w:lvlText w:val=""/>
+      <w:lvlJc w:val="left"/>
+      <w:pPr>
+        <w:tabs>
+          <w:tab w:val="num" w:pos="2160"/>
+        </w:tabs>
+        <w:ind w:left="2160" w:hanging="360"/>
+      </w:pPr>
+      <w:rPr>
+        <w:rFonts w:ascii="Wingdings" w:hAnsi="Wingdings" w:hint="default"/>
+        <w:sz w:val="20"/>
+      </w:rPr>
+    </w:lvl>
+    <w:lvl w:ilvl="3" w:tentative="1">
+      <w:numFmt w:val="bullet"/>
+      <w:lvlText w:val=""/>
+      <w:lvlJc w:val="left"/>
+      <w:pPr>
+        <w:tabs>
+          <w:tab w:val="num" w:pos="2880"/>
+        </w:tabs>
+        <w:ind w:left="2880" w:hanging="360"/>
+      </w:pPr>
+      <w:rPr>
+        <w:rFonts w:ascii="Wingdings" w:hAnsi="Wingdings" w:hint="default"/>
+        <w:sz w:val="20"/>
+      </w:rPr>
+    </w:lvl>
+    <w:lvl w:ilvl="4" w:tentative="1">
+      <w:numFmt w:val="bullet"/>
+      <w:lvlText w:val=""/>
+      <w:lvlJc w:val="left"/>
+      <w:pPr>
+        <w:tabs>
+          <w:tab w:val="num" w:pos="3600"/>
+        </w:tabs>
+        <w:ind w:left="3600" w:hanging="360"/>
+      </w:pPr>
+      <w:rPr>
+        <w:rFonts w:ascii="Wingdings" w:hAnsi="Wingdings" w:hint="default"/>
+        <w:sz w:val="20"/>
+      </w:rPr>
+    </w:lvl>
+    <w:lvl w:ilvl="5" w:tentative="1">
+      <w:numFmt w:val="bullet"/>
+      <w:lvlText w:val=""/>
+      <w:lvlJc w:val="left"/>
+      <w:pPr>
+        <w:tabs>
+          <w:tab w:val="num" w:pos="4320"/>
+        </w:tabs>
+        <w:ind w:left="4320" w:hanging="360"/>
+      </w:pPr>
+      <w:rPr>
+        <w:rFonts w:ascii="Wingdings" w:hAnsi="Wingdings" w:hint="default"/>
+        <w:sz w:val="20"/>
+      </w:rPr>
+    </w:lvl>
+    <w:lvl w:ilvl="6" w:tentative="1">
+      <w:numFmt w:val="bullet"/>
+      <w:lvlText w:val=""/>
+      <w:lvlJc w:val="left"/>
+      <w:pPr>
+        <w:tabs>
+          <w:tab w:val="num" w:pos="5040"/>
+        </w:tabs>
+        <w:ind w:left="5040" w:hanging="360"/>
+      </w:pPr>
+      <w:rPr>
+        <w:rFonts w:ascii="Wingdings" w:hAnsi="Wingdings" w:hint="default"/>
+        <w:sz w:val="20"/>
+      </w:rPr>
+    </w:lvl>
+    <w:lvl w:ilvl="7" w:tentative="1">
+      <w:numFmt w:val="bullet"/>
+      <w:lvlText w:val=""/>
+      <w:lvlJc w:val="left"/>
+      <w:pPr>
+        <w:tabs>
+          <w:tab w:val="num" w:pos="5760"/>
+        </w:tabs>
+        <w:ind w:left="5760" w:hanging="360"/>
+      </w:pPr>
+      <w:rPr>
+        <w:rFonts w:ascii="Wingdings" w:hAnsi="Wingdings" w:hint="default"/>
+        <w:sz w:val="20"/>
+      </w:rPr>
+    </w:lvl>
+    <w:lvl w:ilvl="8" w:tentative="1">
+      <w:numFmt w:val="bullet"/>
+      <w:lvlText w:val=""/>
+      <w:lvlJc w:val="left"/>
+      <w:pPr>
+        <w:tabs>
+          <w:tab w:val="num" w:pos="6480"/>
+        </w:tabs>
+        <w:ind w:left="6480" w:hanging="360"/>
+      </w:pPr>
+      <w:rPr>
+        <w:rFonts w:ascii="Wingdings" w:hAnsi="Wingdings" w:hint="default"/>
+        <w:sz w:val="20"/>
+      </w:rPr>
+    </w:lvl>
+  </w:abstractNum>
+  <w:abstractNum w:abstractNumId="21" w15:restartNumberingAfterBreak="0">
+    <w:nsid w:val="799F1BD0"/>
+    <w:multiLevelType w:val="multilevel"/>
+    <w:tmpl w:val="7A5C7FE8"/>
+    <w:lvl w:ilvl="0">
+      <w:start w:val="1"/>
+      <w:numFmt w:val="bullet"/>
+      <w:lvlText w:val=""/>
+      <w:lvlJc w:val="left"/>
+      <w:pPr>
+        <w:tabs>
+          <w:tab w:val="num" w:pos="720"/>
+        </w:tabs>
+        <w:ind w:left="720" w:hanging="360"/>
+      </w:pPr>
+      <w:rPr>
+        <w:rFonts w:ascii="Symbol" w:hAnsi="Symbol" w:hint="default"/>
+        <w:sz w:val="20"/>
+      </w:rPr>
+    </w:lvl>
+    <w:lvl w:ilvl="1" w:tentative="1">
+      <w:numFmt w:val="bullet"/>
+      <w:lvlText w:val="o"/>
+      <w:lvlJc w:val="left"/>
+      <w:pPr>
+        <w:tabs>
+          <w:tab w:val="num" w:pos="1440"/>
+        </w:tabs>
+        <w:ind w:left="1440" w:hanging="360"/>
+      </w:pPr>
+      <w:rPr>
+        <w:rFonts w:ascii="Courier New" w:hAnsi="Courier New" w:hint="default"/>
+        <w:sz w:val="20"/>
+      </w:rPr>
+    </w:lvl>
+    <w:lvl w:ilvl="2" w:tentative="1">
+      <w:numFmt w:val="bullet"/>
+      <w:lvlText w:val=""/>
+      <w:lvlJc w:val="left"/>
+      <w:pPr>
+        <w:tabs>
+          <w:tab w:val="num" w:pos="2160"/>
+        </w:tabs>
+        <w:ind w:left="2160" w:hanging="360"/>
+      </w:pPr>
+      <w:rPr>
+        <w:rFonts w:ascii="Wingdings" w:hAnsi="Wingdings" w:hint="default"/>
+        <w:sz w:val="20"/>
+      </w:rPr>
+    </w:lvl>
+    <w:lvl w:ilvl="3" w:tentative="1">
+      <w:numFmt w:val="bullet"/>
+      <w:lvlText w:val=""/>
+      <w:lvlJc w:val="left"/>
+      <w:pPr>
+        <w:tabs>
+          <w:tab w:val="num" w:pos="2880"/>
+        </w:tabs>
+        <w:ind w:left="2880" w:hanging="360"/>
+      </w:pPr>
+      <w:rPr>
+        <w:rFonts w:ascii="Wingdings" w:hAnsi="Wingdings" w:hint="default"/>
+        <w:sz w:val="20"/>
+      </w:rPr>
+    </w:lvl>
+    <w:lvl w:ilvl="4" w:tentative="1">
+      <w:numFmt w:val="bullet"/>
+      <w:lvlText w:val=""/>
+      <w:lvlJc w:val="left"/>
+      <w:pPr>
+        <w:tabs>
+          <w:tab w:val="num" w:pos="3600"/>
+        </w:tabs>
+        <w:ind w:left="3600" w:hanging="360"/>
+      </w:pPr>
+      <w:rPr>
+        <w:rFonts w:ascii="Wingdings" w:hAnsi="Wingdings" w:hint="default"/>
+        <w:sz w:val="20"/>
+      </w:rPr>
+    </w:lvl>
+    <w:lvl w:ilvl="5" w:tentative="1">
+      <w:numFmt w:val="bullet"/>
+      <w:lvlText w:val=""/>
+      <w:lvlJc w:val="left"/>
+      <w:pPr>
+        <w:tabs>
+          <w:tab w:val="num" w:pos="4320"/>
+        </w:tabs>
+        <w:ind w:left="4320" w:hanging="360"/>
+      </w:pPr>
+      <w:rPr>
+        <w:rFonts w:ascii="Wingdings" w:hAnsi="Wingdings" w:hint="default"/>
+        <w:sz w:val="20"/>
+      </w:rPr>
+    </w:lvl>
+    <w:lvl w:ilvl="6" w:tentative="1">
+      <w:numFmt w:val="bullet"/>
+      <w:lvlText w:val=""/>
+      <w:lvlJc w:val="left"/>
+      <w:pPr>
+        <w:tabs>
+          <w:tab w:val="num" w:pos="5040"/>
+        </w:tabs>
+        <w:ind w:left="5040" w:hanging="360"/>
+      </w:pPr>
+      <w:rPr>
+        <w:rFonts w:ascii="Wingdings" w:hAnsi="Wingdings" w:hint="default"/>
+        <w:sz w:val="20"/>
+      </w:rPr>
+    </w:lvl>
+    <w:lvl w:ilvl="7" w:tentative="1">
+      <w:numFmt w:val="bullet"/>
+      <w:lvlText w:val=""/>
+      <w:lvlJc w:val="left"/>
+      <w:pPr>
+        <w:tabs>
+          <w:tab w:val="num" w:pos="5760"/>
+        </w:tabs>
+        <w:ind w:left="5760" w:hanging="360"/>
+      </w:pPr>
+      <w:rPr>
+        <w:rFonts w:ascii="Wingdings" w:hAnsi="Wingdings" w:hint="default"/>
+        <w:sz w:val="20"/>
+      </w:rPr>
+    </w:lvl>
+    <w:lvl w:ilvl="8" w:tentative="1">
+      <w:numFmt w:val="bullet"/>
+      <w:lvlText w:val=""/>
+      <w:lvlJc w:val="left"/>
+      <w:pPr>
+        <w:tabs>
+          <w:tab w:val="num" w:pos="6480"/>
+        </w:tabs>
+        <w:ind w:left="6480" w:hanging="360"/>
+      </w:pPr>
+      <w:rPr>
+        <w:rFonts w:ascii="Wingdings" w:hAnsi="Wingdings" w:hint="default"/>
+        <w:sz w:val="20"/>
+      </w:rPr>
+    </w:lvl>
+  </w:abstractNum>
   <w:num w:numId="1" w16cid:durableId="1782719763">
-    <w:abstractNumId w:val="5"/>
+    <w:abstractNumId w:val="8"/>
   </w:num>
   <w:num w:numId="2" w16cid:durableId="2052996673">
     <w:abstractNumId w:val="0"/>
   </w:num>
   <w:num w:numId="3" w16cid:durableId="1941833941">
-    <w:abstractNumId w:val="9"/>
+    <w:abstractNumId w:val="14"/>
   </w:num>
   <w:num w:numId="4" w16cid:durableId="1906337449">
-    <w:abstractNumId w:val="12"/>
+    <w:abstractNumId w:val="18"/>
   </w:num>
   <w:num w:numId="5" w16cid:durableId="691685153">
-    <w:abstractNumId w:val="13"/>
+    <w:abstractNumId w:val="19"/>
   </w:num>
   <w:num w:numId="6" w16cid:durableId="1999769794">
-    <w:abstractNumId w:val="8"/>
+    <w:abstractNumId w:val="12"/>
   </w:num>
   <w:num w:numId="7" w16cid:durableId="666594824">
     <w:abstractNumId w:val="1"/>
   </w:num>
   <w:num w:numId="8" w16cid:durableId="1931621328">
+    <w:abstractNumId w:val="9"/>
+  </w:num>
+  <w:num w:numId="9" w16cid:durableId="2057702406">
+    <w:abstractNumId w:val="11"/>
+  </w:num>
+  <w:num w:numId="10" w16cid:durableId="1092775933">
+    <w:abstractNumId w:val="3"/>
+  </w:num>
+  <w:num w:numId="11" w16cid:durableId="73741623">
+    <w:abstractNumId w:val="20"/>
+  </w:num>
+  <w:num w:numId="12" w16cid:durableId="1211186764">
+    <w:abstractNumId w:val="5"/>
+  </w:num>
+  <w:num w:numId="13" w16cid:durableId="1093627963">
+    <w:abstractNumId w:val="7"/>
+  </w:num>
+  <w:num w:numId="14" w16cid:durableId="165093864">
+    <w:abstractNumId w:val="21"/>
+  </w:num>
+  <w:num w:numId="15" w16cid:durableId="1964996484">
+    <w:abstractNumId w:val="15"/>
+  </w:num>
+  <w:num w:numId="16" w16cid:durableId="577592866">
+    <w:abstractNumId w:val="17"/>
+  </w:num>
+  <w:num w:numId="17" w16cid:durableId="820386132">
+    <w:abstractNumId w:val="2"/>
+  </w:num>
+  <w:num w:numId="18" w16cid:durableId="1385520615">
+    <w:abstractNumId w:val="4"/>
+  </w:num>
+  <w:num w:numId="19" w16cid:durableId="949433213">
+    <w:abstractNumId w:val="16"/>
+  </w:num>
+  <w:num w:numId="20" w16cid:durableId="930775036">
+    <w:abstractNumId w:val="10"/>
+  </w:num>
+  <w:num w:numId="21" w16cid:durableId="1026060871">
     <w:abstractNumId w:val="6"/>
   </w:num>
-  <w:num w:numId="9" w16cid:durableId="2057702406">
-    <w:abstractNumId w:val="7"/>
-  </w:num>
-  <w:num w:numId="10" w16cid:durableId="1092775933">
-    <w:abstractNumId w:val="2"/>
-  </w:num>
-  <w:num w:numId="11" w16cid:durableId="73741623">
-    <w:abstractNumId w:val="14"/>
-  </w:num>
-  <w:num w:numId="12" w16cid:durableId="1211186764">
-    <w:abstractNumId w:val="3"/>
-  </w:num>
-  <w:num w:numId="13" w16cid:durableId="1093627963">
-    <w:abstractNumId w:val="4"/>
-  </w:num>
-  <w:num w:numId="14" w16cid:durableId="165093864">
-    <w:abstractNumId w:val="15"/>
-  </w:num>
-  <w:num w:numId="15" w16cid:durableId="1964996484">
-    <w:abstractNumId w:val="10"/>
-  </w:num>
-  <w:num w:numId="16" w16cid:durableId="577592866">
-    <w:abstractNumId w:val="11"/>
+  <w:num w:numId="22" w16cid:durableId="1688865694">
+    <w:abstractNumId w:val="13"/>
   </w:num>
 </w:numbering>
 </file>

</xml_diff>

<commit_message>
Cambios en el doc 2Jul
</commit_message>
<xml_diff>
--- a/Git.docx
+++ b/Git.docx
@@ -20602,133 +20602,1864 @@
     <w:p>
       <w:pPr>
         <w:spacing w:before="100" w:beforeAutospacing="1" w:after="100" w:afterAutospacing="1" w:line="240" w:lineRule="auto"/>
+        <w:rPr>
+          <w:lang w:val="en-US"/>
+        </w:rPr>
       </w:pPr>
       <w:r>
         <w:rPr>
           <w:rStyle w:val="Textoennegrita"/>
-        </w:rPr>
-        <w:t xml:space="preserve">Windows (Git </w:t>
-      </w:r>
-      <w:proofErr w:type="spellStart"/>
+          <w:lang w:val="en-US"/>
+        </w:rPr>
+        <w:t>Windows (Git Bash)</w:t>
+      </w:r>
+      <w:r>
+        <w:rPr>
+          <w:lang w:val="en-US"/>
+        </w:rPr>
+        <w:t>:</w:t>
+      </w:r>
+    </w:p>
+    <w:p>
+      <w:pPr>
+        <w:pStyle w:val="HTMLconformatoprevio"/>
+        <w:rPr>
+          <w:rStyle w:val="CdigoHTML"/>
+          <w:lang w:val="en-US"/>
+        </w:rPr>
+      </w:pPr>
+      <w:r>
+        <w:rPr>
+          <w:rStyle w:val="CdigoHTML"/>
+          <w:lang w:val="en-US"/>
+        </w:rPr>
+        <w:t>clip &lt; ~</w:t>
+      </w:r>
+      <w:r>
+        <w:rPr>
+          <w:rStyle w:val="hljs-regexp"/>
+          <w:lang w:val="en-US"/>
+        </w:rPr>
+        <w:t>/.</w:t>
+      </w:r>
+      <w:proofErr w:type="spellStart"/>
+      <w:r>
+        <w:rPr>
+          <w:rStyle w:val="hljs-regexp"/>
+          <w:lang w:val="en-US"/>
+        </w:rPr>
+        <w:t>ssh</w:t>
+      </w:r>
+      <w:proofErr w:type="spellEnd"/>
+      <w:r>
+        <w:rPr>
+          <w:rStyle w:val="hljs-regexp"/>
+          <w:lang w:val="en-US"/>
+        </w:rPr>
+        <w:t>/id</w:t>
+      </w:r>
+      <w:r>
+        <w:rPr>
+          <w:rStyle w:val="CdigoHTML"/>
+          <w:lang w:val="en-US"/>
+        </w:rPr>
+        <w:t>_rsa.pub</w:t>
+      </w:r>
+    </w:p>
+    <w:p>
+      <w:pPr>
+        <w:spacing w:before="100" w:beforeAutospacing="1" w:after="100" w:afterAutospacing="1" w:line="240" w:lineRule="auto"/>
+        <w:rPr>
+          <w:lang w:val="en-US"/>
+        </w:rPr>
+      </w:pPr>
       <w:r>
         <w:rPr>
           <w:rStyle w:val="Textoennegrita"/>
-        </w:rPr>
-        <w:t>Bash</w:t>
-      </w:r>
-      <w:proofErr w:type="spellEnd"/>
+          <w:lang w:val="en-US"/>
+        </w:rPr>
+        <w:t>Linux (Ubuntu)</w:t>
+      </w:r>
+      <w:r>
+        <w:rPr>
+          <w:lang w:val="en-US"/>
+        </w:rPr>
+        <w:t>:</w:t>
+      </w:r>
+    </w:p>
+    <w:p>
+      <w:pPr>
+        <w:pStyle w:val="HTMLconformatoprevio"/>
+        <w:rPr>
+          <w:rStyle w:val="CdigoHTML"/>
+          <w:lang w:val="en-US"/>
+        </w:rPr>
+      </w:pPr>
+      <w:r>
+        <w:rPr>
+          <w:rStyle w:val="CdigoHTML"/>
+          <w:lang w:val="en-US"/>
+        </w:rPr>
+        <w:t>cat ~/.</w:t>
+      </w:r>
+      <w:proofErr w:type="spellStart"/>
+      <w:r>
+        <w:rPr>
+          <w:rStyle w:val="CdigoHTML"/>
+          <w:lang w:val="en-US"/>
+        </w:rPr>
+        <w:t>ssh</w:t>
+      </w:r>
+      <w:proofErr w:type="spellEnd"/>
+      <w:r>
+        <w:rPr>
+          <w:rStyle w:val="CdigoHTML"/>
+          <w:lang w:val="en-US"/>
+        </w:rPr>
+        <w:t>/id_rsa</w:t>
+      </w:r>
+      <w:r>
+        <w:rPr>
+          <w:rStyle w:val="hljs-selector-class"/>
+          <w:lang w:val="en-US"/>
+        </w:rPr>
+        <w:t>.pub</w:t>
+      </w:r>
+    </w:p>
+    <w:p>
+      <w:pPr>
+        <w:rPr>
+          <w:rFonts w:cstheme="minorHAnsi"/>
+          <w:lang w:val="en-US"/>
+        </w:rPr>
+      </w:pPr>
+    </w:p>
+    <w:p>
+      <w:pPr>
+        <w:rPr>
+          <w:rFonts w:cstheme="minorHAnsi"/>
+          <w:lang w:val="en-US"/>
+        </w:rPr>
+      </w:pPr>
+    </w:p>
+    <w:p>
+      <w:pPr>
+        <w:pStyle w:val="Ttulo1"/>
+        <w:rPr>
+          <w:rFonts w:asciiTheme="minorHAnsi" w:hAnsiTheme="minorHAnsi" w:cstheme="minorHAnsi"/>
+          <w:sz w:val="28"/>
+          <w:szCs w:val="28"/>
+        </w:rPr>
+      </w:pPr>
+      <w:r>
+        <w:rPr>
+          <w:rFonts w:asciiTheme="minorHAnsi" w:hAnsiTheme="minorHAnsi" w:cstheme="minorHAnsi"/>
+          <w:sz w:val="28"/>
+          <w:szCs w:val="28"/>
+        </w:rPr>
+        <w:lastRenderedPageBreak/>
+        <w:t>Tags y versiones en Git y GitHub</w:t>
+      </w:r>
+    </w:p>
+    <w:p>
+      <w:pPr>
+        <w:pStyle w:val="NormalWeb"/>
+        <w:rPr>
+          <w:rFonts w:asciiTheme="minorHAnsi" w:hAnsiTheme="minorHAnsi" w:cstheme="minorHAnsi"/>
+          <w:sz w:val="22"/>
+          <w:szCs w:val="22"/>
+        </w:rPr>
+      </w:pPr>
+      <w:r>
+        <w:rPr>
+          <w:rFonts w:asciiTheme="minorHAnsi" w:hAnsiTheme="minorHAnsi" w:cstheme="minorHAnsi"/>
+          <w:sz w:val="22"/>
+          <w:szCs w:val="22"/>
+        </w:rPr>
+        <w:t xml:space="preserve">Los tags o etiquetas nos permiten asignar versiones a los </w:t>
+      </w:r>
+      <w:proofErr w:type="spellStart"/>
+      <w:r>
+        <w:rPr>
+          <w:rFonts w:asciiTheme="minorHAnsi" w:hAnsiTheme="minorHAnsi" w:cstheme="minorHAnsi"/>
+          <w:sz w:val="22"/>
+          <w:szCs w:val="22"/>
+        </w:rPr>
+        <w:t>commits</w:t>
+      </w:r>
+      <w:proofErr w:type="spellEnd"/>
+      <w:r>
+        <w:rPr>
+          <w:rFonts w:asciiTheme="minorHAnsi" w:hAnsiTheme="minorHAnsi" w:cstheme="minorHAnsi"/>
+          <w:sz w:val="22"/>
+          <w:szCs w:val="22"/>
+        </w:rPr>
+        <w:t xml:space="preserve"> con cambios más importantes o significativos de nuestro proyecto.</w:t>
+      </w:r>
+    </w:p>
+    <w:p>
+      <w:pPr>
+        <w:pStyle w:val="Ttulo2"/>
+      </w:pPr>
+      <w:r>
+        <w:t>Comandos para trabajar con etiquetas:</w:t>
+      </w:r>
+    </w:p>
+    <w:p>
+      <w:pPr>
+        <w:numPr>
+          <w:ilvl w:val="0"/>
+          <w:numId w:val="42"/>
+        </w:numPr>
+        <w:spacing w:before="100" w:beforeAutospacing="1" w:after="100" w:afterAutospacing="1" w:line="240" w:lineRule="auto"/>
+      </w:pPr>
+      <w:r>
+        <w:t xml:space="preserve">Crear un nuevo tag </w:t>
+      </w:r>
+      <w:proofErr w:type="spellStart"/>
+      <w:r>
+        <w:rPr>
+          <w:rFonts w:ascii="Lucida Console" w:hAnsi="Lucida Console" w:cs="Lucida Console"/>
+          <w:b/>
+          <w:bCs/>
+          <w:sz w:val="18"/>
+          <w:szCs w:val="18"/>
+        </w:rPr>
+        <w:t>git</w:t>
+      </w:r>
+      <w:proofErr w:type="spellEnd"/>
+      <w:r>
+        <w:rPr>
+          <w:rFonts w:ascii="Lucida Console" w:hAnsi="Lucida Console" w:cs="Lucida Console"/>
+          <w:b/>
+          <w:bCs/>
+          <w:sz w:val="18"/>
+          <w:szCs w:val="18"/>
+        </w:rPr>
+        <w:t xml:space="preserve"> tag -a v0.1 -m "Primera clase de Git" d2f8e65</w:t>
+      </w:r>
+    </w:p>
+    <w:p>
+      <w:pPr>
+        <w:numPr>
+          <w:ilvl w:val="0"/>
+          <w:numId w:val="42"/>
+        </w:numPr>
+        <w:spacing w:before="100" w:beforeAutospacing="1" w:after="100" w:afterAutospacing="1" w:line="240" w:lineRule="auto"/>
+      </w:pPr>
+      <w:r>
+        <w:t xml:space="preserve">Listar tags </w:t>
+      </w:r>
+      <w:proofErr w:type="spellStart"/>
+      <w:r>
+        <w:rPr>
+          <w:rStyle w:val="CdigoHTML"/>
+          <w:rFonts w:ascii="Lucida Console" w:eastAsiaTheme="minorHAnsi" w:hAnsi="Lucida Console"/>
+          <w:b/>
+          <w:bCs/>
+          <w:sz w:val="18"/>
+          <w:szCs w:val="18"/>
+        </w:rPr>
+        <w:t>git</w:t>
+      </w:r>
+      <w:proofErr w:type="spellEnd"/>
+      <w:r>
+        <w:rPr>
+          <w:rStyle w:val="CdigoHTML"/>
+          <w:rFonts w:ascii="Lucida Console" w:eastAsiaTheme="minorHAnsi" w:hAnsi="Lucida Console"/>
+          <w:b/>
+          <w:bCs/>
+          <w:sz w:val="18"/>
+          <w:szCs w:val="18"/>
+        </w:rPr>
+        <w:t xml:space="preserve"> tag</w:t>
+      </w:r>
+    </w:p>
+    <w:p>
+      <w:pPr>
+        <w:numPr>
+          <w:ilvl w:val="0"/>
+          <w:numId w:val="42"/>
+        </w:numPr>
+        <w:spacing w:before="100" w:beforeAutospacing="1" w:after="100" w:afterAutospacing="1" w:line="240" w:lineRule="auto"/>
+      </w:pPr>
+      <w:r>
+        <w:t xml:space="preserve">Crear un nuevo tag y asignarlo a un </w:t>
+      </w:r>
+      <w:proofErr w:type="spellStart"/>
+      <w:r>
+        <w:t>commit</w:t>
+      </w:r>
+      <w:proofErr w:type="spellEnd"/>
+      <w:r>
+        <w:t xml:space="preserve">: </w:t>
+      </w:r>
+      <w:proofErr w:type="spellStart"/>
+      <w:r>
+        <w:rPr>
+          <w:rStyle w:val="CdigoHTML"/>
+          <w:rFonts w:eastAsiaTheme="minorHAnsi"/>
+          <w:b/>
+          <w:bCs/>
+        </w:rPr>
+        <w:t>git</w:t>
+      </w:r>
+      <w:proofErr w:type="spellEnd"/>
+      <w:r>
+        <w:rPr>
+          <w:rStyle w:val="CdigoHTML"/>
+          <w:rFonts w:eastAsiaTheme="minorHAnsi"/>
+          <w:b/>
+          <w:bCs/>
+        </w:rPr>
+        <w:t xml:space="preserve"> tag -a nombre-del-tag id-del-</w:t>
+      </w:r>
+      <w:proofErr w:type="spellStart"/>
+      <w:r>
+        <w:rPr>
+          <w:rStyle w:val="CdigoHTML"/>
+          <w:rFonts w:eastAsiaTheme="minorHAnsi"/>
+          <w:b/>
+          <w:bCs/>
+        </w:rPr>
+        <w:t>commit</w:t>
+      </w:r>
+      <w:proofErr w:type="spellEnd"/>
+      <w:r>
+        <w:t>.</w:t>
+      </w:r>
+    </w:p>
+    <w:p>
+      <w:pPr>
+        <w:numPr>
+          <w:ilvl w:val="0"/>
+          <w:numId w:val="42"/>
+        </w:numPr>
+        <w:spacing w:before="100" w:beforeAutospacing="1" w:after="100" w:afterAutospacing="1" w:line="240" w:lineRule="auto"/>
+      </w:pPr>
+      <w:r>
+        <w:t xml:space="preserve">Borrar un tag en el repositorio local: </w:t>
+      </w:r>
+      <w:proofErr w:type="spellStart"/>
+      <w:r>
+        <w:rPr>
+          <w:rStyle w:val="CdigoHTML"/>
+          <w:rFonts w:eastAsiaTheme="minorHAnsi"/>
+          <w:b/>
+          <w:bCs/>
+        </w:rPr>
+        <w:t>git</w:t>
+      </w:r>
+      <w:proofErr w:type="spellEnd"/>
+      <w:r>
+        <w:rPr>
+          <w:rStyle w:val="CdigoHTML"/>
+          <w:rFonts w:eastAsiaTheme="minorHAnsi"/>
+          <w:b/>
+          <w:bCs/>
+        </w:rPr>
+        <w:t xml:space="preserve"> tag -d nombre-del-tag</w:t>
+      </w:r>
+      <w:r>
+        <w:t>.</w:t>
+      </w:r>
+    </w:p>
+    <w:p>
+      <w:pPr>
+        <w:numPr>
+          <w:ilvl w:val="0"/>
+          <w:numId w:val="42"/>
+        </w:numPr>
+        <w:spacing w:before="100" w:beforeAutospacing="1" w:after="100" w:afterAutospacing="1" w:line="240" w:lineRule="auto"/>
+      </w:pPr>
+      <w:r>
+        <w:t xml:space="preserve">Listar los tags de nuestro repositorio local: </w:t>
+      </w:r>
+      <w:proofErr w:type="spellStart"/>
+      <w:r>
+        <w:rPr>
+          <w:rStyle w:val="CdigoHTML"/>
+          <w:rFonts w:eastAsiaTheme="minorHAnsi"/>
+          <w:b/>
+          <w:bCs/>
+        </w:rPr>
+        <w:t>git</w:t>
+      </w:r>
+      <w:proofErr w:type="spellEnd"/>
+      <w:r>
+        <w:rPr>
+          <w:rStyle w:val="CdigoHTML"/>
+          <w:rFonts w:eastAsiaTheme="minorHAnsi"/>
+          <w:b/>
+          <w:bCs/>
+        </w:rPr>
+        <w:t xml:space="preserve"> tag</w:t>
+      </w:r>
+      <w:r>
+        <w:t xml:space="preserve"> o </w:t>
+      </w:r>
+      <w:proofErr w:type="spellStart"/>
+      <w:r>
+        <w:rPr>
+          <w:rStyle w:val="CdigoHTML"/>
+          <w:rFonts w:eastAsiaTheme="minorHAnsi"/>
+          <w:b/>
+          <w:bCs/>
+        </w:rPr>
+        <w:t>git</w:t>
+      </w:r>
+      <w:proofErr w:type="spellEnd"/>
+      <w:r>
+        <w:rPr>
+          <w:rStyle w:val="CdigoHTML"/>
+          <w:rFonts w:eastAsiaTheme="minorHAnsi"/>
+          <w:b/>
+          <w:bCs/>
+        </w:rPr>
+        <w:t xml:space="preserve"> show-</w:t>
+      </w:r>
+      <w:proofErr w:type="spellStart"/>
+      <w:r>
+        <w:rPr>
+          <w:rStyle w:val="CdigoHTML"/>
+          <w:rFonts w:eastAsiaTheme="minorHAnsi"/>
+          <w:b/>
+          <w:bCs/>
+        </w:rPr>
+        <w:t>ref</w:t>
+      </w:r>
+      <w:proofErr w:type="spellEnd"/>
+      <w:r>
+        <w:rPr>
+          <w:rStyle w:val="CdigoHTML"/>
+          <w:rFonts w:eastAsiaTheme="minorHAnsi"/>
+          <w:b/>
+          <w:bCs/>
+        </w:rPr>
+        <w:t xml:space="preserve"> --tags</w:t>
+      </w:r>
+      <w:r>
+        <w:t>.</w:t>
+      </w:r>
+    </w:p>
+    <w:p>
+      <w:pPr>
+        <w:numPr>
+          <w:ilvl w:val="0"/>
+          <w:numId w:val="42"/>
+        </w:numPr>
+        <w:spacing w:before="100" w:beforeAutospacing="1" w:after="100" w:afterAutospacing="1" w:line="240" w:lineRule="auto"/>
+      </w:pPr>
+      <w:r>
+        <w:t xml:space="preserve">Publicar un tag en el repositorio remoto: </w:t>
+      </w:r>
+      <w:proofErr w:type="spellStart"/>
+      <w:r>
+        <w:rPr>
+          <w:rStyle w:val="CdigoHTML"/>
+          <w:rFonts w:eastAsiaTheme="minorHAnsi"/>
+          <w:b/>
+          <w:bCs/>
+        </w:rPr>
+        <w:t>git</w:t>
+      </w:r>
+      <w:proofErr w:type="spellEnd"/>
+      <w:r>
+        <w:rPr>
+          <w:rStyle w:val="CdigoHTML"/>
+          <w:rFonts w:eastAsiaTheme="minorHAnsi"/>
+          <w:b/>
+          <w:bCs/>
+        </w:rPr>
+        <w:t xml:space="preserve"> </w:t>
+      </w:r>
+      <w:proofErr w:type="spellStart"/>
+      <w:r>
+        <w:rPr>
+          <w:rStyle w:val="CdigoHTML"/>
+          <w:rFonts w:eastAsiaTheme="minorHAnsi"/>
+          <w:b/>
+          <w:bCs/>
+        </w:rPr>
+        <w:t>push</w:t>
+      </w:r>
+      <w:proofErr w:type="spellEnd"/>
+      <w:r>
+        <w:rPr>
+          <w:rStyle w:val="CdigoHTML"/>
+          <w:rFonts w:eastAsiaTheme="minorHAnsi"/>
+          <w:b/>
+          <w:bCs/>
+        </w:rPr>
+        <w:t xml:space="preserve"> </w:t>
+      </w:r>
+      <w:proofErr w:type="spellStart"/>
+      <w:r>
+        <w:rPr>
+          <w:rStyle w:val="CdigoHTML"/>
+          <w:rFonts w:eastAsiaTheme="minorHAnsi"/>
+          <w:b/>
+          <w:bCs/>
+        </w:rPr>
+        <w:t>origin</w:t>
+      </w:r>
+      <w:proofErr w:type="spellEnd"/>
+      <w:r>
+        <w:rPr>
+          <w:rStyle w:val="CdigoHTML"/>
+          <w:rFonts w:eastAsiaTheme="minorHAnsi"/>
+          <w:b/>
+          <w:bCs/>
+        </w:rPr>
+        <w:t xml:space="preserve"> --tags</w:t>
+      </w:r>
+      <w:r>
+        <w:t>.</w:t>
+      </w:r>
+    </w:p>
+    <w:p>
+      <w:pPr>
+        <w:numPr>
+          <w:ilvl w:val="0"/>
+          <w:numId w:val="42"/>
+        </w:numPr>
+        <w:spacing w:before="100" w:beforeAutospacing="1" w:after="100" w:afterAutospacing="1" w:line="240" w:lineRule="auto"/>
+      </w:pPr>
+      <w:r>
+        <w:t xml:space="preserve">Borrar un tag del repositorio remoto: </w:t>
+      </w:r>
+      <w:proofErr w:type="spellStart"/>
+      <w:r>
+        <w:rPr>
+          <w:rStyle w:val="CdigoHTML"/>
+          <w:rFonts w:eastAsiaTheme="minorHAnsi"/>
+        </w:rPr>
+        <w:t>git</w:t>
+      </w:r>
+      <w:proofErr w:type="spellEnd"/>
+      <w:r>
+        <w:rPr>
+          <w:rStyle w:val="CdigoHTML"/>
+          <w:rFonts w:eastAsiaTheme="minorHAnsi"/>
+        </w:rPr>
+        <w:t xml:space="preserve"> tag -d nombre-del-tag</w:t>
+      </w:r>
+      <w:r>
+        <w:t xml:space="preserve"> y </w:t>
+      </w:r>
+      <w:proofErr w:type="spellStart"/>
+      <w:r>
+        <w:rPr>
+          <w:rStyle w:val="CdigoHTML"/>
+          <w:rFonts w:eastAsiaTheme="minorHAnsi"/>
+          <w:b/>
+          <w:bCs/>
+        </w:rPr>
+        <w:t>git</w:t>
+      </w:r>
+      <w:proofErr w:type="spellEnd"/>
+      <w:r>
+        <w:rPr>
+          <w:rStyle w:val="CdigoHTML"/>
+          <w:rFonts w:eastAsiaTheme="minorHAnsi"/>
+          <w:b/>
+          <w:bCs/>
+        </w:rPr>
+        <w:t xml:space="preserve"> </w:t>
+      </w:r>
+      <w:proofErr w:type="spellStart"/>
+      <w:r>
+        <w:rPr>
+          <w:rStyle w:val="CdigoHTML"/>
+          <w:rFonts w:eastAsiaTheme="minorHAnsi"/>
+          <w:b/>
+          <w:bCs/>
+        </w:rPr>
+        <w:t>push</w:t>
+      </w:r>
+      <w:proofErr w:type="spellEnd"/>
+      <w:r>
+        <w:rPr>
+          <w:rStyle w:val="CdigoHTML"/>
+          <w:rFonts w:eastAsiaTheme="minorHAnsi"/>
+          <w:b/>
+          <w:bCs/>
+        </w:rPr>
+        <w:t xml:space="preserve"> </w:t>
+      </w:r>
+      <w:proofErr w:type="spellStart"/>
+      <w:proofErr w:type="gramStart"/>
+      <w:r>
+        <w:rPr>
+          <w:rStyle w:val="CdigoHTML"/>
+          <w:rFonts w:eastAsiaTheme="minorHAnsi"/>
+          <w:b/>
+          <w:bCs/>
+        </w:rPr>
+        <w:t>origin</w:t>
+      </w:r>
+      <w:proofErr w:type="spellEnd"/>
+      <w:r>
+        <w:rPr>
+          <w:rStyle w:val="CdigoHTML"/>
+          <w:rFonts w:eastAsiaTheme="minorHAnsi"/>
+          <w:b/>
+          <w:bCs/>
+        </w:rPr>
+        <w:t xml:space="preserve"> :</w:t>
+      </w:r>
+      <w:proofErr w:type="spellStart"/>
+      <w:r>
+        <w:rPr>
+          <w:rStyle w:val="CdigoHTML"/>
+          <w:rFonts w:eastAsiaTheme="minorHAnsi"/>
+          <w:b/>
+          <w:bCs/>
+        </w:rPr>
+        <w:t>refs</w:t>
+      </w:r>
+      <w:proofErr w:type="spellEnd"/>
+      <w:proofErr w:type="gramEnd"/>
+      <w:r>
+        <w:rPr>
+          <w:rStyle w:val="CdigoHTML"/>
+          <w:rFonts w:eastAsiaTheme="minorHAnsi"/>
+          <w:b/>
+          <w:bCs/>
+        </w:rPr>
+        <w:t>/tags/nombre-del-tag</w:t>
+      </w:r>
+      <w:r>
+        <w:t>.</w:t>
+      </w:r>
+    </w:p>
+    <w:p>
+      <w:pPr>
+        <w:pStyle w:val="NormalWeb"/>
+        <w:rPr>
+          <w:rFonts w:asciiTheme="minorHAnsi" w:hAnsiTheme="minorHAnsi" w:cstheme="minorHAnsi"/>
+          <w:sz w:val="22"/>
+          <w:szCs w:val="22"/>
+        </w:rPr>
+      </w:pPr>
+      <w:r>
+        <w:rPr>
+          <w:rFonts w:asciiTheme="minorHAnsi" w:hAnsiTheme="minorHAnsi" w:cstheme="minorHAnsi"/>
+          <w:sz w:val="22"/>
+          <w:szCs w:val="22"/>
+        </w:rPr>
+        <w:t xml:space="preserve">Para generar un comando complejo con varios comandos de una forma optimizada, utilizamos conjuntos de sentencias conocidas como </w:t>
+      </w:r>
+      <w:r>
+        <w:rPr>
+          <w:rStyle w:val="nfasis"/>
+          <w:rFonts w:asciiTheme="minorHAnsi" w:hAnsiTheme="minorHAnsi" w:cstheme="minorHAnsi"/>
+          <w:sz w:val="22"/>
+          <w:szCs w:val="22"/>
+        </w:rPr>
+        <w:t>alias</w:t>
+      </w:r>
+      <w:r>
+        <w:rPr>
+          <w:rFonts w:asciiTheme="minorHAnsi" w:hAnsiTheme="minorHAnsi" w:cstheme="minorHAnsi"/>
+          <w:sz w:val="22"/>
+          <w:szCs w:val="22"/>
+        </w:rPr>
+        <w:t>.</w:t>
+      </w:r>
+    </w:p>
+    <w:p>
+      <w:pPr>
+        <w:pStyle w:val="Ttulo2"/>
+      </w:pPr>
+      <w:r>
+        <w:t xml:space="preserve">Cómo </w:t>
+      </w:r>
+      <w:proofErr w:type="spellStart"/>
+      <w:r>
+        <w:t>aregar</w:t>
+      </w:r>
+      <w:proofErr w:type="spellEnd"/>
+      <w:r>
+        <w:t xml:space="preserve"> un alias solo para </w:t>
+      </w:r>
+      <w:proofErr w:type="spellStart"/>
+      <w:r>
+        <w:t>git</w:t>
+      </w:r>
+      <w:proofErr w:type="spellEnd"/>
+    </w:p>
+    <w:p>
+      <w:pPr>
+        <w:numPr>
+          <w:ilvl w:val="0"/>
+          <w:numId w:val="43"/>
+        </w:numPr>
+        <w:spacing w:before="100" w:beforeAutospacing="1" w:after="100" w:afterAutospacing="1" w:line="240" w:lineRule="auto"/>
+      </w:pPr>
+      <w:r>
+        <w:t>Para un proyecto:</w:t>
+      </w:r>
+    </w:p>
+    <w:p>
+      <w:pPr>
+        <w:pStyle w:val="HTMLconformatoprevio"/>
+        <w:rPr>
+          <w:rStyle w:val="CdigoHTML"/>
+          <w:lang w:val="en-US"/>
+        </w:rPr>
+      </w:pPr>
+      <w:r>
+        <w:rPr>
+          <w:rStyle w:val="hljs-comment"/>
+          <w:lang w:val="en-US"/>
+        </w:rPr>
+        <w:t>git</w:t>
+      </w:r>
+      <w:r>
+        <w:rPr>
+          <w:rStyle w:val="CdigoHTML"/>
+          <w:lang w:val="en-US"/>
+        </w:rPr>
+        <w:t xml:space="preserve"> </w:t>
+      </w:r>
+      <w:r>
+        <w:rPr>
+          <w:rStyle w:val="hljs-comment"/>
+          <w:lang w:val="en-US"/>
+        </w:rPr>
+        <w:t>config</w:t>
+      </w:r>
+      <w:r>
+        <w:rPr>
+          <w:rStyle w:val="CdigoHTML"/>
+          <w:lang w:val="en-US"/>
+        </w:rPr>
+        <w:t xml:space="preserve"> </w:t>
+      </w:r>
+      <w:proofErr w:type="spellStart"/>
+      <w:proofErr w:type="gramStart"/>
+      <w:r>
+        <w:rPr>
+          <w:rStyle w:val="hljs-comment"/>
+          <w:lang w:val="en-US"/>
+        </w:rPr>
+        <w:t>alias</w:t>
+      </w:r>
+      <w:r>
+        <w:rPr>
+          <w:rStyle w:val="hljs-string"/>
+          <w:lang w:val="en-US"/>
+        </w:rPr>
+        <w:t>.</w:t>
+      </w:r>
+      <w:r>
+        <w:rPr>
+          <w:rStyle w:val="hljs-comment"/>
+          <w:lang w:val="en-US"/>
+        </w:rPr>
+        <w:t>arbolito</w:t>
+      </w:r>
+      <w:proofErr w:type="spellEnd"/>
+      <w:proofErr w:type="gramEnd"/>
+      <w:r>
+        <w:rPr>
+          <w:rStyle w:val="CdigoHTML"/>
+          <w:lang w:val="en-US"/>
+        </w:rPr>
+        <w:t xml:space="preserve"> </w:t>
+      </w:r>
+      <w:r>
+        <w:rPr>
+          <w:rStyle w:val="hljs-comment"/>
+          <w:lang w:val="en-US"/>
+        </w:rPr>
+        <w:t>"log</w:t>
+      </w:r>
+      <w:r>
+        <w:rPr>
+          <w:rStyle w:val="CdigoHTML"/>
+          <w:lang w:val="en-US"/>
+        </w:rPr>
+        <w:t xml:space="preserve"> </w:t>
+      </w:r>
+      <w:r>
+        <w:rPr>
+          <w:rStyle w:val="hljs-literal"/>
+          <w:lang w:val="en-US"/>
+        </w:rPr>
+        <w:t>--</w:t>
+      </w:r>
+      <w:r>
+        <w:rPr>
+          <w:rStyle w:val="hljs-comment"/>
+          <w:lang w:val="en-US"/>
+        </w:rPr>
+        <w:t>all</w:t>
+      </w:r>
+      <w:r>
+        <w:rPr>
+          <w:rStyle w:val="CdigoHTML"/>
+          <w:lang w:val="en-US"/>
+        </w:rPr>
+        <w:t xml:space="preserve"> </w:t>
+      </w:r>
+      <w:r>
+        <w:rPr>
+          <w:rStyle w:val="hljs-literal"/>
+          <w:lang w:val="en-US"/>
+        </w:rPr>
+        <w:t>--</w:t>
+      </w:r>
+      <w:r>
+        <w:rPr>
+          <w:rStyle w:val="hljs-comment"/>
+          <w:lang w:val="en-US"/>
+        </w:rPr>
+        <w:t>graph</w:t>
+      </w:r>
+      <w:r>
+        <w:rPr>
+          <w:rStyle w:val="CdigoHTML"/>
+          <w:lang w:val="en-US"/>
+        </w:rPr>
+        <w:t xml:space="preserve"> </w:t>
+      </w:r>
+      <w:r>
+        <w:rPr>
+          <w:rStyle w:val="hljs-literal"/>
+          <w:lang w:val="en-US"/>
+        </w:rPr>
+        <w:t>--</w:t>
+      </w:r>
+      <w:r>
+        <w:rPr>
+          <w:rStyle w:val="hljs-comment"/>
+          <w:lang w:val="en-US"/>
+        </w:rPr>
+        <w:t>decorate</w:t>
+      </w:r>
+      <w:r>
+        <w:rPr>
+          <w:rStyle w:val="CdigoHTML"/>
+          <w:lang w:val="en-US"/>
+        </w:rPr>
+        <w:t xml:space="preserve"> </w:t>
+      </w:r>
+      <w:r>
+        <w:rPr>
+          <w:rStyle w:val="hljs-literal"/>
+          <w:lang w:val="en-US"/>
+        </w:rPr>
+        <w:t>--</w:t>
+      </w:r>
+      <w:proofErr w:type="spellStart"/>
+      <w:r>
+        <w:rPr>
+          <w:rStyle w:val="hljs-comment"/>
+          <w:lang w:val="en-US"/>
+        </w:rPr>
+        <w:t>oneline</w:t>
+      </w:r>
+      <w:proofErr w:type="spellEnd"/>
+      <w:r>
+        <w:rPr>
+          <w:rStyle w:val="hljs-comment"/>
+          <w:lang w:val="en-US"/>
+        </w:rPr>
+        <w:t>"</w:t>
+      </w:r>
+    </w:p>
+    <w:p>
+      <w:pPr>
+        <w:numPr>
+          <w:ilvl w:val="0"/>
+          <w:numId w:val="44"/>
+        </w:numPr>
+        <w:spacing w:before="100" w:beforeAutospacing="1" w:after="100" w:afterAutospacing="1" w:line="240" w:lineRule="auto"/>
+      </w:pPr>
+      <w:r>
+        <w:t>Global:</w:t>
+      </w:r>
+    </w:p>
+    <w:p>
+      <w:pPr>
+        <w:pStyle w:val="HTMLconformatoprevio"/>
+        <w:rPr>
+          <w:rStyle w:val="CdigoHTML"/>
+          <w:lang w:val="en-US"/>
+        </w:rPr>
+      </w:pPr>
+      <w:r>
+        <w:rPr>
+          <w:rStyle w:val="hljs-comment"/>
+          <w:lang w:val="en-US"/>
+        </w:rPr>
+        <w:t>git</w:t>
+      </w:r>
+      <w:r>
+        <w:rPr>
+          <w:rStyle w:val="CdigoHTML"/>
+          <w:lang w:val="en-US"/>
+        </w:rPr>
+        <w:t xml:space="preserve"> </w:t>
+      </w:r>
+      <w:r>
+        <w:rPr>
+          <w:rStyle w:val="hljs-comment"/>
+          <w:lang w:val="en-US"/>
+        </w:rPr>
+        <w:t>config</w:t>
+      </w:r>
+      <w:r>
+        <w:rPr>
+          <w:rStyle w:val="CdigoHTML"/>
+          <w:lang w:val="en-US"/>
+        </w:rPr>
+        <w:t xml:space="preserve"> </w:t>
+      </w:r>
+      <w:r>
+        <w:rPr>
+          <w:rStyle w:val="hljs-literal"/>
+          <w:lang w:val="en-US"/>
+        </w:rPr>
+        <w:t>--</w:t>
+      </w:r>
+      <w:r>
+        <w:rPr>
+          <w:rStyle w:val="hljs-comment"/>
+          <w:lang w:val="en-US"/>
+        </w:rPr>
+        <w:t>global</w:t>
+      </w:r>
+      <w:r>
+        <w:rPr>
+          <w:rStyle w:val="CdigoHTML"/>
+          <w:lang w:val="en-US"/>
+        </w:rPr>
+        <w:t xml:space="preserve"> </w:t>
+      </w:r>
+      <w:proofErr w:type="spellStart"/>
+      <w:proofErr w:type="gramStart"/>
+      <w:r>
+        <w:rPr>
+          <w:rStyle w:val="hljs-comment"/>
+          <w:lang w:val="en-US"/>
+        </w:rPr>
+        <w:t>alias</w:t>
+      </w:r>
+      <w:r>
+        <w:rPr>
+          <w:rStyle w:val="hljs-string"/>
+          <w:lang w:val="en-US"/>
+        </w:rPr>
+        <w:t>.</w:t>
+      </w:r>
+      <w:r>
+        <w:rPr>
+          <w:rStyle w:val="hljs-comment"/>
+          <w:lang w:val="en-US"/>
+        </w:rPr>
+        <w:t>arbolito</w:t>
+      </w:r>
+      <w:proofErr w:type="spellEnd"/>
+      <w:proofErr w:type="gramEnd"/>
+      <w:r>
+        <w:rPr>
+          <w:rStyle w:val="CdigoHTML"/>
+          <w:lang w:val="en-US"/>
+        </w:rPr>
+        <w:t xml:space="preserve"> </w:t>
+      </w:r>
+      <w:r>
+        <w:rPr>
+          <w:rStyle w:val="hljs-comment"/>
+          <w:lang w:val="en-US"/>
+        </w:rPr>
+        <w:t>"log</w:t>
+      </w:r>
+      <w:r>
+        <w:rPr>
+          <w:rStyle w:val="CdigoHTML"/>
+          <w:lang w:val="en-US"/>
+        </w:rPr>
+        <w:t xml:space="preserve"> </w:t>
+      </w:r>
+      <w:r>
+        <w:rPr>
+          <w:rStyle w:val="hljs-literal"/>
+          <w:lang w:val="en-US"/>
+        </w:rPr>
+        <w:t>--</w:t>
+      </w:r>
+      <w:r>
+        <w:rPr>
+          <w:rStyle w:val="hljs-comment"/>
+          <w:lang w:val="en-US"/>
+        </w:rPr>
+        <w:t>all</w:t>
+      </w:r>
+      <w:r>
+        <w:rPr>
+          <w:rStyle w:val="CdigoHTML"/>
+          <w:lang w:val="en-US"/>
+        </w:rPr>
+        <w:t xml:space="preserve"> </w:t>
+      </w:r>
+      <w:r>
+        <w:rPr>
+          <w:rStyle w:val="hljs-literal"/>
+          <w:lang w:val="en-US"/>
+        </w:rPr>
+        <w:t>--</w:t>
+      </w:r>
+      <w:r>
+        <w:rPr>
+          <w:rStyle w:val="hljs-comment"/>
+          <w:lang w:val="en-US"/>
+        </w:rPr>
+        <w:t>graph</w:t>
+      </w:r>
+      <w:r>
+        <w:rPr>
+          <w:rStyle w:val="CdigoHTML"/>
+          <w:lang w:val="en-US"/>
+        </w:rPr>
+        <w:t xml:space="preserve"> </w:t>
+      </w:r>
+      <w:r>
+        <w:rPr>
+          <w:rStyle w:val="hljs-literal"/>
+          <w:lang w:val="en-US"/>
+        </w:rPr>
+        <w:t>--</w:t>
+      </w:r>
+      <w:r>
+        <w:rPr>
+          <w:rStyle w:val="hljs-comment"/>
+          <w:lang w:val="en-US"/>
+        </w:rPr>
+        <w:t>decorate</w:t>
+      </w:r>
+      <w:r>
+        <w:rPr>
+          <w:rStyle w:val="CdigoHTML"/>
+          <w:lang w:val="en-US"/>
+        </w:rPr>
+        <w:t xml:space="preserve"> </w:t>
+      </w:r>
+      <w:r>
+        <w:rPr>
+          <w:rStyle w:val="hljs-literal"/>
+          <w:lang w:val="en-US"/>
+        </w:rPr>
+        <w:t>--</w:t>
+      </w:r>
+      <w:proofErr w:type="spellStart"/>
+      <w:r>
+        <w:rPr>
+          <w:rStyle w:val="hljs-comment"/>
+          <w:lang w:val="en-US"/>
+        </w:rPr>
+        <w:t>oneline</w:t>
+      </w:r>
+      <w:proofErr w:type="spellEnd"/>
+      <w:r>
+        <w:rPr>
+          <w:rStyle w:val="hljs-comment"/>
+          <w:lang w:val="en-US"/>
+        </w:rPr>
+        <w:t>"</w:t>
+      </w:r>
+    </w:p>
+    <w:p>
+      <w:pPr>
+        <w:numPr>
+          <w:ilvl w:val="0"/>
+          <w:numId w:val="45"/>
+        </w:numPr>
+        <w:spacing w:before="100" w:beforeAutospacing="1" w:after="100" w:afterAutospacing="1" w:line="240" w:lineRule="auto"/>
+      </w:pPr>
+      <w:r>
+        <w:t>Para correrlo:</w:t>
+      </w:r>
+    </w:p>
+    <w:p>
+      <w:pPr>
+        <w:pStyle w:val="HTMLconformatoprevio"/>
+        <w:rPr>
+          <w:rStyle w:val="CdigoHTML"/>
+        </w:rPr>
+      </w:pPr>
+      <w:proofErr w:type="spellStart"/>
+      <w:r>
+        <w:rPr>
+          <w:rStyle w:val="hljs-attribute"/>
+        </w:rPr>
+        <w:t>git</w:t>
+      </w:r>
+      <w:proofErr w:type="spellEnd"/>
+      <w:r>
+        <w:rPr>
+          <w:rStyle w:val="CdigoHTML"/>
+        </w:rPr>
+        <w:t xml:space="preserve"> arbolito</w:t>
+      </w:r>
+    </w:p>
+    <w:p>
+      <w:pPr>
+        <w:rPr>
+          <w:rFonts w:cstheme="minorHAnsi"/>
+        </w:rPr>
+      </w:pPr>
+    </w:p>
+    <w:p>
+      <w:pPr>
+        <w:pStyle w:val="Ttulo1"/>
+        <w:rPr>
+          <w:rFonts w:asciiTheme="minorHAnsi" w:hAnsiTheme="minorHAnsi" w:cstheme="minorHAnsi"/>
+          <w:sz w:val="28"/>
+          <w:szCs w:val="28"/>
+        </w:rPr>
+      </w:pPr>
+      <w:r>
+        <w:rPr>
+          <w:rFonts w:asciiTheme="minorHAnsi" w:hAnsiTheme="minorHAnsi" w:cstheme="minorHAnsi"/>
+          <w:sz w:val="28"/>
+          <w:szCs w:val="28"/>
+        </w:rPr>
+        <w:t>Manejo de ramas en GitHub</w:t>
+      </w:r>
+    </w:p>
+    <w:p>
+      <w:pPr>
+        <w:pStyle w:val="NormalWeb"/>
+      </w:pPr>
+      <w:r>
+        <w:rPr>
+          <w:rFonts w:asciiTheme="minorHAnsi" w:hAnsiTheme="minorHAnsi" w:cstheme="minorHAnsi"/>
+          <w:sz w:val="22"/>
+          <w:szCs w:val="22"/>
+        </w:rPr>
+        <w:t xml:space="preserve">Si no te funciona el comando </w:t>
+      </w:r>
+      <w:proofErr w:type="spellStart"/>
+      <w:r>
+        <w:rPr>
+          <w:rFonts w:asciiTheme="minorHAnsi" w:hAnsiTheme="minorHAnsi" w:cstheme="minorHAnsi"/>
+          <w:sz w:val="22"/>
+          <w:szCs w:val="22"/>
+        </w:rPr>
+        <w:t>gitk</w:t>
+      </w:r>
+      <w:proofErr w:type="spellEnd"/>
+      <w:r>
+        <w:rPr>
+          <w:rFonts w:asciiTheme="minorHAnsi" w:hAnsiTheme="minorHAnsi" w:cstheme="minorHAnsi"/>
+          <w:sz w:val="22"/>
+          <w:szCs w:val="22"/>
+        </w:rPr>
+        <w:t xml:space="preserve"> es posible no lo tengas instalado por defecto.</w:t>
+      </w:r>
+      <w:r>
+        <w:rPr>
+          <w:rFonts w:asciiTheme="minorHAnsi" w:hAnsiTheme="minorHAnsi" w:cstheme="minorHAnsi"/>
+          <w:sz w:val="22"/>
+          <w:szCs w:val="22"/>
+        </w:rPr>
+        <w:br/>
+        <w:t xml:space="preserve">Para instalar </w:t>
+      </w:r>
+      <w:proofErr w:type="spellStart"/>
+      <w:r>
+        <w:rPr>
+          <w:rFonts w:asciiTheme="minorHAnsi" w:hAnsiTheme="minorHAnsi" w:cstheme="minorHAnsi"/>
+          <w:sz w:val="22"/>
+          <w:szCs w:val="22"/>
+        </w:rPr>
+        <w:t>gitk</w:t>
+      </w:r>
+      <w:proofErr w:type="spellEnd"/>
+      <w:r>
+        <w:rPr>
+          <w:rFonts w:asciiTheme="minorHAnsi" w:hAnsiTheme="minorHAnsi" w:cstheme="minorHAnsi"/>
+          <w:sz w:val="22"/>
+          <w:szCs w:val="22"/>
+        </w:rPr>
+        <w:t xml:space="preserve"> debemos ejecutar los siguientes comandos:</w:t>
+      </w:r>
+      <w:r>
+        <w:rPr>
+          <w:rFonts w:asciiTheme="minorHAnsi" w:hAnsiTheme="minorHAnsi" w:cstheme="minorHAnsi"/>
+          <w:sz w:val="22"/>
+          <w:szCs w:val="22"/>
+        </w:rPr>
+        <w:br/>
+      </w:r>
+      <w:r>
+        <w:rPr>
+          <w:rStyle w:val="CdigoHTML"/>
+          <w:rFonts w:eastAsiaTheme="majorEastAsia"/>
+        </w:rPr>
+        <w:t xml:space="preserve">sudo </w:t>
+      </w:r>
+      <w:proofErr w:type="spellStart"/>
+      <w:r>
+        <w:rPr>
+          <w:rStyle w:val="CdigoHTML"/>
+          <w:rFonts w:eastAsiaTheme="majorEastAsia"/>
+        </w:rPr>
+        <w:t>apt-get</w:t>
+      </w:r>
+      <w:proofErr w:type="spellEnd"/>
+      <w:r>
+        <w:rPr>
+          <w:rStyle w:val="CdigoHTML"/>
+          <w:rFonts w:eastAsiaTheme="majorEastAsia"/>
+        </w:rPr>
+        <w:t xml:space="preserve"> </w:t>
+      </w:r>
+      <w:proofErr w:type="spellStart"/>
+      <w:r>
+        <w:rPr>
+          <w:rStyle w:val="CdigoHTML"/>
+          <w:rFonts w:eastAsiaTheme="majorEastAsia"/>
+        </w:rPr>
+        <w:t>update</w:t>
+      </w:r>
+      <w:proofErr w:type="spellEnd"/>
+      <w:r>
+        <w:br/>
+      </w:r>
+      <w:r>
+        <w:rPr>
+          <w:rStyle w:val="CdigoHTML"/>
+          <w:rFonts w:eastAsiaTheme="majorEastAsia"/>
+        </w:rPr>
+        <w:t xml:space="preserve">sudo </w:t>
+      </w:r>
+      <w:proofErr w:type="spellStart"/>
+      <w:r>
+        <w:rPr>
+          <w:rStyle w:val="CdigoHTML"/>
+          <w:rFonts w:eastAsiaTheme="majorEastAsia"/>
+        </w:rPr>
+        <w:t>apt-get</w:t>
+      </w:r>
+      <w:proofErr w:type="spellEnd"/>
+      <w:r>
+        <w:rPr>
+          <w:rStyle w:val="CdigoHTML"/>
+          <w:rFonts w:eastAsiaTheme="majorEastAsia"/>
+        </w:rPr>
+        <w:t xml:space="preserve"> </w:t>
+      </w:r>
+      <w:proofErr w:type="spellStart"/>
+      <w:r>
+        <w:rPr>
+          <w:rStyle w:val="CdigoHTML"/>
+          <w:rFonts w:eastAsiaTheme="majorEastAsia"/>
+        </w:rPr>
+        <w:t>install</w:t>
+      </w:r>
+      <w:proofErr w:type="spellEnd"/>
+      <w:r>
+        <w:rPr>
+          <w:rStyle w:val="CdigoHTML"/>
+          <w:rFonts w:eastAsiaTheme="majorEastAsia"/>
+        </w:rPr>
+        <w:t xml:space="preserve"> </w:t>
+      </w:r>
+      <w:proofErr w:type="spellStart"/>
+      <w:r>
+        <w:rPr>
+          <w:rStyle w:val="CdigoHTML"/>
+          <w:rFonts w:eastAsiaTheme="majorEastAsia"/>
+        </w:rPr>
+        <w:t>gitk</w:t>
+      </w:r>
+      <w:proofErr w:type="spellEnd"/>
+    </w:p>
+    <w:p>
+      <w:pPr>
+        <w:pStyle w:val="NormalWeb"/>
+        <w:rPr>
+          <w:rFonts w:asciiTheme="minorHAnsi" w:hAnsiTheme="minorHAnsi" w:cstheme="minorHAnsi"/>
+          <w:sz w:val="22"/>
+          <w:szCs w:val="22"/>
+        </w:rPr>
+      </w:pPr>
+      <w:r>
+        <w:rPr>
+          <w:rFonts w:asciiTheme="minorHAnsi" w:hAnsiTheme="minorHAnsi" w:cstheme="minorHAnsi"/>
+          <w:sz w:val="22"/>
+          <w:szCs w:val="22"/>
+        </w:rPr>
+        <w:t xml:space="preserve">Las ramas nos permiten hacer cambios a nuestros archivos sin modificar la versión principal (master). Puedes trabajar con ramas que nunca envías a GitHub, así como </w:t>
+      </w:r>
+      <w:proofErr w:type="gramStart"/>
+      <w:r>
+        <w:rPr>
+          <w:rFonts w:asciiTheme="minorHAnsi" w:hAnsiTheme="minorHAnsi" w:cstheme="minorHAnsi"/>
+          <w:sz w:val="22"/>
+          <w:szCs w:val="22"/>
+        </w:rPr>
+        <w:t>pueden</w:t>
+      </w:r>
+      <w:proofErr w:type="gramEnd"/>
+      <w:r>
+        <w:rPr>
+          <w:rFonts w:asciiTheme="minorHAnsi" w:hAnsiTheme="minorHAnsi" w:cstheme="minorHAnsi"/>
+          <w:sz w:val="22"/>
+          <w:szCs w:val="22"/>
+        </w:rPr>
+        <w:t xml:space="preserve"> haber ramas importantes en GitHub que nunca usas en el repositorio local. Lo crucial es que aprendas a manejarlas para trabajar profesionalmente.</w:t>
+      </w:r>
+    </w:p>
+    <w:p>
+      <w:pPr>
+        <w:pStyle w:val="NormalWeb"/>
+      </w:pPr>
+      <w:r>
+        <w:rPr>
+          <w:rFonts w:asciiTheme="minorHAnsi" w:hAnsiTheme="minorHAnsi" w:cstheme="minorHAnsi"/>
+          <w:sz w:val="22"/>
+          <w:szCs w:val="22"/>
+        </w:rPr>
+        <w:t xml:space="preserve">Si, estando en otra rama, modificamos los archivos y hacemos </w:t>
+      </w:r>
+      <w:proofErr w:type="spellStart"/>
+      <w:r>
+        <w:rPr>
+          <w:rStyle w:val="nfasis"/>
+          <w:rFonts w:asciiTheme="minorHAnsi" w:hAnsiTheme="minorHAnsi" w:cstheme="minorHAnsi"/>
+          <w:sz w:val="22"/>
+          <w:szCs w:val="22"/>
+        </w:rPr>
+        <w:t>commit</w:t>
+      </w:r>
+      <w:proofErr w:type="spellEnd"/>
+      <w:r>
+        <w:rPr>
+          <w:rFonts w:asciiTheme="minorHAnsi" w:hAnsiTheme="minorHAnsi" w:cstheme="minorHAnsi"/>
+          <w:sz w:val="22"/>
+          <w:szCs w:val="22"/>
+        </w:rPr>
+        <w:t xml:space="preserve">, tanto el </w:t>
+      </w:r>
+      <w:proofErr w:type="gramStart"/>
+      <w:r>
+        <w:rPr>
+          <w:rFonts w:asciiTheme="minorHAnsi" w:hAnsiTheme="minorHAnsi" w:cstheme="minorHAnsi"/>
+          <w:sz w:val="22"/>
+          <w:szCs w:val="22"/>
+        </w:rPr>
+        <w:t>historial</w:t>
+      </w:r>
+      <w:r>
+        <w:t>(</w:t>
+      </w:r>
+      <w:proofErr w:type="spellStart"/>
+      <w:proofErr w:type="gramEnd"/>
+      <w:r>
+        <w:rPr>
+          <w:rStyle w:val="CdigoHTML"/>
+          <w:rFonts w:eastAsiaTheme="majorEastAsia"/>
+        </w:rPr>
+        <w:t>git</w:t>
+      </w:r>
+      <w:proofErr w:type="spellEnd"/>
+      <w:r>
+        <w:rPr>
+          <w:rStyle w:val="CdigoHTML"/>
+          <w:rFonts w:eastAsiaTheme="majorEastAsia"/>
+        </w:rPr>
+        <w:t xml:space="preserve"> log</w:t>
+      </w:r>
+      <w:r>
+        <w:t xml:space="preserve">) </w:t>
+      </w:r>
+      <w:r>
+        <w:rPr>
+          <w:rFonts w:asciiTheme="minorHAnsi" w:hAnsiTheme="minorHAnsi" w:cstheme="minorHAnsi"/>
+          <w:sz w:val="22"/>
+          <w:szCs w:val="22"/>
+        </w:rPr>
+        <w:t xml:space="preserve">como los archivos serán afectados. La ventaja que tiene usar ramas es que las </w:t>
+      </w:r>
+      <w:r>
+        <w:rPr>
+          <w:rFonts w:asciiTheme="minorHAnsi" w:hAnsiTheme="minorHAnsi" w:cstheme="minorHAnsi"/>
+          <w:sz w:val="22"/>
+          <w:szCs w:val="22"/>
+        </w:rPr>
+        <w:lastRenderedPageBreak/>
+        <w:t xml:space="preserve">modificaciones solo afectarán a esa rama en particular. Si luego de “guardar” los </w:t>
+      </w:r>
+      <w:proofErr w:type="gramStart"/>
+      <w:r>
+        <w:rPr>
+          <w:rFonts w:asciiTheme="minorHAnsi" w:hAnsiTheme="minorHAnsi" w:cstheme="minorHAnsi"/>
+          <w:sz w:val="22"/>
+          <w:szCs w:val="22"/>
+        </w:rPr>
+        <w:t>archivos</w:t>
+      </w:r>
+      <w:r>
+        <w:t>(</w:t>
+      </w:r>
+      <w:proofErr w:type="gramEnd"/>
+      <w:r>
+        <w:rPr>
+          <w:rFonts w:asciiTheme="minorHAnsi" w:hAnsiTheme="minorHAnsi" w:cstheme="minorHAnsi"/>
+          <w:sz w:val="22"/>
+          <w:szCs w:val="22"/>
+        </w:rPr>
+        <w:t>usando</w:t>
+      </w:r>
+      <w:r>
+        <w:rPr>
+          <w:sz w:val="22"/>
+          <w:szCs w:val="22"/>
+        </w:rPr>
+        <w:t xml:space="preserve"> </w:t>
+      </w:r>
+      <w:proofErr w:type="spellStart"/>
+      <w:r>
+        <w:rPr>
+          <w:rStyle w:val="CdigoHTML"/>
+          <w:rFonts w:eastAsiaTheme="majorEastAsia"/>
+        </w:rPr>
+        <w:t>commit</w:t>
+      </w:r>
+      <w:proofErr w:type="spellEnd"/>
+      <w:r>
+        <w:t xml:space="preserve">) </w:t>
+      </w:r>
+      <w:r>
+        <w:rPr>
+          <w:rFonts w:asciiTheme="minorHAnsi" w:hAnsiTheme="minorHAnsi" w:cstheme="minorHAnsi"/>
+          <w:sz w:val="22"/>
+          <w:szCs w:val="22"/>
+        </w:rPr>
+        <w:t>nos movemos a otra rama</w:t>
+      </w:r>
+      <w:r>
+        <w:rPr>
+          <w:sz w:val="22"/>
+          <w:szCs w:val="22"/>
+        </w:rPr>
+        <w:t xml:space="preserve"> </w:t>
+      </w:r>
+      <w:r>
+        <w:t>(</w:t>
+      </w:r>
+      <w:proofErr w:type="spellStart"/>
+      <w:r>
+        <w:rPr>
+          <w:rStyle w:val="CdigoHTML"/>
+          <w:rFonts w:eastAsiaTheme="majorEastAsia"/>
+        </w:rPr>
+        <w:t>git</w:t>
+      </w:r>
+      <w:proofErr w:type="spellEnd"/>
+      <w:r>
+        <w:rPr>
+          <w:rStyle w:val="CdigoHTML"/>
+          <w:rFonts w:eastAsiaTheme="majorEastAsia"/>
+        </w:rPr>
+        <w:t xml:space="preserve"> </w:t>
+      </w:r>
+      <w:proofErr w:type="spellStart"/>
+      <w:r>
+        <w:rPr>
+          <w:rStyle w:val="CdigoHTML"/>
+          <w:rFonts w:eastAsiaTheme="majorEastAsia"/>
+        </w:rPr>
+        <w:t>checkout</w:t>
+      </w:r>
+      <w:proofErr w:type="spellEnd"/>
+      <w:r>
+        <w:rPr>
+          <w:rStyle w:val="CdigoHTML"/>
+          <w:rFonts w:eastAsiaTheme="majorEastAsia"/>
+        </w:rPr>
+        <w:t xml:space="preserve"> </w:t>
+      </w:r>
+      <w:proofErr w:type="spellStart"/>
+      <w:r>
+        <w:rPr>
+          <w:rStyle w:val="CdigoHTML"/>
+          <w:rFonts w:eastAsiaTheme="majorEastAsia"/>
+        </w:rPr>
+        <w:t>otraRama</w:t>
+      </w:r>
+      <w:proofErr w:type="spellEnd"/>
+      <w:r>
+        <w:t xml:space="preserve">) </w:t>
+      </w:r>
+      <w:r>
+        <w:rPr>
+          <w:rFonts w:asciiTheme="minorHAnsi" w:hAnsiTheme="minorHAnsi" w:cstheme="minorHAnsi"/>
+          <w:sz w:val="22"/>
+          <w:szCs w:val="22"/>
+        </w:rPr>
+        <w:t xml:space="preserve">veremos como las modificaciones de la rama pasada </w:t>
+      </w:r>
       <w:r>
         <w:rPr>
           <w:rStyle w:val="Textoennegrita"/>
-        </w:rPr>
-        <w:t>)</w:t>
-      </w:r>
-      <w:r>
-        <w:t>:</w:t>
-      </w:r>
-    </w:p>
-    <w:p>
-      <w:pPr>
-        <w:pStyle w:val="HTMLconformatoprevio"/>
-        <w:rPr>
-          <w:rStyle w:val="CdigoHTML"/>
-        </w:rPr>
-      </w:pPr>
-      <w:r>
-        <w:rPr>
-          <w:rStyle w:val="CdigoHTML"/>
-        </w:rPr>
-        <w:t>clip &lt; ~</w:t>
-      </w:r>
-      <w:r>
-        <w:rPr>
-          <w:rStyle w:val="hljs-regexp"/>
-        </w:rPr>
-        <w:t>/.</w:t>
-      </w:r>
-      <w:proofErr w:type="spellStart"/>
-      <w:r>
-        <w:rPr>
-          <w:rStyle w:val="hljs-regexp"/>
-        </w:rPr>
-        <w:t>ssh</w:t>
-      </w:r>
-      <w:proofErr w:type="spellEnd"/>
-      <w:r>
-        <w:rPr>
-          <w:rStyle w:val="hljs-regexp"/>
-        </w:rPr>
-        <w:t>/id</w:t>
-      </w:r>
-      <w:r>
-        <w:rPr>
-          <w:rStyle w:val="CdigoHTML"/>
-        </w:rPr>
-        <w:t>_rsa.pub</w:t>
-      </w:r>
-    </w:p>
-    <w:p>
-      <w:pPr>
+          <w:rFonts w:asciiTheme="minorHAnsi" w:hAnsiTheme="minorHAnsi" w:cstheme="minorHAnsi"/>
+          <w:sz w:val="22"/>
+          <w:szCs w:val="22"/>
+        </w:rPr>
+        <w:t>no aparecen</w:t>
+      </w:r>
+      <w:r>
+        <w:rPr>
+          <w:rFonts w:asciiTheme="minorHAnsi" w:hAnsiTheme="minorHAnsi" w:cstheme="minorHAnsi"/>
+          <w:sz w:val="22"/>
+          <w:szCs w:val="22"/>
+        </w:rPr>
+        <w:t xml:space="preserve"> en la</w:t>
+      </w:r>
+      <w:r>
+        <w:t xml:space="preserve"> </w:t>
+      </w:r>
+      <w:proofErr w:type="spellStart"/>
+      <w:r>
+        <w:rPr>
+          <w:rStyle w:val="CdigoHTML"/>
+          <w:rFonts w:eastAsiaTheme="majorEastAsia"/>
+        </w:rPr>
+        <w:t>otraRama</w:t>
+      </w:r>
+      <w:proofErr w:type="spellEnd"/>
+      <w:r>
+        <w:t>.</w:t>
+      </w:r>
+    </w:p>
+    <w:p>
+      <w:pPr>
+        <w:pStyle w:val="Ttulo2"/>
+      </w:pPr>
+      <w:r>
+        <w:t>Comandos para manejo de ramas en GitHub</w:t>
+      </w:r>
+    </w:p>
+    <w:p>
+      <w:pPr>
+        <w:numPr>
+          <w:ilvl w:val="0"/>
+          <w:numId w:val="46"/>
+        </w:numPr>
         <w:spacing w:before="100" w:beforeAutospacing="1" w:after="100" w:afterAutospacing="1" w:line="240" w:lineRule="auto"/>
       </w:pPr>
       <w:r>
-        <w:rPr>
-          <w:rStyle w:val="Textoennegrita"/>
-        </w:rPr>
-        <w:t>Linux (Ubuntu)</w:t>
-      </w:r>
-      <w:r>
-        <w:t>:</w:t>
-      </w:r>
-    </w:p>
-    <w:p>
-      <w:pPr>
-        <w:pStyle w:val="HTMLconformatoprevio"/>
-        <w:rPr>
-          <w:rStyle w:val="CdigoHTML"/>
-        </w:rPr>
-      </w:pPr>
-      <w:proofErr w:type="spellStart"/>
-      <w:r>
-        <w:rPr>
-          <w:rStyle w:val="CdigoHTML"/>
-        </w:rPr>
-        <w:t>cat</w:t>
-      </w:r>
-      <w:proofErr w:type="spellEnd"/>
-      <w:r>
-        <w:rPr>
-          <w:rStyle w:val="CdigoHTML"/>
-        </w:rPr>
-        <w:t xml:space="preserve"> ~/.</w:t>
-      </w:r>
-      <w:proofErr w:type="spellStart"/>
-      <w:r>
-        <w:rPr>
-          <w:rStyle w:val="CdigoHTML"/>
-        </w:rPr>
-        <w:t>ssh</w:t>
-      </w:r>
-      <w:proofErr w:type="spellEnd"/>
-      <w:r>
-        <w:rPr>
-          <w:rStyle w:val="CdigoHTML"/>
-        </w:rPr>
-        <w:t>/id_rsa</w:t>
-      </w:r>
-      <w:r>
-        <w:rPr>
-          <w:rStyle w:val="hljs-selector-class"/>
-        </w:rPr>
-        <w:t>.pub</w:t>
-      </w:r>
-    </w:p>
-    <w:p>
-      <w:pPr>
-        <w:rPr>
-          <w:rFonts w:cstheme="minorHAnsi"/>
-        </w:rPr>
-      </w:pPr>
+        <w:t>Crear una rama:</w:t>
+      </w:r>
+      <w:r>
+        <w:br/>
+      </w:r>
+      <w:proofErr w:type="spellStart"/>
+      <w:r>
+        <w:rPr>
+          <w:rStyle w:val="CdigoHTML"/>
+          <w:rFonts w:eastAsiaTheme="majorEastAsia"/>
+        </w:rPr>
+        <w:t>git</w:t>
+      </w:r>
+      <w:proofErr w:type="spellEnd"/>
+      <w:r>
+        <w:rPr>
+          <w:rStyle w:val="CdigoHTML"/>
+          <w:rFonts w:eastAsiaTheme="majorEastAsia"/>
+        </w:rPr>
+        <w:t xml:space="preserve"> </w:t>
+      </w:r>
+      <w:proofErr w:type="spellStart"/>
+      <w:r>
+        <w:rPr>
+          <w:rStyle w:val="CdigoHTML"/>
+          <w:rFonts w:eastAsiaTheme="majorEastAsia"/>
+        </w:rPr>
+        <w:t>branch</w:t>
+      </w:r>
+      <w:proofErr w:type="spellEnd"/>
+      <w:r>
+        <w:rPr>
+          <w:rStyle w:val="CdigoHTML"/>
+          <w:rFonts w:eastAsiaTheme="majorEastAsia"/>
+        </w:rPr>
+        <w:t xml:space="preserve"> </w:t>
+      </w:r>
+      <w:proofErr w:type="spellStart"/>
+      <w:r>
+        <w:rPr>
+          <w:rStyle w:val="CdigoHTML"/>
+          <w:rFonts w:eastAsiaTheme="majorEastAsia"/>
+        </w:rPr>
+        <w:t>branchName</w:t>
+      </w:r>
+      <w:proofErr w:type="spellEnd"/>
+    </w:p>
+    <w:p>
+      <w:pPr>
+        <w:numPr>
+          <w:ilvl w:val="0"/>
+          <w:numId w:val="46"/>
+        </w:numPr>
+        <w:spacing w:before="100" w:beforeAutospacing="1" w:after="100" w:afterAutospacing="1" w:line="240" w:lineRule="auto"/>
+      </w:pPr>
+      <w:r>
+        <w:t>Movernos a otra rama:</w:t>
+      </w:r>
+      <w:r>
+        <w:br/>
+      </w:r>
+      <w:proofErr w:type="spellStart"/>
+      <w:r>
+        <w:rPr>
+          <w:rStyle w:val="CdigoHTML"/>
+          <w:rFonts w:eastAsiaTheme="majorEastAsia"/>
+        </w:rPr>
+        <w:t>git</w:t>
+      </w:r>
+      <w:proofErr w:type="spellEnd"/>
+      <w:r>
+        <w:rPr>
+          <w:rStyle w:val="CdigoHTML"/>
+          <w:rFonts w:eastAsiaTheme="majorEastAsia"/>
+        </w:rPr>
+        <w:t xml:space="preserve"> </w:t>
+      </w:r>
+      <w:proofErr w:type="spellStart"/>
+      <w:r>
+        <w:rPr>
+          <w:rStyle w:val="CdigoHTML"/>
+          <w:rFonts w:eastAsiaTheme="majorEastAsia"/>
+        </w:rPr>
+        <w:t>checkout</w:t>
+      </w:r>
+      <w:proofErr w:type="spellEnd"/>
+      <w:r>
+        <w:rPr>
+          <w:rStyle w:val="CdigoHTML"/>
+          <w:rFonts w:eastAsiaTheme="majorEastAsia"/>
+        </w:rPr>
+        <w:t xml:space="preserve"> </w:t>
+      </w:r>
+      <w:proofErr w:type="spellStart"/>
+      <w:r>
+        <w:rPr>
+          <w:rStyle w:val="CdigoHTML"/>
+          <w:rFonts w:eastAsiaTheme="majorEastAsia"/>
+        </w:rPr>
+        <w:t>branchName</w:t>
+      </w:r>
+      <w:proofErr w:type="spellEnd"/>
+    </w:p>
+    <w:p>
+      <w:pPr>
+        <w:numPr>
+          <w:ilvl w:val="0"/>
+          <w:numId w:val="46"/>
+        </w:numPr>
+        <w:spacing w:before="100" w:beforeAutospacing="1" w:after="100" w:afterAutospacing="1" w:line="240" w:lineRule="auto"/>
+      </w:pPr>
+      <w:r>
+        <w:t>Crear una rama en el repositorio local:</w:t>
+      </w:r>
+      <w:r>
+        <w:br/>
+      </w:r>
+      <w:proofErr w:type="spellStart"/>
+      <w:r>
+        <w:rPr>
+          <w:rStyle w:val="CdigoHTML"/>
+          <w:rFonts w:eastAsiaTheme="majorEastAsia"/>
+        </w:rPr>
+        <w:t>git</w:t>
+      </w:r>
+      <w:proofErr w:type="spellEnd"/>
+      <w:r>
+        <w:rPr>
+          <w:rStyle w:val="CdigoHTML"/>
+          <w:rFonts w:eastAsiaTheme="majorEastAsia"/>
+        </w:rPr>
+        <w:t xml:space="preserve"> </w:t>
+      </w:r>
+      <w:proofErr w:type="spellStart"/>
+      <w:r>
+        <w:rPr>
+          <w:rStyle w:val="CdigoHTML"/>
+          <w:rFonts w:eastAsiaTheme="majorEastAsia"/>
+        </w:rPr>
+        <w:t>branch</w:t>
+      </w:r>
+      <w:proofErr w:type="spellEnd"/>
+      <w:r>
+        <w:rPr>
+          <w:rStyle w:val="CdigoHTML"/>
+          <w:rFonts w:eastAsiaTheme="majorEastAsia"/>
+        </w:rPr>
+        <w:t xml:space="preserve"> nombre-de-la-rama</w:t>
+      </w:r>
+      <w:r>
+        <w:t xml:space="preserve"> o </w:t>
+      </w:r>
+      <w:proofErr w:type="spellStart"/>
+      <w:r>
+        <w:rPr>
+          <w:rStyle w:val="CdigoHTML"/>
+          <w:rFonts w:eastAsiaTheme="majorEastAsia"/>
+        </w:rPr>
+        <w:t>git</w:t>
+      </w:r>
+      <w:proofErr w:type="spellEnd"/>
+      <w:r>
+        <w:rPr>
+          <w:rStyle w:val="CdigoHTML"/>
+          <w:rFonts w:eastAsiaTheme="majorEastAsia"/>
+        </w:rPr>
+        <w:t xml:space="preserve"> </w:t>
+      </w:r>
+      <w:proofErr w:type="spellStart"/>
+      <w:r>
+        <w:rPr>
+          <w:rStyle w:val="CdigoHTML"/>
+          <w:rFonts w:eastAsiaTheme="majorEastAsia"/>
+        </w:rPr>
+        <w:t>checkout</w:t>
+      </w:r>
+      <w:proofErr w:type="spellEnd"/>
+      <w:r>
+        <w:rPr>
+          <w:rStyle w:val="CdigoHTML"/>
+          <w:rFonts w:eastAsiaTheme="majorEastAsia"/>
+        </w:rPr>
+        <w:t xml:space="preserve"> -b nombre-de-la-rama</w:t>
+      </w:r>
+      <w:r>
+        <w:t>.</w:t>
+      </w:r>
+    </w:p>
+    <w:p>
+      <w:pPr>
+        <w:numPr>
+          <w:ilvl w:val="0"/>
+          <w:numId w:val="46"/>
+        </w:numPr>
+        <w:spacing w:before="100" w:beforeAutospacing="1" w:after="100" w:afterAutospacing="1" w:line="240" w:lineRule="auto"/>
+      </w:pPr>
+      <w:r>
+        <w:t>Publicar una rama local al repositorio remoto:</w:t>
+      </w:r>
+      <w:r>
+        <w:br/>
+      </w:r>
+      <w:proofErr w:type="spellStart"/>
+      <w:r>
+        <w:rPr>
+          <w:rStyle w:val="CdigoHTML"/>
+          <w:rFonts w:eastAsiaTheme="majorEastAsia"/>
+        </w:rPr>
+        <w:t>git</w:t>
+      </w:r>
+      <w:proofErr w:type="spellEnd"/>
+      <w:r>
+        <w:rPr>
+          <w:rStyle w:val="CdigoHTML"/>
+          <w:rFonts w:eastAsiaTheme="majorEastAsia"/>
+        </w:rPr>
+        <w:t xml:space="preserve"> </w:t>
+      </w:r>
+      <w:proofErr w:type="spellStart"/>
+      <w:r>
+        <w:rPr>
+          <w:rStyle w:val="CdigoHTML"/>
+          <w:rFonts w:eastAsiaTheme="majorEastAsia"/>
+        </w:rPr>
+        <w:t>push</w:t>
+      </w:r>
+      <w:proofErr w:type="spellEnd"/>
+      <w:r>
+        <w:rPr>
+          <w:rStyle w:val="CdigoHTML"/>
+          <w:rFonts w:eastAsiaTheme="majorEastAsia"/>
+        </w:rPr>
+        <w:t xml:space="preserve"> </w:t>
+      </w:r>
+      <w:proofErr w:type="spellStart"/>
+      <w:r>
+        <w:rPr>
+          <w:rStyle w:val="CdigoHTML"/>
+          <w:rFonts w:eastAsiaTheme="majorEastAsia"/>
+        </w:rPr>
+        <w:t>origin</w:t>
+      </w:r>
+      <w:proofErr w:type="spellEnd"/>
+      <w:r>
+        <w:rPr>
+          <w:rStyle w:val="CdigoHTML"/>
+          <w:rFonts w:eastAsiaTheme="majorEastAsia"/>
+        </w:rPr>
+        <w:t xml:space="preserve"> nombre-de-la-rama</w:t>
+      </w:r>
+      <w:r>
+        <w:t>.</w:t>
+      </w:r>
+    </w:p>
+    <w:p>
+      <w:pPr>
+        <w:pStyle w:val="NormalWeb"/>
+        <w:rPr>
+          <w:rFonts w:asciiTheme="minorHAnsi" w:hAnsiTheme="minorHAnsi" w:cstheme="minorHAnsi"/>
+          <w:sz w:val="22"/>
+          <w:szCs w:val="22"/>
+        </w:rPr>
+      </w:pPr>
+      <w:r>
+        <w:rPr>
+          <w:rFonts w:asciiTheme="minorHAnsi" w:hAnsiTheme="minorHAnsi" w:cstheme="minorHAnsi"/>
+          <w:sz w:val="22"/>
+          <w:szCs w:val="22"/>
+        </w:rPr>
+        <w:t>Recuerda que podemos ver gráficamente nuestro entorno y flujo de trabajo local con Git utilizando el comando</w:t>
+      </w:r>
+      <w:r>
+        <w:t xml:space="preserve"> </w:t>
+      </w:r>
+      <w:proofErr w:type="spellStart"/>
+      <w:r>
+        <w:rPr>
+          <w:rStyle w:val="CdigoHTML"/>
+          <w:rFonts w:eastAsiaTheme="majorEastAsia"/>
+        </w:rPr>
+        <w:t>gitk</w:t>
+      </w:r>
+      <w:proofErr w:type="spellEnd"/>
+      <w:r>
+        <w:t xml:space="preserve">. </w:t>
+      </w:r>
+      <w:proofErr w:type="spellStart"/>
+      <w:r>
+        <w:rPr>
+          <w:rFonts w:asciiTheme="minorHAnsi" w:hAnsiTheme="minorHAnsi" w:cstheme="minorHAnsi"/>
+          <w:sz w:val="22"/>
+          <w:szCs w:val="22"/>
+        </w:rPr>
+        <w:t>Gitk</w:t>
+      </w:r>
+      <w:proofErr w:type="spellEnd"/>
+      <w:r>
+        <w:rPr>
+          <w:rFonts w:asciiTheme="minorHAnsi" w:hAnsiTheme="minorHAnsi" w:cstheme="minorHAnsi"/>
+          <w:sz w:val="22"/>
+          <w:szCs w:val="22"/>
+        </w:rPr>
+        <w:t xml:space="preserve"> fue el primer visor gráfico que se desarrolló para ver de manera gráfica el historial de un repositorio de Git.</w:t>
+      </w:r>
     </w:p>
     <w:p>
       <w:pPr>
@@ -20750,6 +22481,155 @@
 <file path=word/numbering.xml><?xml version="1.0" encoding="utf-8"?>
 <w:numbering xmlns:wpc="http://schemas.microsoft.com/office/word/2010/wordprocessingCanvas" xmlns:cx="http://schemas.microsoft.com/office/drawing/2014/chartex" xmlns:cx1="http://schemas.microsoft.com/office/drawing/2015/9/8/chartex" xmlns:cx2="http://schemas.microsoft.com/office/drawing/2015/10/21/chartex" xmlns:cx3="http://schemas.microsoft.com/office/drawing/2016/5/9/chartex" xmlns:cx4="http://schemas.microsoft.com/office/drawing/2016/5/10/chartex" xmlns:cx5="http://schemas.microsoft.com/office/drawing/2016/5/11/chartex" xmlns:cx6="http://schemas.microsoft.com/office/drawing/2016/5/12/chartex" xmlns:cx7="http://schemas.microsoft.com/office/drawing/2016/5/13/chartex" xmlns:cx8="http://schemas.microsoft.com/office/drawing/2016/5/14/chartex" xmlns:mc="http://schemas.openxmlformats.org/markup-compatibility/2006" xmlns:aink="http://schemas.microsoft.com/office/drawing/2016/ink" xmlns:am3d="http://schemas.microsoft.com/office/drawing/2017/model3d" xmlns:o="urn:schemas-microsoft-com:office:office" xmlns:oel="http://schemas.microsoft.com/office/2019/extlst" xmlns:r="http://schemas.openxmlformats.org/officeDocument/2006/relationships" xmlns:m="http://schemas.openxmlformats.org/officeDocument/2006/math" xmlns:v="urn:schemas-microsoft-com:vml" xmlns:wp14="http://schemas.microsoft.com/office/word/2010/wordprocessingDrawing" xmlns:wp="http://schemas.openxmlformats.org/drawingml/2006/wordprocessingDrawing" xmlns:w10="urn:schemas-microsoft-com:office:word" xmlns:w="http://schemas.openxmlformats.org/wordprocessingml/2006/main" xmlns:w14="http://schemas.microsoft.com/office/word/2010/wordml" xmlns:w15="http://schemas.microsoft.com/office/word/2012/wordml" xmlns:w16cex="http://schemas.microsoft.com/office/word/2018/wordml/cex" xmlns:w16cid="http://schemas.microsoft.com/office/word/2016/wordml/cid" xmlns:w16="http://schemas.microsoft.com/office/word/2018/wordml" xmlns:w16sdtdh="http://schemas.microsoft.com/office/word/2020/wordml/sdtdatahash" xmlns:w16se="http://schemas.microsoft.com/office/word/2015/wordml/symex" xmlns:wpg="http://schemas.microsoft.com/office/word/2010/wordprocessingGroup" xmlns:wpi="http://schemas.microsoft.com/office/word/2010/wordprocessingInk" xmlns:wne="http://schemas.microsoft.com/office/word/2006/wordml" xmlns:wps="http://schemas.microsoft.com/office/word/2010/wordprocessingShape" mc:Ignorable="w14 w15 w16se w16cid w16 w16cex w16sdtdh wp14">
   <w:abstractNum w:abstractNumId="0" w15:restartNumberingAfterBreak="0">
+    <w:nsid w:val="0ED53A24"/>
+    <w:multiLevelType w:val="multilevel"/>
+    <w:tmpl w:val="60F05FF0"/>
+    <w:lvl w:ilvl="0">
+      <w:start w:val="1"/>
+      <w:numFmt w:val="bullet"/>
+      <w:lvlText w:val=""/>
+      <w:lvlJc w:val="left"/>
+      <w:pPr>
+        <w:tabs>
+          <w:tab w:val="num" w:pos="720"/>
+        </w:tabs>
+        <w:ind w:left="720" w:hanging="360"/>
+      </w:pPr>
+      <w:rPr>
+        <w:rFonts w:ascii="Symbol" w:hAnsi="Symbol" w:hint="default"/>
+        <w:sz w:val="20"/>
+      </w:rPr>
+    </w:lvl>
+    <w:lvl w:ilvl="1" w:tentative="1">
+      <w:start w:val="1"/>
+      <w:numFmt w:val="bullet"/>
+      <w:lvlText w:val="o"/>
+      <w:lvlJc w:val="left"/>
+      <w:pPr>
+        <w:tabs>
+          <w:tab w:val="num" w:pos="1440"/>
+        </w:tabs>
+        <w:ind w:left="1440" w:hanging="360"/>
+      </w:pPr>
+      <w:rPr>
+        <w:rFonts w:ascii="Courier New" w:hAnsi="Courier New" w:hint="default"/>
+        <w:sz w:val="20"/>
+      </w:rPr>
+    </w:lvl>
+    <w:lvl w:ilvl="2" w:tentative="1">
+      <w:start w:val="1"/>
+      <w:numFmt w:val="bullet"/>
+      <w:lvlText w:val=""/>
+      <w:lvlJc w:val="left"/>
+      <w:pPr>
+        <w:tabs>
+          <w:tab w:val="num" w:pos="2160"/>
+        </w:tabs>
+        <w:ind w:left="2160" w:hanging="360"/>
+      </w:pPr>
+      <w:rPr>
+        <w:rFonts w:ascii="Wingdings" w:hAnsi="Wingdings" w:hint="default"/>
+        <w:sz w:val="20"/>
+      </w:rPr>
+    </w:lvl>
+    <w:lvl w:ilvl="3" w:tentative="1">
+      <w:start w:val="1"/>
+      <w:numFmt w:val="bullet"/>
+      <w:lvlText w:val=""/>
+      <w:lvlJc w:val="left"/>
+      <w:pPr>
+        <w:tabs>
+          <w:tab w:val="num" w:pos="2880"/>
+        </w:tabs>
+        <w:ind w:left="2880" w:hanging="360"/>
+      </w:pPr>
+      <w:rPr>
+        <w:rFonts w:ascii="Wingdings" w:hAnsi="Wingdings" w:hint="default"/>
+        <w:sz w:val="20"/>
+      </w:rPr>
+    </w:lvl>
+    <w:lvl w:ilvl="4" w:tentative="1">
+      <w:start w:val="1"/>
+      <w:numFmt w:val="bullet"/>
+      <w:lvlText w:val=""/>
+      <w:lvlJc w:val="left"/>
+      <w:pPr>
+        <w:tabs>
+          <w:tab w:val="num" w:pos="3600"/>
+        </w:tabs>
+        <w:ind w:left="3600" w:hanging="360"/>
+      </w:pPr>
+      <w:rPr>
+        <w:rFonts w:ascii="Wingdings" w:hAnsi="Wingdings" w:hint="default"/>
+        <w:sz w:val="20"/>
+      </w:rPr>
+    </w:lvl>
+    <w:lvl w:ilvl="5" w:tentative="1">
+      <w:start w:val="1"/>
+      <w:numFmt w:val="bullet"/>
+      <w:lvlText w:val=""/>
+      <w:lvlJc w:val="left"/>
+      <w:pPr>
+        <w:tabs>
+          <w:tab w:val="num" w:pos="4320"/>
+        </w:tabs>
+        <w:ind w:left="4320" w:hanging="360"/>
+      </w:pPr>
+      <w:rPr>
+        <w:rFonts w:ascii="Wingdings" w:hAnsi="Wingdings" w:hint="default"/>
+        <w:sz w:val="20"/>
+      </w:rPr>
+    </w:lvl>
+    <w:lvl w:ilvl="6" w:tentative="1">
+      <w:start w:val="1"/>
+      <w:numFmt w:val="bullet"/>
+      <w:lvlText w:val=""/>
+      <w:lvlJc w:val="left"/>
+      <w:pPr>
+        <w:tabs>
+          <w:tab w:val="num" w:pos="5040"/>
+        </w:tabs>
+        <w:ind w:left="5040" w:hanging="360"/>
+      </w:pPr>
+      <w:rPr>
+        <w:rFonts w:ascii="Wingdings" w:hAnsi="Wingdings" w:hint="default"/>
+        <w:sz w:val="20"/>
+      </w:rPr>
+    </w:lvl>
+    <w:lvl w:ilvl="7" w:tentative="1">
+      <w:start w:val="1"/>
+      <w:numFmt w:val="bullet"/>
+      <w:lvlText w:val=""/>
+      <w:lvlJc w:val="left"/>
+      <w:pPr>
+        <w:tabs>
+          <w:tab w:val="num" w:pos="5760"/>
+        </w:tabs>
+        <w:ind w:left="5760" w:hanging="360"/>
+      </w:pPr>
+      <w:rPr>
+        <w:rFonts w:ascii="Wingdings" w:hAnsi="Wingdings" w:hint="default"/>
+        <w:sz w:val="20"/>
+      </w:rPr>
+    </w:lvl>
+    <w:lvl w:ilvl="8" w:tentative="1">
+      <w:start w:val="1"/>
+      <w:numFmt w:val="bullet"/>
+      <w:lvlText w:val=""/>
+      <w:lvlJc w:val="left"/>
+      <w:pPr>
+        <w:tabs>
+          <w:tab w:val="num" w:pos="6480"/>
+        </w:tabs>
+        <w:ind w:left="6480" w:hanging="360"/>
+      </w:pPr>
+      <w:rPr>
+        <w:rFonts w:ascii="Wingdings" w:hAnsi="Wingdings" w:hint="default"/>
+        <w:sz w:val="20"/>
+      </w:rPr>
+    </w:lvl>
+  </w:abstractNum>
+  <w:abstractNum w:abstractNumId="1" w15:restartNumberingAfterBreak="0">
     <w:nsid w:val="104D0892"/>
     <w:multiLevelType w:val="multilevel"/>
     <w:tmpl w:val="0F4EA6B4"/>
@@ -20890,7 +22770,7 @@
       </w:rPr>
     </w:lvl>
   </w:abstractNum>
-  <w:abstractNum w:abstractNumId="1" w15:restartNumberingAfterBreak="0">
+  <w:abstractNum w:abstractNumId="2" w15:restartNumberingAfterBreak="0">
     <w:nsid w:val="10A24730"/>
     <w:multiLevelType w:val="multilevel"/>
     <w:tmpl w:val="9D9A907A"/>
@@ -21031,7 +22911,7 @@
       </w:rPr>
     </w:lvl>
   </w:abstractNum>
-  <w:abstractNum w:abstractNumId="2" w15:restartNumberingAfterBreak="0">
+  <w:abstractNum w:abstractNumId="3" w15:restartNumberingAfterBreak="0">
     <w:nsid w:val="12A33315"/>
     <w:multiLevelType w:val="multilevel"/>
     <w:tmpl w:val="D5C2F1E0"/>
@@ -21172,7 +23052,7 @@
       </w:rPr>
     </w:lvl>
   </w:abstractNum>
-  <w:abstractNum w:abstractNumId="3" w15:restartNumberingAfterBreak="0">
+  <w:abstractNum w:abstractNumId="4" w15:restartNumberingAfterBreak="0">
     <w:nsid w:val="1303066E"/>
     <w:multiLevelType w:val="multilevel"/>
     <w:tmpl w:val="A9F6C642"/>
@@ -21310,7 +23190,7 @@
       </w:rPr>
     </w:lvl>
   </w:abstractNum>
-  <w:abstractNum w:abstractNumId="4" w15:restartNumberingAfterBreak="0">
+  <w:abstractNum w:abstractNumId="5" w15:restartNumberingAfterBreak="0">
     <w:nsid w:val="14566AFE"/>
     <w:multiLevelType w:val="multilevel"/>
     <w:tmpl w:val="A29CA84C"/>
@@ -21448,7 +23328,7 @@
       </w:rPr>
     </w:lvl>
   </w:abstractNum>
-  <w:abstractNum w:abstractNumId="5" w15:restartNumberingAfterBreak="0">
+  <w:abstractNum w:abstractNumId="6" w15:restartNumberingAfterBreak="0">
     <w:nsid w:val="165455FE"/>
     <w:multiLevelType w:val="multilevel"/>
     <w:tmpl w:val="24F8AABC"/>
@@ -21586,7 +23466,7 @@
       </w:rPr>
     </w:lvl>
   </w:abstractNum>
-  <w:abstractNum w:abstractNumId="6" w15:restartNumberingAfterBreak="0">
+  <w:abstractNum w:abstractNumId="7" w15:restartNumberingAfterBreak="0">
     <w:nsid w:val="19255F24"/>
     <w:multiLevelType w:val="multilevel"/>
     <w:tmpl w:val="5B34548C"/>
@@ -21727,7 +23607,7 @@
       </w:rPr>
     </w:lvl>
   </w:abstractNum>
-  <w:abstractNum w:abstractNumId="7" w15:restartNumberingAfterBreak="0">
+  <w:abstractNum w:abstractNumId="8" w15:restartNumberingAfterBreak="0">
     <w:nsid w:val="1E0C7014"/>
     <w:multiLevelType w:val="multilevel"/>
     <w:tmpl w:val="198A3F66"/>
@@ -21868,7 +23748,156 @@
       </w:rPr>
     </w:lvl>
   </w:abstractNum>
-  <w:abstractNum w:abstractNumId="8" w15:restartNumberingAfterBreak="0">
+  <w:abstractNum w:abstractNumId="9" w15:restartNumberingAfterBreak="0">
+    <w:nsid w:val="22F36B95"/>
+    <w:multiLevelType w:val="multilevel"/>
+    <w:tmpl w:val="2970131E"/>
+    <w:lvl w:ilvl="0">
+      <w:start w:val="1"/>
+      <w:numFmt w:val="bullet"/>
+      <w:lvlText w:val=""/>
+      <w:lvlJc w:val="left"/>
+      <w:pPr>
+        <w:tabs>
+          <w:tab w:val="num" w:pos="720"/>
+        </w:tabs>
+        <w:ind w:left="720" w:hanging="360"/>
+      </w:pPr>
+      <w:rPr>
+        <w:rFonts w:ascii="Symbol" w:hAnsi="Symbol" w:hint="default"/>
+        <w:sz w:val="20"/>
+      </w:rPr>
+    </w:lvl>
+    <w:lvl w:ilvl="1" w:tentative="1">
+      <w:start w:val="1"/>
+      <w:numFmt w:val="bullet"/>
+      <w:lvlText w:val="o"/>
+      <w:lvlJc w:val="left"/>
+      <w:pPr>
+        <w:tabs>
+          <w:tab w:val="num" w:pos="1440"/>
+        </w:tabs>
+        <w:ind w:left="1440" w:hanging="360"/>
+      </w:pPr>
+      <w:rPr>
+        <w:rFonts w:ascii="Courier New" w:hAnsi="Courier New" w:hint="default"/>
+        <w:sz w:val="20"/>
+      </w:rPr>
+    </w:lvl>
+    <w:lvl w:ilvl="2" w:tentative="1">
+      <w:start w:val="1"/>
+      <w:numFmt w:val="bullet"/>
+      <w:lvlText w:val=""/>
+      <w:lvlJc w:val="left"/>
+      <w:pPr>
+        <w:tabs>
+          <w:tab w:val="num" w:pos="2160"/>
+        </w:tabs>
+        <w:ind w:left="2160" w:hanging="360"/>
+      </w:pPr>
+      <w:rPr>
+        <w:rFonts w:ascii="Wingdings" w:hAnsi="Wingdings" w:hint="default"/>
+        <w:sz w:val="20"/>
+      </w:rPr>
+    </w:lvl>
+    <w:lvl w:ilvl="3" w:tentative="1">
+      <w:start w:val="1"/>
+      <w:numFmt w:val="bullet"/>
+      <w:lvlText w:val=""/>
+      <w:lvlJc w:val="left"/>
+      <w:pPr>
+        <w:tabs>
+          <w:tab w:val="num" w:pos="2880"/>
+        </w:tabs>
+        <w:ind w:left="2880" w:hanging="360"/>
+      </w:pPr>
+      <w:rPr>
+        <w:rFonts w:ascii="Wingdings" w:hAnsi="Wingdings" w:hint="default"/>
+        <w:sz w:val="20"/>
+      </w:rPr>
+    </w:lvl>
+    <w:lvl w:ilvl="4" w:tentative="1">
+      <w:start w:val="1"/>
+      <w:numFmt w:val="bullet"/>
+      <w:lvlText w:val=""/>
+      <w:lvlJc w:val="left"/>
+      <w:pPr>
+        <w:tabs>
+          <w:tab w:val="num" w:pos="3600"/>
+        </w:tabs>
+        <w:ind w:left="3600" w:hanging="360"/>
+      </w:pPr>
+      <w:rPr>
+        <w:rFonts w:ascii="Wingdings" w:hAnsi="Wingdings" w:hint="default"/>
+        <w:sz w:val="20"/>
+      </w:rPr>
+    </w:lvl>
+    <w:lvl w:ilvl="5" w:tentative="1">
+      <w:start w:val="1"/>
+      <w:numFmt w:val="bullet"/>
+      <w:lvlText w:val=""/>
+      <w:lvlJc w:val="left"/>
+      <w:pPr>
+        <w:tabs>
+          <w:tab w:val="num" w:pos="4320"/>
+        </w:tabs>
+        <w:ind w:left="4320" w:hanging="360"/>
+      </w:pPr>
+      <w:rPr>
+        <w:rFonts w:ascii="Wingdings" w:hAnsi="Wingdings" w:hint="default"/>
+        <w:sz w:val="20"/>
+      </w:rPr>
+    </w:lvl>
+    <w:lvl w:ilvl="6" w:tentative="1">
+      <w:start w:val="1"/>
+      <w:numFmt w:val="bullet"/>
+      <w:lvlText w:val=""/>
+      <w:lvlJc w:val="left"/>
+      <w:pPr>
+        <w:tabs>
+          <w:tab w:val="num" w:pos="5040"/>
+        </w:tabs>
+        <w:ind w:left="5040" w:hanging="360"/>
+      </w:pPr>
+      <w:rPr>
+        <w:rFonts w:ascii="Wingdings" w:hAnsi="Wingdings" w:hint="default"/>
+        <w:sz w:val="20"/>
+      </w:rPr>
+    </w:lvl>
+    <w:lvl w:ilvl="7" w:tentative="1">
+      <w:start w:val="1"/>
+      <w:numFmt w:val="bullet"/>
+      <w:lvlText w:val=""/>
+      <w:lvlJc w:val="left"/>
+      <w:pPr>
+        <w:tabs>
+          <w:tab w:val="num" w:pos="5760"/>
+        </w:tabs>
+        <w:ind w:left="5760" w:hanging="360"/>
+      </w:pPr>
+      <w:rPr>
+        <w:rFonts w:ascii="Wingdings" w:hAnsi="Wingdings" w:hint="default"/>
+        <w:sz w:val="20"/>
+      </w:rPr>
+    </w:lvl>
+    <w:lvl w:ilvl="8" w:tentative="1">
+      <w:start w:val="1"/>
+      <w:numFmt w:val="bullet"/>
+      <w:lvlText w:val=""/>
+      <w:lvlJc w:val="left"/>
+      <w:pPr>
+        <w:tabs>
+          <w:tab w:val="num" w:pos="6480"/>
+        </w:tabs>
+        <w:ind w:left="6480" w:hanging="360"/>
+      </w:pPr>
+      <w:rPr>
+        <w:rFonts w:ascii="Wingdings" w:hAnsi="Wingdings" w:hint="default"/>
+        <w:sz w:val="20"/>
+      </w:rPr>
+    </w:lvl>
+  </w:abstractNum>
+  <w:abstractNum w:abstractNumId="10" w15:restartNumberingAfterBreak="0">
     <w:nsid w:val="24CE3E01"/>
     <w:multiLevelType w:val="multilevel"/>
     <w:tmpl w:val="EB3E3D7E"/>
@@ -22009,7 +24038,156 @@
       </w:rPr>
     </w:lvl>
   </w:abstractNum>
-  <w:abstractNum w:abstractNumId="9" w15:restartNumberingAfterBreak="0">
+  <w:abstractNum w:abstractNumId="11" w15:restartNumberingAfterBreak="0">
+    <w:nsid w:val="251C6F5F"/>
+    <w:multiLevelType w:val="multilevel"/>
+    <w:tmpl w:val="C7C20B54"/>
+    <w:lvl w:ilvl="0">
+      <w:start w:val="1"/>
+      <w:numFmt w:val="bullet"/>
+      <w:lvlText w:val=""/>
+      <w:lvlJc w:val="left"/>
+      <w:pPr>
+        <w:tabs>
+          <w:tab w:val="num" w:pos="720"/>
+        </w:tabs>
+        <w:ind w:left="720" w:hanging="360"/>
+      </w:pPr>
+      <w:rPr>
+        <w:rFonts w:ascii="Symbol" w:hAnsi="Symbol" w:hint="default"/>
+        <w:sz w:val="20"/>
+      </w:rPr>
+    </w:lvl>
+    <w:lvl w:ilvl="1" w:tentative="1">
+      <w:start w:val="1"/>
+      <w:numFmt w:val="bullet"/>
+      <w:lvlText w:val="o"/>
+      <w:lvlJc w:val="left"/>
+      <w:pPr>
+        <w:tabs>
+          <w:tab w:val="num" w:pos="1440"/>
+        </w:tabs>
+        <w:ind w:left="1440" w:hanging="360"/>
+      </w:pPr>
+      <w:rPr>
+        <w:rFonts w:ascii="Courier New" w:hAnsi="Courier New" w:hint="default"/>
+        <w:sz w:val="20"/>
+      </w:rPr>
+    </w:lvl>
+    <w:lvl w:ilvl="2" w:tentative="1">
+      <w:start w:val="1"/>
+      <w:numFmt w:val="bullet"/>
+      <w:lvlText w:val=""/>
+      <w:lvlJc w:val="left"/>
+      <w:pPr>
+        <w:tabs>
+          <w:tab w:val="num" w:pos="2160"/>
+        </w:tabs>
+        <w:ind w:left="2160" w:hanging="360"/>
+      </w:pPr>
+      <w:rPr>
+        <w:rFonts w:ascii="Wingdings" w:hAnsi="Wingdings" w:hint="default"/>
+        <w:sz w:val="20"/>
+      </w:rPr>
+    </w:lvl>
+    <w:lvl w:ilvl="3" w:tentative="1">
+      <w:start w:val="1"/>
+      <w:numFmt w:val="bullet"/>
+      <w:lvlText w:val=""/>
+      <w:lvlJc w:val="left"/>
+      <w:pPr>
+        <w:tabs>
+          <w:tab w:val="num" w:pos="2880"/>
+        </w:tabs>
+        <w:ind w:left="2880" w:hanging="360"/>
+      </w:pPr>
+      <w:rPr>
+        <w:rFonts w:ascii="Wingdings" w:hAnsi="Wingdings" w:hint="default"/>
+        <w:sz w:val="20"/>
+      </w:rPr>
+    </w:lvl>
+    <w:lvl w:ilvl="4" w:tentative="1">
+      <w:start w:val="1"/>
+      <w:numFmt w:val="bullet"/>
+      <w:lvlText w:val=""/>
+      <w:lvlJc w:val="left"/>
+      <w:pPr>
+        <w:tabs>
+          <w:tab w:val="num" w:pos="3600"/>
+        </w:tabs>
+        <w:ind w:left="3600" w:hanging="360"/>
+      </w:pPr>
+      <w:rPr>
+        <w:rFonts w:ascii="Wingdings" w:hAnsi="Wingdings" w:hint="default"/>
+        <w:sz w:val="20"/>
+      </w:rPr>
+    </w:lvl>
+    <w:lvl w:ilvl="5" w:tentative="1">
+      <w:start w:val="1"/>
+      <w:numFmt w:val="bullet"/>
+      <w:lvlText w:val=""/>
+      <w:lvlJc w:val="left"/>
+      <w:pPr>
+        <w:tabs>
+          <w:tab w:val="num" w:pos="4320"/>
+        </w:tabs>
+        <w:ind w:left="4320" w:hanging="360"/>
+      </w:pPr>
+      <w:rPr>
+        <w:rFonts w:ascii="Wingdings" w:hAnsi="Wingdings" w:hint="default"/>
+        <w:sz w:val="20"/>
+      </w:rPr>
+    </w:lvl>
+    <w:lvl w:ilvl="6" w:tentative="1">
+      <w:start w:val="1"/>
+      <w:numFmt w:val="bullet"/>
+      <w:lvlText w:val=""/>
+      <w:lvlJc w:val="left"/>
+      <w:pPr>
+        <w:tabs>
+          <w:tab w:val="num" w:pos="5040"/>
+        </w:tabs>
+        <w:ind w:left="5040" w:hanging="360"/>
+      </w:pPr>
+      <w:rPr>
+        <w:rFonts w:ascii="Wingdings" w:hAnsi="Wingdings" w:hint="default"/>
+        <w:sz w:val="20"/>
+      </w:rPr>
+    </w:lvl>
+    <w:lvl w:ilvl="7" w:tentative="1">
+      <w:start w:val="1"/>
+      <w:numFmt w:val="bullet"/>
+      <w:lvlText w:val=""/>
+      <w:lvlJc w:val="left"/>
+      <w:pPr>
+        <w:tabs>
+          <w:tab w:val="num" w:pos="5760"/>
+        </w:tabs>
+        <w:ind w:left="5760" w:hanging="360"/>
+      </w:pPr>
+      <w:rPr>
+        <w:rFonts w:ascii="Wingdings" w:hAnsi="Wingdings" w:hint="default"/>
+        <w:sz w:val="20"/>
+      </w:rPr>
+    </w:lvl>
+    <w:lvl w:ilvl="8" w:tentative="1">
+      <w:start w:val="1"/>
+      <w:numFmt w:val="bullet"/>
+      <w:lvlText w:val=""/>
+      <w:lvlJc w:val="left"/>
+      <w:pPr>
+        <w:tabs>
+          <w:tab w:val="num" w:pos="6480"/>
+        </w:tabs>
+        <w:ind w:left="6480" w:hanging="360"/>
+      </w:pPr>
+      <w:rPr>
+        <w:rFonts w:ascii="Wingdings" w:hAnsi="Wingdings" w:hint="default"/>
+        <w:sz w:val="20"/>
+      </w:rPr>
+    </w:lvl>
+  </w:abstractNum>
+  <w:abstractNum w:abstractNumId="12" w15:restartNumberingAfterBreak="0">
     <w:nsid w:val="2604313E"/>
     <w:multiLevelType w:val="multilevel"/>
     <w:tmpl w:val="87F0888C"/>
@@ -22150,7 +24328,7 @@
       </w:rPr>
     </w:lvl>
   </w:abstractNum>
-  <w:abstractNum w:abstractNumId="10" w15:restartNumberingAfterBreak="0">
+  <w:abstractNum w:abstractNumId="13" w15:restartNumberingAfterBreak="0">
     <w:nsid w:val="28050152"/>
     <w:multiLevelType w:val="multilevel"/>
     <w:tmpl w:val="8C2CD538"/>
@@ -22295,7 +24473,7 @@
       </w:rPr>
     </w:lvl>
   </w:abstractNum>
-  <w:abstractNum w:abstractNumId="11" w15:restartNumberingAfterBreak="0">
+  <w:abstractNum w:abstractNumId="14" w15:restartNumberingAfterBreak="0">
     <w:nsid w:val="2B423A81"/>
     <w:multiLevelType w:val="multilevel"/>
     <w:tmpl w:val="2806F444"/>
@@ -22436,7 +24614,156 @@
       </w:rPr>
     </w:lvl>
   </w:abstractNum>
-  <w:abstractNum w:abstractNumId="12" w15:restartNumberingAfterBreak="0">
+  <w:abstractNum w:abstractNumId="15" w15:restartNumberingAfterBreak="0">
+    <w:nsid w:val="2D5C4DA5"/>
+    <w:multiLevelType w:val="multilevel"/>
+    <w:tmpl w:val="CFD24BEA"/>
+    <w:lvl w:ilvl="0">
+      <w:start w:val="1"/>
+      <w:numFmt w:val="bullet"/>
+      <w:lvlText w:val=""/>
+      <w:lvlJc w:val="left"/>
+      <w:pPr>
+        <w:tabs>
+          <w:tab w:val="num" w:pos="720"/>
+        </w:tabs>
+        <w:ind w:left="720" w:hanging="360"/>
+      </w:pPr>
+      <w:rPr>
+        <w:rFonts w:ascii="Symbol" w:hAnsi="Symbol" w:hint="default"/>
+        <w:sz w:val="20"/>
+      </w:rPr>
+    </w:lvl>
+    <w:lvl w:ilvl="1" w:tentative="1">
+      <w:start w:val="1"/>
+      <w:numFmt w:val="bullet"/>
+      <w:lvlText w:val="o"/>
+      <w:lvlJc w:val="left"/>
+      <w:pPr>
+        <w:tabs>
+          <w:tab w:val="num" w:pos="1440"/>
+        </w:tabs>
+        <w:ind w:left="1440" w:hanging="360"/>
+      </w:pPr>
+      <w:rPr>
+        <w:rFonts w:ascii="Courier New" w:hAnsi="Courier New" w:hint="default"/>
+        <w:sz w:val="20"/>
+      </w:rPr>
+    </w:lvl>
+    <w:lvl w:ilvl="2" w:tentative="1">
+      <w:start w:val="1"/>
+      <w:numFmt w:val="bullet"/>
+      <w:lvlText w:val=""/>
+      <w:lvlJc w:val="left"/>
+      <w:pPr>
+        <w:tabs>
+          <w:tab w:val="num" w:pos="2160"/>
+        </w:tabs>
+        <w:ind w:left="2160" w:hanging="360"/>
+      </w:pPr>
+      <w:rPr>
+        <w:rFonts w:ascii="Wingdings" w:hAnsi="Wingdings" w:hint="default"/>
+        <w:sz w:val="20"/>
+      </w:rPr>
+    </w:lvl>
+    <w:lvl w:ilvl="3" w:tentative="1">
+      <w:start w:val="1"/>
+      <w:numFmt w:val="bullet"/>
+      <w:lvlText w:val=""/>
+      <w:lvlJc w:val="left"/>
+      <w:pPr>
+        <w:tabs>
+          <w:tab w:val="num" w:pos="2880"/>
+        </w:tabs>
+        <w:ind w:left="2880" w:hanging="360"/>
+      </w:pPr>
+      <w:rPr>
+        <w:rFonts w:ascii="Wingdings" w:hAnsi="Wingdings" w:hint="default"/>
+        <w:sz w:val="20"/>
+      </w:rPr>
+    </w:lvl>
+    <w:lvl w:ilvl="4" w:tentative="1">
+      <w:start w:val="1"/>
+      <w:numFmt w:val="bullet"/>
+      <w:lvlText w:val=""/>
+      <w:lvlJc w:val="left"/>
+      <w:pPr>
+        <w:tabs>
+          <w:tab w:val="num" w:pos="3600"/>
+        </w:tabs>
+        <w:ind w:left="3600" w:hanging="360"/>
+      </w:pPr>
+      <w:rPr>
+        <w:rFonts w:ascii="Wingdings" w:hAnsi="Wingdings" w:hint="default"/>
+        <w:sz w:val="20"/>
+      </w:rPr>
+    </w:lvl>
+    <w:lvl w:ilvl="5" w:tentative="1">
+      <w:start w:val="1"/>
+      <w:numFmt w:val="bullet"/>
+      <w:lvlText w:val=""/>
+      <w:lvlJc w:val="left"/>
+      <w:pPr>
+        <w:tabs>
+          <w:tab w:val="num" w:pos="4320"/>
+        </w:tabs>
+        <w:ind w:left="4320" w:hanging="360"/>
+      </w:pPr>
+      <w:rPr>
+        <w:rFonts w:ascii="Wingdings" w:hAnsi="Wingdings" w:hint="default"/>
+        <w:sz w:val="20"/>
+      </w:rPr>
+    </w:lvl>
+    <w:lvl w:ilvl="6" w:tentative="1">
+      <w:start w:val="1"/>
+      <w:numFmt w:val="bullet"/>
+      <w:lvlText w:val=""/>
+      <w:lvlJc w:val="left"/>
+      <w:pPr>
+        <w:tabs>
+          <w:tab w:val="num" w:pos="5040"/>
+        </w:tabs>
+        <w:ind w:left="5040" w:hanging="360"/>
+      </w:pPr>
+      <w:rPr>
+        <w:rFonts w:ascii="Wingdings" w:hAnsi="Wingdings" w:hint="default"/>
+        <w:sz w:val="20"/>
+      </w:rPr>
+    </w:lvl>
+    <w:lvl w:ilvl="7" w:tentative="1">
+      <w:start w:val="1"/>
+      <w:numFmt w:val="bullet"/>
+      <w:lvlText w:val=""/>
+      <w:lvlJc w:val="left"/>
+      <w:pPr>
+        <w:tabs>
+          <w:tab w:val="num" w:pos="5760"/>
+        </w:tabs>
+        <w:ind w:left="5760" w:hanging="360"/>
+      </w:pPr>
+      <w:rPr>
+        <w:rFonts w:ascii="Wingdings" w:hAnsi="Wingdings" w:hint="default"/>
+        <w:sz w:val="20"/>
+      </w:rPr>
+    </w:lvl>
+    <w:lvl w:ilvl="8" w:tentative="1">
+      <w:start w:val="1"/>
+      <w:numFmt w:val="bullet"/>
+      <w:lvlText w:val=""/>
+      <w:lvlJc w:val="left"/>
+      <w:pPr>
+        <w:tabs>
+          <w:tab w:val="num" w:pos="6480"/>
+        </w:tabs>
+        <w:ind w:left="6480" w:hanging="360"/>
+      </w:pPr>
+      <w:rPr>
+        <w:rFonts w:ascii="Wingdings" w:hAnsi="Wingdings" w:hint="default"/>
+        <w:sz w:val="20"/>
+      </w:rPr>
+    </w:lvl>
+  </w:abstractNum>
+  <w:abstractNum w:abstractNumId="16" w15:restartNumberingAfterBreak="0">
     <w:nsid w:val="30B83648"/>
     <w:multiLevelType w:val="multilevel"/>
     <w:tmpl w:val="71B46238"/>
@@ -22577,7 +24904,7 @@
       </w:rPr>
     </w:lvl>
   </w:abstractNum>
-  <w:abstractNum w:abstractNumId="13" w15:restartNumberingAfterBreak="0">
+  <w:abstractNum w:abstractNumId="17" w15:restartNumberingAfterBreak="0">
     <w:nsid w:val="34347E03"/>
     <w:multiLevelType w:val="multilevel"/>
     <w:tmpl w:val="3C225578"/>
@@ -22718,7 +25045,7 @@
       </w:rPr>
     </w:lvl>
   </w:abstractNum>
-  <w:abstractNum w:abstractNumId="14" w15:restartNumberingAfterBreak="0">
+  <w:abstractNum w:abstractNumId="18" w15:restartNumberingAfterBreak="0">
     <w:nsid w:val="360E64C1"/>
     <w:multiLevelType w:val="multilevel"/>
     <w:tmpl w:val="1450BC94"/>
@@ -22859,7 +25186,7 @@
       </w:rPr>
     </w:lvl>
   </w:abstractNum>
-  <w:abstractNum w:abstractNumId="15" w15:restartNumberingAfterBreak="0">
+  <w:abstractNum w:abstractNumId="19" w15:restartNumberingAfterBreak="0">
     <w:nsid w:val="3674424B"/>
     <w:multiLevelType w:val="multilevel"/>
     <w:tmpl w:val="F4C83A00"/>
@@ -23000,7 +25327,7 @@
       </w:rPr>
     </w:lvl>
   </w:abstractNum>
-  <w:abstractNum w:abstractNumId="16" w15:restartNumberingAfterBreak="0">
+  <w:abstractNum w:abstractNumId="20" w15:restartNumberingAfterBreak="0">
     <w:nsid w:val="37DE6E23"/>
     <w:multiLevelType w:val="multilevel"/>
     <w:tmpl w:val="0B4E1634"/>
@@ -23141,7 +25468,156 @@
       </w:rPr>
     </w:lvl>
   </w:abstractNum>
-  <w:abstractNum w:abstractNumId="17" w15:restartNumberingAfterBreak="0">
+  <w:abstractNum w:abstractNumId="21" w15:restartNumberingAfterBreak="0">
+    <w:nsid w:val="43F0209D"/>
+    <w:multiLevelType w:val="multilevel"/>
+    <w:tmpl w:val="A5507CFA"/>
+    <w:lvl w:ilvl="0">
+      <w:start w:val="1"/>
+      <w:numFmt w:val="bullet"/>
+      <w:lvlText w:val=""/>
+      <w:lvlJc w:val="left"/>
+      <w:pPr>
+        <w:tabs>
+          <w:tab w:val="num" w:pos="720"/>
+        </w:tabs>
+        <w:ind w:left="720" w:hanging="360"/>
+      </w:pPr>
+      <w:rPr>
+        <w:rFonts w:ascii="Symbol" w:hAnsi="Symbol" w:hint="default"/>
+        <w:sz w:val="20"/>
+      </w:rPr>
+    </w:lvl>
+    <w:lvl w:ilvl="1" w:tentative="1">
+      <w:start w:val="1"/>
+      <w:numFmt w:val="bullet"/>
+      <w:lvlText w:val="o"/>
+      <w:lvlJc w:val="left"/>
+      <w:pPr>
+        <w:tabs>
+          <w:tab w:val="num" w:pos="1440"/>
+        </w:tabs>
+        <w:ind w:left="1440" w:hanging="360"/>
+      </w:pPr>
+      <w:rPr>
+        <w:rFonts w:ascii="Courier New" w:hAnsi="Courier New" w:hint="default"/>
+        <w:sz w:val="20"/>
+      </w:rPr>
+    </w:lvl>
+    <w:lvl w:ilvl="2" w:tentative="1">
+      <w:start w:val="1"/>
+      <w:numFmt w:val="bullet"/>
+      <w:lvlText w:val=""/>
+      <w:lvlJc w:val="left"/>
+      <w:pPr>
+        <w:tabs>
+          <w:tab w:val="num" w:pos="2160"/>
+        </w:tabs>
+        <w:ind w:left="2160" w:hanging="360"/>
+      </w:pPr>
+      <w:rPr>
+        <w:rFonts w:ascii="Wingdings" w:hAnsi="Wingdings" w:hint="default"/>
+        <w:sz w:val="20"/>
+      </w:rPr>
+    </w:lvl>
+    <w:lvl w:ilvl="3" w:tentative="1">
+      <w:start w:val="1"/>
+      <w:numFmt w:val="bullet"/>
+      <w:lvlText w:val=""/>
+      <w:lvlJc w:val="left"/>
+      <w:pPr>
+        <w:tabs>
+          <w:tab w:val="num" w:pos="2880"/>
+        </w:tabs>
+        <w:ind w:left="2880" w:hanging="360"/>
+      </w:pPr>
+      <w:rPr>
+        <w:rFonts w:ascii="Wingdings" w:hAnsi="Wingdings" w:hint="default"/>
+        <w:sz w:val="20"/>
+      </w:rPr>
+    </w:lvl>
+    <w:lvl w:ilvl="4" w:tentative="1">
+      <w:start w:val="1"/>
+      <w:numFmt w:val="bullet"/>
+      <w:lvlText w:val=""/>
+      <w:lvlJc w:val="left"/>
+      <w:pPr>
+        <w:tabs>
+          <w:tab w:val="num" w:pos="3600"/>
+        </w:tabs>
+        <w:ind w:left="3600" w:hanging="360"/>
+      </w:pPr>
+      <w:rPr>
+        <w:rFonts w:ascii="Wingdings" w:hAnsi="Wingdings" w:hint="default"/>
+        <w:sz w:val="20"/>
+      </w:rPr>
+    </w:lvl>
+    <w:lvl w:ilvl="5" w:tentative="1">
+      <w:start w:val="1"/>
+      <w:numFmt w:val="bullet"/>
+      <w:lvlText w:val=""/>
+      <w:lvlJc w:val="left"/>
+      <w:pPr>
+        <w:tabs>
+          <w:tab w:val="num" w:pos="4320"/>
+        </w:tabs>
+        <w:ind w:left="4320" w:hanging="360"/>
+      </w:pPr>
+      <w:rPr>
+        <w:rFonts w:ascii="Wingdings" w:hAnsi="Wingdings" w:hint="default"/>
+        <w:sz w:val="20"/>
+      </w:rPr>
+    </w:lvl>
+    <w:lvl w:ilvl="6" w:tentative="1">
+      <w:start w:val="1"/>
+      <w:numFmt w:val="bullet"/>
+      <w:lvlText w:val=""/>
+      <w:lvlJc w:val="left"/>
+      <w:pPr>
+        <w:tabs>
+          <w:tab w:val="num" w:pos="5040"/>
+        </w:tabs>
+        <w:ind w:left="5040" w:hanging="360"/>
+      </w:pPr>
+      <w:rPr>
+        <w:rFonts w:ascii="Wingdings" w:hAnsi="Wingdings" w:hint="default"/>
+        <w:sz w:val="20"/>
+      </w:rPr>
+    </w:lvl>
+    <w:lvl w:ilvl="7" w:tentative="1">
+      <w:start w:val="1"/>
+      <w:numFmt w:val="bullet"/>
+      <w:lvlText w:val=""/>
+      <w:lvlJc w:val="left"/>
+      <w:pPr>
+        <w:tabs>
+          <w:tab w:val="num" w:pos="5760"/>
+        </w:tabs>
+        <w:ind w:left="5760" w:hanging="360"/>
+      </w:pPr>
+      <w:rPr>
+        <w:rFonts w:ascii="Wingdings" w:hAnsi="Wingdings" w:hint="default"/>
+        <w:sz w:val="20"/>
+      </w:rPr>
+    </w:lvl>
+    <w:lvl w:ilvl="8" w:tentative="1">
+      <w:start w:val="1"/>
+      <w:numFmt w:val="bullet"/>
+      <w:lvlText w:val=""/>
+      <w:lvlJc w:val="left"/>
+      <w:pPr>
+        <w:tabs>
+          <w:tab w:val="num" w:pos="6480"/>
+        </w:tabs>
+        <w:ind w:left="6480" w:hanging="360"/>
+      </w:pPr>
+      <w:rPr>
+        <w:rFonts w:ascii="Wingdings" w:hAnsi="Wingdings" w:hint="default"/>
+        <w:sz w:val="20"/>
+      </w:rPr>
+    </w:lvl>
+  </w:abstractNum>
+  <w:abstractNum w:abstractNumId="22" w15:restartNumberingAfterBreak="0">
     <w:nsid w:val="460C0017"/>
     <w:multiLevelType w:val="multilevel"/>
     <w:tmpl w:val="48E4E702"/>
@@ -23282,7 +25758,7 @@
       </w:rPr>
     </w:lvl>
   </w:abstractNum>
-  <w:abstractNum w:abstractNumId="18" w15:restartNumberingAfterBreak="0">
+  <w:abstractNum w:abstractNumId="23" w15:restartNumberingAfterBreak="0">
     <w:nsid w:val="49A63466"/>
     <w:multiLevelType w:val="multilevel"/>
     <w:tmpl w:val="BA689F52"/>
@@ -23423,7 +25899,7 @@
       </w:rPr>
     </w:lvl>
   </w:abstractNum>
-  <w:abstractNum w:abstractNumId="19" w15:restartNumberingAfterBreak="0">
+  <w:abstractNum w:abstractNumId="24" w15:restartNumberingAfterBreak="0">
     <w:nsid w:val="4A9C05BB"/>
     <w:multiLevelType w:val="multilevel"/>
     <w:tmpl w:val="27F67358"/>
@@ -23572,7 +26048,7 @@
       </w:rPr>
     </w:lvl>
   </w:abstractNum>
-  <w:abstractNum w:abstractNumId="20" w15:restartNumberingAfterBreak="0">
+  <w:abstractNum w:abstractNumId="25" w15:restartNumberingAfterBreak="0">
     <w:nsid w:val="4B873582"/>
     <w:multiLevelType w:val="multilevel"/>
     <w:tmpl w:val="0ACED20C"/>
@@ -23713,7 +26189,7 @@
       </w:rPr>
     </w:lvl>
   </w:abstractNum>
-  <w:abstractNum w:abstractNumId="21" w15:restartNumberingAfterBreak="0">
+  <w:abstractNum w:abstractNumId="26" w15:restartNumberingAfterBreak="0">
     <w:nsid w:val="4FF94EA8"/>
     <w:multiLevelType w:val="multilevel"/>
     <w:tmpl w:val="860886D8"/>
@@ -23854,7 +26330,7 @@
       </w:rPr>
     </w:lvl>
   </w:abstractNum>
-  <w:abstractNum w:abstractNumId="22" w15:restartNumberingAfterBreak="0">
+  <w:abstractNum w:abstractNumId="27" w15:restartNumberingAfterBreak="0">
     <w:nsid w:val="59D16D54"/>
     <w:multiLevelType w:val="multilevel"/>
     <w:tmpl w:val="05F4BC7A"/>
@@ -23995,7 +26471,7 @@
       </w:rPr>
     </w:lvl>
   </w:abstractNum>
-  <w:abstractNum w:abstractNumId="23" w15:restartNumberingAfterBreak="0">
+  <w:abstractNum w:abstractNumId="28" w15:restartNumberingAfterBreak="0">
     <w:nsid w:val="5C2A0754"/>
     <w:multiLevelType w:val="multilevel"/>
     <w:tmpl w:val="8E0E5504"/>
@@ -24136,7 +26612,7 @@
       </w:rPr>
     </w:lvl>
   </w:abstractNum>
-  <w:abstractNum w:abstractNumId="24" w15:restartNumberingAfterBreak="0">
+  <w:abstractNum w:abstractNumId="29" w15:restartNumberingAfterBreak="0">
     <w:nsid w:val="5D4A244C"/>
     <w:multiLevelType w:val="multilevel"/>
     <w:tmpl w:val="4D1456F4"/>
@@ -24277,7 +26753,7 @@
       </w:rPr>
     </w:lvl>
   </w:abstractNum>
-  <w:abstractNum w:abstractNumId="25" w15:restartNumberingAfterBreak="0">
+  <w:abstractNum w:abstractNumId="30" w15:restartNumberingAfterBreak="0">
     <w:nsid w:val="5E872146"/>
     <w:multiLevelType w:val="multilevel"/>
     <w:tmpl w:val="40EE6166"/>
@@ -24418,7 +26894,7 @@
       </w:rPr>
     </w:lvl>
   </w:abstractNum>
-  <w:abstractNum w:abstractNumId="26" w15:restartNumberingAfterBreak="0">
+  <w:abstractNum w:abstractNumId="31" w15:restartNumberingAfterBreak="0">
     <w:nsid w:val="60B719E5"/>
     <w:multiLevelType w:val="multilevel"/>
     <w:tmpl w:val="30022900"/>
@@ -24567,7 +27043,7 @@
       </w:rPr>
     </w:lvl>
   </w:abstractNum>
-  <w:abstractNum w:abstractNumId="27" w15:restartNumberingAfterBreak="0">
+  <w:abstractNum w:abstractNumId="32" w15:restartNumberingAfterBreak="0">
     <w:nsid w:val="60F30F49"/>
     <w:multiLevelType w:val="multilevel"/>
     <w:tmpl w:val="12189A16"/>
@@ -24708,7 +27184,7 @@
       </w:rPr>
     </w:lvl>
   </w:abstractNum>
-  <w:abstractNum w:abstractNumId="28" w15:restartNumberingAfterBreak="0">
+  <w:abstractNum w:abstractNumId="33" w15:restartNumberingAfterBreak="0">
     <w:nsid w:val="651A5B55"/>
     <w:multiLevelType w:val="multilevel"/>
     <w:tmpl w:val="29642C10"/>
@@ -24857,7 +27333,7 @@
       </w:rPr>
     </w:lvl>
   </w:abstractNum>
-  <w:abstractNum w:abstractNumId="29" w15:restartNumberingAfterBreak="0">
+  <w:abstractNum w:abstractNumId="34" w15:restartNumberingAfterBreak="0">
     <w:nsid w:val="65C50FF3"/>
     <w:multiLevelType w:val="multilevel"/>
     <w:tmpl w:val="235CD470"/>
@@ -24995,7 +27471,7 @@
       </w:rPr>
     </w:lvl>
   </w:abstractNum>
-  <w:abstractNum w:abstractNumId="30" w15:restartNumberingAfterBreak="0">
+  <w:abstractNum w:abstractNumId="35" w15:restartNumberingAfterBreak="0">
     <w:nsid w:val="6BAA1BC4"/>
     <w:multiLevelType w:val="multilevel"/>
     <w:tmpl w:val="E5A0D726"/>
@@ -25144,7 +27620,7 @@
       </w:rPr>
     </w:lvl>
   </w:abstractNum>
-  <w:abstractNum w:abstractNumId="31" w15:restartNumberingAfterBreak="0">
+  <w:abstractNum w:abstractNumId="36" w15:restartNumberingAfterBreak="0">
     <w:nsid w:val="6D5D55DB"/>
     <w:multiLevelType w:val="multilevel"/>
     <w:tmpl w:val="14A45B4A"/>
@@ -25285,7 +27761,7 @@
       </w:rPr>
     </w:lvl>
   </w:abstractNum>
-  <w:abstractNum w:abstractNumId="32" w15:restartNumberingAfterBreak="0">
+  <w:abstractNum w:abstractNumId="37" w15:restartNumberingAfterBreak="0">
     <w:nsid w:val="6DC567D5"/>
     <w:multiLevelType w:val="multilevel"/>
     <w:tmpl w:val="3BE62EA0"/>
@@ -25426,7 +27902,7 @@
       </w:rPr>
     </w:lvl>
   </w:abstractNum>
-  <w:abstractNum w:abstractNumId="33" w15:restartNumberingAfterBreak="0">
+  <w:abstractNum w:abstractNumId="38" w15:restartNumberingAfterBreak="0">
     <w:nsid w:val="74315527"/>
     <w:multiLevelType w:val="multilevel"/>
     <w:tmpl w:val="E4D44A44"/>
@@ -25563,7 +28039,7 @@
       </w:rPr>
     </w:lvl>
   </w:abstractNum>
-  <w:abstractNum w:abstractNumId="34" w15:restartNumberingAfterBreak="0">
+  <w:abstractNum w:abstractNumId="39" w15:restartNumberingAfterBreak="0">
     <w:nsid w:val="75D07E05"/>
     <w:multiLevelType w:val="multilevel"/>
     <w:tmpl w:val="9978FE70"/>
@@ -25712,7 +28188,7 @@
       </w:rPr>
     </w:lvl>
   </w:abstractNum>
-  <w:abstractNum w:abstractNumId="35" w15:restartNumberingAfterBreak="0">
+  <w:abstractNum w:abstractNumId="40" w15:restartNumberingAfterBreak="0">
     <w:nsid w:val="799F1BD0"/>
     <w:multiLevelType w:val="multilevel"/>
     <w:tmpl w:val="7A5C7FE8"/>
@@ -25853,7 +28329,7 @@
       </w:rPr>
     </w:lvl>
   </w:abstractNum>
-  <w:abstractNum w:abstractNumId="36" w15:restartNumberingAfterBreak="0">
+  <w:abstractNum w:abstractNumId="41" w15:restartNumberingAfterBreak="0">
     <w:nsid w:val="7E2943E8"/>
     <w:multiLevelType w:val="multilevel"/>
     <w:tmpl w:val="DDEC690A"/>
@@ -26003,131 +28479,142 @@
     </w:lvl>
   </w:abstractNum>
   <w:num w:numId="1" w16cid:durableId="1782719763">
+    <w:abstractNumId w:val="16"/>
+  </w:num>
+  <w:num w:numId="2" w16cid:durableId="2052996673">
+    <w:abstractNumId w:val="1"/>
+  </w:num>
+  <w:num w:numId="3" w16cid:durableId="1941833941">
+    <w:abstractNumId w:val="25"/>
+  </w:num>
+  <w:num w:numId="4" w16cid:durableId="1906337449">
+    <w:abstractNumId w:val="29"/>
+  </w:num>
+  <w:num w:numId="5" w16cid:durableId="691685153">
+    <w:abstractNumId w:val="32"/>
+  </w:num>
+  <w:num w:numId="6" w16cid:durableId="1999769794">
+    <w:abstractNumId w:val="22"/>
+  </w:num>
+  <w:num w:numId="7" w16cid:durableId="666594824">
+    <w:abstractNumId w:val="2"/>
+  </w:num>
+  <w:num w:numId="8" w16cid:durableId="1931621328">
+    <w:abstractNumId w:val="17"/>
+  </w:num>
+  <w:num w:numId="9" w16cid:durableId="2057702406">
+    <w:abstractNumId w:val="20"/>
+  </w:num>
+  <w:num w:numId="10" w16cid:durableId="1092775933">
+    <w:abstractNumId w:val="7"/>
+  </w:num>
+  <w:num w:numId="11" w16cid:durableId="73741623">
+    <w:abstractNumId w:val="37"/>
+  </w:num>
+  <w:num w:numId="12" w16cid:durableId="1211186764">
+    <w:abstractNumId w:val="10"/>
+  </w:num>
+  <w:num w:numId="13" w16cid:durableId="1093627963">
+    <w:abstractNumId w:val="14"/>
+  </w:num>
+  <w:num w:numId="14" w16cid:durableId="165093864">
+    <w:abstractNumId w:val="40"/>
+  </w:num>
+  <w:num w:numId="15" w16cid:durableId="1964996484">
+    <w:abstractNumId w:val="26"/>
+  </w:num>
+  <w:num w:numId="16" w16cid:durableId="577592866">
+    <w:abstractNumId w:val="28"/>
+  </w:num>
+  <w:num w:numId="17" w16cid:durableId="820386132">
+    <w:abstractNumId w:val="3"/>
+  </w:num>
+  <w:num w:numId="18" w16cid:durableId="1385520615">
+    <w:abstractNumId w:val="8"/>
+  </w:num>
+  <w:num w:numId="19" w16cid:durableId="949433213">
+    <w:abstractNumId w:val="27"/>
+  </w:num>
+  <w:num w:numId="20" w16cid:durableId="930775036">
+    <w:abstractNumId w:val="18"/>
+  </w:num>
+  <w:num w:numId="21" w16cid:durableId="1026060871">
     <w:abstractNumId w:val="12"/>
   </w:num>
-  <w:num w:numId="2" w16cid:durableId="2052996673">
+  <w:num w:numId="22" w16cid:durableId="1688865694">
+    <w:abstractNumId w:val="23"/>
+  </w:num>
+  <w:num w:numId="23" w16cid:durableId="561990947">
+    <w:abstractNumId w:val="19"/>
+  </w:num>
+  <w:num w:numId="24" w16cid:durableId="1951086786">
+    <w:abstractNumId w:val="6"/>
+  </w:num>
+  <w:num w:numId="25" w16cid:durableId="607466632">
+    <w:abstractNumId w:val="36"/>
+  </w:num>
+  <w:num w:numId="26" w16cid:durableId="965936994">
+    <w:abstractNumId w:val="30"/>
+  </w:num>
+  <w:num w:numId="27" w16cid:durableId="2132433348">
+    <w:abstractNumId w:val="38"/>
+  </w:num>
+  <w:num w:numId="28" w16cid:durableId="1872495768">
+    <w:abstractNumId w:val="5"/>
+  </w:num>
+  <w:num w:numId="29" w16cid:durableId="1942762929">
+    <w:abstractNumId w:val="4"/>
+  </w:num>
+  <w:num w:numId="30" w16cid:durableId="381565862">
+    <w:abstractNumId w:val="34"/>
+  </w:num>
+  <w:num w:numId="31" w16cid:durableId="1411387016">
+    <w:abstractNumId w:val="13"/>
+  </w:num>
+  <w:num w:numId="32" w16cid:durableId="676470167">
+    <w:abstractNumId w:val="13"/>
+  </w:num>
+  <w:num w:numId="33" w16cid:durableId="676470167">
+    <w:abstractNumId w:val="13"/>
+  </w:num>
+  <w:num w:numId="34" w16cid:durableId="676470167">
+    <w:abstractNumId w:val="13"/>
+  </w:num>
+  <w:num w:numId="35" w16cid:durableId="676470167">
+    <w:abstractNumId w:val="13"/>
+  </w:num>
+  <w:num w:numId="36" w16cid:durableId="1248226588">
+    <w:abstractNumId w:val="35"/>
+  </w:num>
+  <w:num w:numId="37" w16cid:durableId="336153358">
+    <w:abstractNumId w:val="24"/>
+  </w:num>
+  <w:num w:numId="38" w16cid:durableId="377823283">
+    <w:abstractNumId w:val="41"/>
+  </w:num>
+  <w:num w:numId="39" w16cid:durableId="1960648851">
+    <w:abstractNumId w:val="39"/>
+  </w:num>
+  <w:num w:numId="40" w16cid:durableId="1585144934">
+    <w:abstractNumId w:val="33"/>
+  </w:num>
+  <w:num w:numId="41" w16cid:durableId="1450393632">
+    <w:abstractNumId w:val="31"/>
+  </w:num>
+  <w:num w:numId="42" w16cid:durableId="635260878">
+    <w:abstractNumId w:val="15"/>
+  </w:num>
+  <w:num w:numId="43" w16cid:durableId="1628048683">
+    <w:abstractNumId w:val="9"/>
+  </w:num>
+  <w:num w:numId="44" w16cid:durableId="1454014142">
     <w:abstractNumId w:val="0"/>
   </w:num>
-  <w:num w:numId="3" w16cid:durableId="1941833941">
-    <w:abstractNumId w:val="20"/>
-  </w:num>
-  <w:num w:numId="4" w16cid:durableId="1906337449">
-    <w:abstractNumId w:val="24"/>
-  </w:num>
-  <w:num w:numId="5" w16cid:durableId="691685153">
-    <w:abstractNumId w:val="27"/>
-  </w:num>
-  <w:num w:numId="6" w16cid:durableId="1999769794">
-    <w:abstractNumId w:val="17"/>
-  </w:num>
-  <w:num w:numId="7" w16cid:durableId="666594824">
-    <w:abstractNumId w:val="1"/>
-  </w:num>
-  <w:num w:numId="8" w16cid:durableId="1931621328">
-    <w:abstractNumId w:val="13"/>
-  </w:num>
-  <w:num w:numId="9" w16cid:durableId="2057702406">
-    <w:abstractNumId w:val="16"/>
-  </w:num>
-  <w:num w:numId="10" w16cid:durableId="1092775933">
-    <w:abstractNumId w:val="6"/>
-  </w:num>
-  <w:num w:numId="11" w16cid:durableId="73741623">
-    <w:abstractNumId w:val="32"/>
-  </w:num>
-  <w:num w:numId="12" w16cid:durableId="1211186764">
-    <w:abstractNumId w:val="8"/>
-  </w:num>
-  <w:num w:numId="13" w16cid:durableId="1093627963">
-    <w:abstractNumId w:val="11"/>
-  </w:num>
-  <w:num w:numId="14" w16cid:durableId="165093864">
-    <w:abstractNumId w:val="35"/>
-  </w:num>
-  <w:num w:numId="15" w16cid:durableId="1964996484">
+  <w:num w:numId="45" w16cid:durableId="204562595">
     <w:abstractNumId w:val="21"/>
   </w:num>
-  <w:num w:numId="16" w16cid:durableId="577592866">
-    <w:abstractNumId w:val="23"/>
-  </w:num>
-  <w:num w:numId="17" w16cid:durableId="820386132">
-    <w:abstractNumId w:val="2"/>
-  </w:num>
-  <w:num w:numId="18" w16cid:durableId="1385520615">
-    <w:abstractNumId w:val="7"/>
-  </w:num>
-  <w:num w:numId="19" w16cid:durableId="949433213">
-    <w:abstractNumId w:val="22"/>
-  </w:num>
-  <w:num w:numId="20" w16cid:durableId="930775036">
-    <w:abstractNumId w:val="14"/>
-  </w:num>
-  <w:num w:numId="21" w16cid:durableId="1026060871">
-    <w:abstractNumId w:val="9"/>
-  </w:num>
-  <w:num w:numId="22" w16cid:durableId="1688865694">
-    <w:abstractNumId w:val="18"/>
-  </w:num>
-  <w:num w:numId="23" w16cid:durableId="561990947">
-    <w:abstractNumId w:val="15"/>
-  </w:num>
-  <w:num w:numId="24" w16cid:durableId="1951086786">
-    <w:abstractNumId w:val="5"/>
-  </w:num>
-  <w:num w:numId="25" w16cid:durableId="607466632">
-    <w:abstractNumId w:val="31"/>
-  </w:num>
-  <w:num w:numId="26" w16cid:durableId="965936994">
-    <w:abstractNumId w:val="25"/>
-  </w:num>
-  <w:num w:numId="27" w16cid:durableId="2132433348">
-    <w:abstractNumId w:val="33"/>
-  </w:num>
-  <w:num w:numId="28" w16cid:durableId="1872495768">
-    <w:abstractNumId w:val="4"/>
-  </w:num>
-  <w:num w:numId="29" w16cid:durableId="1942762929">
-    <w:abstractNumId w:val="3"/>
-  </w:num>
-  <w:num w:numId="30" w16cid:durableId="381565862">
-    <w:abstractNumId w:val="29"/>
-  </w:num>
-  <w:num w:numId="31" w16cid:durableId="1411387016">
-    <w:abstractNumId w:val="10"/>
-  </w:num>
-  <w:num w:numId="32" w16cid:durableId="676470167">
-    <w:abstractNumId w:val="10"/>
-    <w:lvlOverride w:ilvl="0"/>
-  </w:num>
-  <w:num w:numId="33" w16cid:durableId="676470167">
-    <w:abstractNumId w:val="10"/>
-    <w:lvlOverride w:ilvl="0"/>
-  </w:num>
-  <w:num w:numId="34" w16cid:durableId="676470167">
-    <w:abstractNumId w:val="10"/>
-    <w:lvlOverride w:ilvl="0"/>
-  </w:num>
-  <w:num w:numId="35" w16cid:durableId="676470167">
-    <w:abstractNumId w:val="10"/>
-    <w:lvlOverride w:ilvl="0"/>
-  </w:num>
-  <w:num w:numId="36" w16cid:durableId="1248226588">
-    <w:abstractNumId w:val="30"/>
-  </w:num>
-  <w:num w:numId="37" w16cid:durableId="336153358">
-    <w:abstractNumId w:val="19"/>
-  </w:num>
-  <w:num w:numId="38" w16cid:durableId="377823283">
-    <w:abstractNumId w:val="36"/>
-  </w:num>
-  <w:num w:numId="39" w16cid:durableId="1960648851">
-    <w:abstractNumId w:val="34"/>
-  </w:num>
-  <w:num w:numId="40" w16cid:durableId="1585144934">
-    <w:abstractNumId w:val="28"/>
-  </w:num>
-  <w:num w:numId="41" w16cid:durableId="1450393632">
-    <w:abstractNumId w:val="26"/>
+  <w:num w:numId="46" w16cid:durableId="721976353">
+    <w:abstractNumId w:val="11"/>
   </w:num>
 </w:numbering>
 </file>

</xml_diff>